<commit_message>
Expression and condition updated
Expression and condition updated
</commit_message>
<xml_diff>
--- a/DOCX/Lab 6. Task overdue .docx
+++ b/DOCX/Lab 6. Task overdue .docx
@@ -1,49 +1,140 @@
 
 <file path=word/document.xml><?xml version="1.0" encoding="utf-8"?>
-<w:document xmlns:wpc="http://schemas.microsoft.com/office/word/2010/wordprocessingCanvas" xmlns:cx="http://schemas.microsoft.com/office/drawing/2014/chartex" xmlns:cx1="http://schemas.microsoft.com/office/drawing/2015/9/8/chartex" xmlns:cx2="http://schemas.microsoft.com/office/drawing/2015/10/21/chartex" xmlns:cx3="http://schemas.microsoft.com/office/drawing/2016/5/9/chartex" xmlns:cx4="http://schemas.microsoft.com/office/drawing/2016/5/10/chartex" xmlns:cx5="http://schemas.microsoft.com/office/drawing/2016/5/11/chartex" xmlns:cx6="http://schemas.microsoft.com/office/drawing/2016/5/12/chartex" xmlns:cx7="http://schemas.microsoft.com/office/drawing/2016/5/13/chartex" xmlns:cx8="http://schemas.microsoft.com/office/drawing/2016/5/14/chartex" xmlns:mc="http://schemas.openxmlformats.org/markup-compatibility/2006" xmlns:aink="http://schemas.microsoft.com/office/drawing/2016/ink" xmlns:am3d="http://schemas.microsoft.com/office/drawing/2017/model3d" xmlns:o="urn:schemas-microsoft-com:office:office" xmlns:r="http://schemas.openxmlformats.org/officeDocument/2006/relationships" xmlns:m="http://schemas.openxmlformats.org/officeDocument/2006/math" xmlns:v="urn:schemas-microsoft-com:vml" xmlns:wp14="http://schemas.microsoft.com/office/word/2010/wordprocessingDrawing" xmlns:wp="http://schemas.openxmlformats.org/drawingml/2006/wordprocessingDrawing" xmlns:w10="urn:schemas-microsoft-com:office:word" xmlns:w="http://schemas.openxmlformats.org/wordprocessingml/2006/main" xmlns:w14="http://schemas.microsoft.com/office/word/2010/wordml" xmlns:w15="http://schemas.microsoft.com/office/word/2012/wordml" xmlns:w16cex="http://schemas.microsoft.com/office/word/2018/wordml/cex" xmlns:w16cid="http://schemas.microsoft.com/office/word/2016/wordml/cid" xmlns:w16="http://schemas.microsoft.com/office/word/2018/wordml" xmlns:w16se="http://schemas.microsoft.com/office/word/2015/wordml/symex" xmlns:wpg="http://schemas.microsoft.com/office/word/2010/wordprocessingGroup" xmlns:wpi="http://schemas.microsoft.com/office/word/2010/wordprocessingInk" xmlns:wne="http://schemas.microsoft.com/office/word/2006/wordml" xmlns:wps="http://schemas.microsoft.com/office/word/2010/wordprocessingShape" mc:Ignorable="w14 w15 w16se w16cid w16 w16cex wp14">
+<w:document xmlns:wpc="http://schemas.microsoft.com/office/word/2010/wordprocessingCanvas" xmlns:cx="http://schemas.microsoft.com/office/drawing/2014/chartex" xmlns:cx1="http://schemas.microsoft.com/office/drawing/2015/9/8/chartex" xmlns:cx2="http://schemas.microsoft.com/office/drawing/2015/10/21/chartex" xmlns:cx3="http://schemas.microsoft.com/office/drawing/2016/5/9/chartex" xmlns:cx4="http://schemas.microsoft.com/office/drawing/2016/5/10/chartex" xmlns:cx5="http://schemas.microsoft.com/office/drawing/2016/5/11/chartex" xmlns:cx6="http://schemas.microsoft.com/office/drawing/2016/5/12/chartex" xmlns:cx7="http://schemas.microsoft.com/office/drawing/2016/5/13/chartex" xmlns:cx8="http://schemas.microsoft.com/office/drawing/2016/5/14/chartex" xmlns:mc="http://schemas.openxmlformats.org/markup-compatibility/2006" xmlns:aink="http://schemas.microsoft.com/office/drawing/2016/ink" xmlns:am3d="http://schemas.microsoft.com/office/drawing/2017/model3d" xmlns:o="urn:schemas-microsoft-com:office:office" xmlns:r="http://schemas.openxmlformats.org/officeDocument/2006/relationships" xmlns:m="http://schemas.openxmlformats.org/officeDocument/2006/math" xmlns:v="urn:schemas-microsoft-com:vml" xmlns:wp14="http://schemas.microsoft.com/office/word/2010/wordprocessingDrawing" xmlns:wp="http://schemas.openxmlformats.org/drawingml/2006/wordprocessingDrawing" xmlns:w10="urn:schemas-microsoft-com:office:word" xmlns:w="http://schemas.openxmlformats.org/wordprocessingml/2006/main" xmlns:w14="http://schemas.microsoft.com/office/word/2010/wordml" xmlns:w15="http://schemas.microsoft.com/office/word/2012/wordml" xmlns:w16cid="http://schemas.microsoft.com/office/word/2016/wordml/cid" xmlns:w16se="http://schemas.microsoft.com/office/word/2015/wordml/symex" xmlns:wpg="http://schemas.microsoft.com/office/word/2010/wordprocessingGroup" xmlns:wpi="http://schemas.microsoft.com/office/word/2010/wordprocessingInk" xmlns:wne="http://schemas.microsoft.com/office/word/2006/wordml" xmlns:wps="http://schemas.microsoft.com/office/word/2010/wordprocessingShape" mc:Ignorable="w14 w15 w16se w16cid wp14">
   <w:body>
     <w:p>
       <w:pPr>
-        <w:keepNext/>
-        <w:keepLines/>
-        <w:spacing w:after="120"/>
-        <w:outlineLvl w:val="1"/>
+        <w:pStyle w:val="Heading1"/>
         <w:rPr>
           <w:rFonts w:ascii="Segoe UI" w:eastAsia="MS Gothic" w:hAnsi="Segoe UI" w:cs="Segoe UI"/>
-          <w:color w:val="0078D7"/>
-          <w:sz w:val="36"/>
+          <w:color w:val="0070C0"/>
+          <w:sz w:val="40"/>
           <w:szCs w:val="40"/>
-        </w:rPr>
-      </w:pPr>
-      <w:bookmarkStart w:id="0" w:name="_Toc41060364"/>
+          <w:rPrChange w:id="0" w:author="Dattatray Patil (Contractor)" w:date="2021-02-15T09:45:00Z">
+            <w:rPr>
+              <w:rFonts w:ascii="Segoe UI" w:eastAsia="MS Gothic" w:hAnsi="Segoe UI" w:cs="Segoe UI"/>
+              <w:color w:val="0078D7"/>
+              <w:sz w:val="36"/>
+              <w:szCs w:val="40"/>
+            </w:rPr>
+          </w:rPrChange>
+        </w:rPr>
+        <w:pPrChange w:id="1" w:author="Dattatray Patil (Contractor)" w:date="2021-02-15T09:45:00Z">
+          <w:pPr>
+            <w:keepNext/>
+            <w:keepLines/>
+            <w:spacing w:after="120"/>
+            <w:outlineLvl w:val="1"/>
+          </w:pPr>
+        </w:pPrChange>
+      </w:pPr>
+      <w:bookmarkStart w:id="2" w:name="_Toc41060364"/>
       <w:r>
         <w:rPr>
           <w:rFonts w:ascii="Segoe UI" w:eastAsia="MS Gothic" w:hAnsi="Segoe UI" w:cs="Segoe UI"/>
-          <w:color w:val="0078D7"/>
-          <w:sz w:val="36"/>
+          <w:color w:val="0070C0"/>
+          <w:sz w:val="40"/>
           <w:szCs w:val="40"/>
+          <w:rPrChange w:id="3" w:author="Dattatray Patil (Contractor)" w:date="2021-02-15T09:45:00Z">
+            <w:rPr>
+              <w:rFonts w:ascii="Segoe UI" w:eastAsia="MS Gothic" w:hAnsi="Segoe UI" w:cs="Segoe UI"/>
+              <w:color w:val="0078D7"/>
+              <w:sz w:val="36"/>
+              <w:szCs w:val="40"/>
+            </w:rPr>
+          </w:rPrChange>
         </w:rPr>
         <w:t xml:space="preserve">Lab 6. </w:t>
       </w:r>
-      <w:hyperlink r:id="rId5">
-        <w:r>
-          <w:rPr>
-            <w:rFonts w:ascii="Segoe UI" w:eastAsia="MS Gothic" w:hAnsi="Segoe UI" w:cs="Segoe UI"/>
-            <w:color w:val="0078D7"/>
-            <w:sz w:val="36"/>
-            <w:szCs w:val="40"/>
-            <w:u w:val="single"/>
-          </w:rPr>
-          <w:t>Task overdue</w:t>
-        </w:r>
-        <w:bookmarkEnd w:id="0"/>
-      </w:hyperlink>
+      <w:r>
+        <w:rPr>
+          <w:rFonts w:ascii="Segoe UI" w:hAnsi="Segoe UI" w:cs="Segoe UI"/>
+          <w:color w:val="0070C0"/>
+          <w:sz w:val="40"/>
+          <w:szCs w:val="40"/>
+          <w:rPrChange w:id="4" w:author="Dattatray Patil (Contractor)" w:date="2021-02-15T09:45:00Z">
+            <w:rPr/>
+          </w:rPrChange>
+        </w:rPr>
+        <w:fldChar w:fldCharType="begin"/>
+      </w:r>
+      <w:r>
+        <w:rPr>
+          <w:rFonts w:ascii="Segoe UI" w:hAnsi="Segoe UI" w:cs="Segoe UI"/>
+          <w:color w:val="0070C0"/>
+          <w:sz w:val="40"/>
+          <w:szCs w:val="40"/>
+          <w:rPrChange w:id="5" w:author="Dattatray Patil (Contractor)" w:date="2021-02-15T09:45:00Z">
+            <w:rPr/>
+          </w:rPrChange>
+        </w:rPr>
+        <w:instrText xml:space="preserve"> HYPERLINK "https://preview.flow.microsoft.com/en-us/galleries/public/templates/ffea041a6ce1418fb3f2f4396497d343/check-task-deadlines-and-send-an-email-for-overdue-tasks/" \h </w:instrText>
+      </w:r>
+      <w:r>
+        <w:rPr>
+          <w:rFonts w:ascii="Segoe UI" w:hAnsi="Segoe UI" w:cs="Segoe UI"/>
+          <w:color w:val="0070C0"/>
+          <w:sz w:val="40"/>
+          <w:szCs w:val="40"/>
+          <w:rPrChange w:id="6" w:author="Dattatray Patil (Contractor)" w:date="2021-02-15T09:45:00Z">
+            <w:rPr/>
+          </w:rPrChange>
+        </w:rPr>
+        <w:fldChar w:fldCharType="separate"/>
+      </w:r>
       <w:r>
         <w:rPr>
           <w:rFonts w:ascii="Segoe UI" w:eastAsia="MS Gothic" w:hAnsi="Segoe UI" w:cs="Segoe UI"/>
-          <w:color w:val="0078D7"/>
-          <w:sz w:val="36"/>
+          <w:color w:val="0070C0"/>
+          <w:sz w:val="40"/>
           <w:szCs w:val="40"/>
+          <w:u w:val="single"/>
+          <w:rPrChange w:id="7" w:author="Dattatray Patil (Contractor)" w:date="2021-02-15T09:45:00Z">
+            <w:rPr>
+              <w:rFonts w:ascii="Segoe UI" w:eastAsia="MS Gothic" w:hAnsi="Segoe UI" w:cs="Segoe UI"/>
+              <w:color w:val="0078D7"/>
+              <w:sz w:val="36"/>
+              <w:szCs w:val="40"/>
+              <w:u w:val="single"/>
+            </w:rPr>
+          </w:rPrChange>
+        </w:rPr>
+        <w:t>Task overdue</w:t>
+      </w:r>
+      <w:bookmarkEnd w:id="2"/>
+      <w:r>
+        <w:rPr>
+          <w:rFonts w:ascii="Segoe UI" w:eastAsia="MS Gothic" w:hAnsi="Segoe UI" w:cs="Segoe UI"/>
+          <w:color w:val="0070C0"/>
+          <w:sz w:val="40"/>
+          <w:szCs w:val="40"/>
+          <w:u w:val="single"/>
+          <w:rPrChange w:id="8" w:author="Dattatray Patil (Contractor)" w:date="2021-02-15T09:45:00Z">
+            <w:rPr>
+              <w:rFonts w:ascii="Segoe UI" w:eastAsia="MS Gothic" w:hAnsi="Segoe UI" w:cs="Segoe UI"/>
+              <w:color w:val="0078D7"/>
+              <w:sz w:val="36"/>
+              <w:szCs w:val="40"/>
+              <w:u w:val="single"/>
+            </w:rPr>
+          </w:rPrChange>
+        </w:rPr>
+        <w:fldChar w:fldCharType="end"/>
+      </w:r>
+      <w:r>
+        <w:rPr>
+          <w:rFonts w:ascii="Segoe UI" w:eastAsia="MS Gothic" w:hAnsi="Segoe UI" w:cs="Segoe UI"/>
+          <w:color w:val="0070C0"/>
+          <w:sz w:val="40"/>
+          <w:szCs w:val="40"/>
+          <w:rPrChange w:id="9" w:author="Dattatray Patil (Contractor)" w:date="2021-02-15T09:45:00Z">
+            <w:rPr>
+              <w:rFonts w:ascii="Segoe UI" w:eastAsia="MS Gothic" w:hAnsi="Segoe UI" w:cs="Segoe UI"/>
+              <w:color w:val="0078D7"/>
+              <w:sz w:val="36"/>
+              <w:szCs w:val="40"/>
+            </w:rPr>
+          </w:rPrChange>
         </w:rPr>
         <w:t xml:space="preserve"> </w:t>
       </w:r>
@@ -154,28 +245,39 @@
     </w:p>
     <w:p>
       <w:pPr>
-        <w:keepNext/>
-        <w:keepLines/>
-        <w:spacing w:before="240" w:after="60"/>
-        <w:outlineLvl w:val="3"/>
+        <w:pStyle w:val="Heading2"/>
         <w:rPr>
           <w:rFonts w:ascii="Segoe UI" w:eastAsia="Times New Roman" w:hAnsi="Segoe UI" w:cs="Segoe UI"/>
-          <w:iCs/>
-          <w:color w:val="0078D7"/>
+          <w:color w:val="0070C0"/>
           <w:sz w:val="28"/>
-        </w:rPr>
-      </w:pPr>
-      <w:bookmarkStart w:id="1" w:name="_Toc41060365"/>
+          <w:szCs w:val="28"/>
+          <w:rPrChange w:id="10" w:author="Dattatray Patil (Contractor)" w:date="2021-02-15T09:45:00Z">
+            <w:rPr/>
+          </w:rPrChange>
+        </w:rPr>
+        <w:pPrChange w:id="11" w:author="Dattatray Patil (Contractor)" w:date="2021-02-15T09:45:00Z">
+          <w:pPr>
+            <w:keepNext/>
+            <w:keepLines/>
+            <w:spacing w:before="240" w:after="60"/>
+            <w:outlineLvl w:val="3"/>
+          </w:pPr>
+        </w:pPrChange>
+      </w:pPr>
+      <w:bookmarkStart w:id="12" w:name="_Toc41060365"/>
       <w:r>
         <w:rPr>
           <w:rFonts w:ascii="Segoe UI" w:eastAsia="Times New Roman" w:hAnsi="Segoe UI" w:cs="Segoe UI"/>
-          <w:iCs/>
-          <w:color w:val="0078D7"/>
+          <w:color w:val="0070C0"/>
           <w:sz w:val="28"/>
+          <w:szCs w:val="28"/>
+          <w:rPrChange w:id="13" w:author="Dattatray Patil (Contractor)" w:date="2021-02-15T09:45:00Z">
+            <w:rPr/>
+          </w:rPrChange>
         </w:rPr>
         <w:t>Tasks:</w:t>
       </w:r>
-      <w:bookmarkEnd w:id="1"/>
+      <w:bookmarkEnd w:id="12"/>
     </w:p>
     <w:p>
       <w:pPr>
@@ -219,6 +321,1280 @@
         <w:t xml:space="preserve"> </w:t>
       </w:r>
     </w:p>
+    <w:tbl>
+      <w:tblPr>
+        <w:tblStyle w:val="TableGrid"/>
+        <w:tblW w:w="0" w:type="auto"/>
+        <w:tblInd w:w="720" w:type="dxa"/>
+        <w:tblLook w:val="04A0" w:firstRow="1" w:lastRow="0" w:firstColumn="1" w:lastColumn="0" w:noHBand="0" w:noVBand="1"/>
+        <w:tblPrChange w:id="14" w:author="Dattatray Patil (Contractor)" w:date="2021-02-15T09:49:00Z">
+          <w:tblPr>
+            <w:tblStyle w:val="TableGrid"/>
+            <w:tblW w:w="0" w:type="auto"/>
+            <w:tblInd w:w="720" w:type="dxa"/>
+            <w:tblLook w:val="04A0" w:firstRow="1" w:lastRow="0" w:firstColumn="1" w:lastColumn="0" w:noHBand="0" w:noVBand="1"/>
+          </w:tblPr>
+        </w:tblPrChange>
+      </w:tblPr>
+      <w:tblGrid>
+        <w:gridCol w:w="1606"/>
+        <w:gridCol w:w="1355"/>
+        <w:gridCol w:w="3868"/>
+        <w:gridCol w:w="1559"/>
+        <w:tblGridChange w:id="15">
+          <w:tblGrid>
+            <w:gridCol w:w="1606"/>
+            <w:gridCol w:w="930"/>
+            <w:gridCol w:w="99"/>
+            <w:gridCol w:w="4194"/>
+            <w:gridCol w:w="254"/>
+            <w:gridCol w:w="1305"/>
+            <w:gridCol w:w="242"/>
+          </w:tblGrid>
+        </w:tblGridChange>
+      </w:tblGrid>
+      <w:tr>
+        <w:trPr>
+          <w:ins w:id="16" w:author="Dattatray Patil (Contractor)" w:date="2021-02-15T09:45:00Z"/>
+        </w:trPr>
+        <w:tc>
+          <w:tcPr>
+            <w:tcW w:w="1606" w:type="dxa"/>
+            <w:tcPrChange w:id="17" w:author="Dattatray Patil (Contractor)" w:date="2021-02-15T09:49:00Z">
+              <w:tcPr>
+                <w:tcW w:w="1606" w:type="dxa"/>
+              </w:tcPr>
+            </w:tcPrChange>
+          </w:tcPr>
+          <w:p>
+            <w:pPr>
+              <w:contextualSpacing/>
+              <w:rPr>
+                <w:ins w:id="18" w:author="Dattatray Patil (Contractor)" w:date="2021-02-15T09:45:00Z"/>
+                <w:rFonts w:ascii="Segoe UI" w:eastAsia="Segoe UI" w:hAnsi="Segoe UI" w:cs="Times New Roman"/>
+                <w:sz w:val="20"/>
+              </w:rPr>
+            </w:pPr>
+            <w:ins w:id="19" w:author="Dattatray Patil (Contractor)" w:date="2021-02-15T09:45:00Z">
+              <w:r>
+                <w:rPr>
+                  <w:rFonts w:ascii="Segoe UI" w:eastAsia="Segoe UI" w:hAnsi="Segoe UI" w:cs="Times New Roman"/>
+                  <w:sz w:val="20"/>
+                </w:rPr>
+                <w:t>Task</w:t>
+              </w:r>
+            </w:ins>
+          </w:p>
+        </w:tc>
+        <w:tc>
+          <w:tcPr>
+            <w:tcW w:w="1355" w:type="dxa"/>
+            <w:tcPrChange w:id="20" w:author="Dattatray Patil (Contractor)" w:date="2021-02-15T09:49:00Z">
+              <w:tcPr>
+                <w:tcW w:w="930" w:type="dxa"/>
+              </w:tcPr>
+            </w:tcPrChange>
+          </w:tcPr>
+          <w:p>
+            <w:pPr>
+              <w:contextualSpacing/>
+              <w:rPr>
+                <w:ins w:id="21" w:author="Dattatray Patil (Contractor)" w:date="2021-02-15T09:45:00Z"/>
+                <w:rFonts w:ascii="Segoe UI" w:eastAsia="Segoe UI" w:hAnsi="Segoe UI" w:cs="Times New Roman"/>
+                <w:sz w:val="20"/>
+              </w:rPr>
+            </w:pPr>
+            <w:ins w:id="22" w:author="Dattatray Patil (Contractor)" w:date="2021-02-15T09:45:00Z">
+              <w:r>
+                <w:rPr>
+                  <w:rFonts w:ascii="Segoe UI" w:eastAsia="Segoe UI" w:hAnsi="Segoe UI" w:cs="Times New Roman"/>
+                  <w:sz w:val="20"/>
+                </w:rPr>
+                <w:t>Status</w:t>
+              </w:r>
+            </w:ins>
+          </w:p>
+        </w:tc>
+        <w:tc>
+          <w:tcPr>
+            <w:tcW w:w="3868" w:type="dxa"/>
+            <w:tcPrChange w:id="23" w:author="Dattatray Patil (Contractor)" w:date="2021-02-15T09:49:00Z">
+              <w:tcPr>
+                <w:tcW w:w="4547" w:type="dxa"/>
+                <w:gridSpan w:val="3"/>
+              </w:tcPr>
+            </w:tcPrChange>
+          </w:tcPr>
+          <w:p>
+            <w:pPr>
+              <w:contextualSpacing/>
+              <w:rPr>
+                <w:ins w:id="24" w:author="Dattatray Patil (Contractor)" w:date="2021-02-15T09:45:00Z"/>
+                <w:rFonts w:ascii="Segoe UI" w:eastAsia="Segoe UI" w:hAnsi="Segoe UI" w:cs="Times New Roman"/>
+                <w:sz w:val="20"/>
+              </w:rPr>
+            </w:pPr>
+            <w:ins w:id="25" w:author="Dattatray Patil (Contractor)" w:date="2021-02-15T09:45:00Z">
+              <w:r>
+                <w:rPr>
+                  <w:rFonts w:ascii="Segoe UI" w:eastAsia="Segoe UI" w:hAnsi="Segoe UI" w:cs="Times New Roman"/>
+                  <w:sz w:val="20"/>
+                </w:rPr>
+                <w:t>in charge</w:t>
+              </w:r>
+            </w:ins>
+          </w:p>
+        </w:tc>
+        <w:tc>
+          <w:tcPr>
+            <w:tcW w:w="1559" w:type="dxa"/>
+            <w:tcPrChange w:id="26" w:author="Dattatray Patil (Contractor)" w:date="2021-02-15T09:49:00Z">
+              <w:tcPr>
+                <w:tcW w:w="1547" w:type="dxa"/>
+                <w:gridSpan w:val="2"/>
+              </w:tcPr>
+            </w:tcPrChange>
+          </w:tcPr>
+          <w:p>
+            <w:pPr>
+              <w:contextualSpacing/>
+              <w:rPr>
+                <w:ins w:id="27" w:author="Dattatray Patil (Contractor)" w:date="2021-02-15T09:45:00Z"/>
+                <w:rFonts w:ascii="Segoe UI" w:eastAsia="Segoe UI" w:hAnsi="Segoe UI" w:cs="Times New Roman"/>
+                <w:sz w:val="20"/>
+              </w:rPr>
+            </w:pPr>
+            <w:ins w:id="28" w:author="Dattatray Patil (Contractor)" w:date="2021-02-15T09:45:00Z">
+              <w:r>
+                <w:rPr>
+                  <w:rFonts w:ascii="Segoe UI" w:eastAsia="Segoe UI" w:hAnsi="Segoe UI" w:cs="Times New Roman"/>
+                  <w:sz w:val="20"/>
+                </w:rPr>
+                <w:t>Deadline</w:t>
+              </w:r>
+            </w:ins>
+          </w:p>
+        </w:tc>
+      </w:tr>
+      <w:tr>
+        <w:trPr>
+          <w:ins w:id="29" w:author="Dattatray Patil (Contractor)" w:date="2021-02-15T09:45:00Z"/>
+          <w:trPrChange w:id="30" w:author="Dattatray Patil (Contractor)" w:date="2021-02-15T09:49:00Z">
+            <w:trPr>
+              <w:gridAfter w:val="0"/>
+            </w:trPr>
+          </w:trPrChange>
+        </w:trPr>
+        <w:tc>
+          <w:tcPr>
+            <w:tcW w:w="1606" w:type="dxa"/>
+            <w:tcPrChange w:id="31" w:author="Dattatray Patil (Contractor)" w:date="2021-02-15T09:49:00Z">
+              <w:tcPr>
+                <w:tcW w:w="1606" w:type="dxa"/>
+              </w:tcPr>
+            </w:tcPrChange>
+          </w:tcPr>
+          <w:p>
+            <w:pPr>
+              <w:contextualSpacing/>
+              <w:rPr>
+                <w:ins w:id="32" w:author="Dattatray Patil (Contractor)" w:date="2021-02-15T09:45:00Z"/>
+                <w:rFonts w:ascii="Segoe UI" w:eastAsia="Segoe UI" w:hAnsi="Segoe UI" w:cs="Times New Roman"/>
+                <w:sz w:val="20"/>
+              </w:rPr>
+            </w:pPr>
+            <w:ins w:id="33" w:author="Dattatray Patil (Contractor)" w:date="2021-02-15T09:45:00Z">
+              <w:r>
+                <w:rPr>
+                  <w:rFonts w:ascii="Segoe UI" w:eastAsia="Segoe UI" w:hAnsi="Segoe UI" w:cs="Times New Roman"/>
+                  <w:sz w:val="20"/>
+                </w:rPr>
+                <w:t>Feed the cat</w:t>
+              </w:r>
+            </w:ins>
+          </w:p>
+        </w:tc>
+        <w:tc>
+          <w:tcPr>
+            <w:tcW w:w="1355" w:type="dxa"/>
+            <w:tcPrChange w:id="34" w:author="Dattatray Patil (Contractor)" w:date="2021-02-15T09:49:00Z">
+              <w:tcPr>
+                <w:tcW w:w="930" w:type="dxa"/>
+                <w:gridSpan w:val="2"/>
+              </w:tcPr>
+            </w:tcPrChange>
+          </w:tcPr>
+          <w:p>
+            <w:pPr>
+              <w:contextualSpacing/>
+              <w:rPr>
+                <w:ins w:id="35" w:author="Dattatray Patil (Contractor)" w:date="2021-02-15T09:45:00Z"/>
+                <w:rFonts w:ascii="Segoe UI" w:eastAsia="Segoe UI" w:hAnsi="Segoe UI" w:cs="Times New Roman"/>
+                <w:sz w:val="20"/>
+              </w:rPr>
+            </w:pPr>
+            <w:ins w:id="36" w:author="Dattatray Patil (Contractor)" w:date="2021-02-15T09:46:00Z">
+              <w:r>
+                <w:rPr>
+                  <w:rFonts w:ascii="Segoe UI" w:eastAsia="Segoe UI" w:hAnsi="Segoe UI" w:cs="Times New Roman"/>
+                  <w:sz w:val="20"/>
+                </w:rPr>
+                <w:t>Started</w:t>
+              </w:r>
+            </w:ins>
+          </w:p>
+        </w:tc>
+        <w:tc>
+          <w:tcPr>
+            <w:tcW w:w="3868" w:type="dxa"/>
+            <w:tcPrChange w:id="37" w:author="Dattatray Patil (Contractor)" w:date="2021-02-15T09:49:00Z">
+              <w:tcPr>
+                <w:tcW w:w="3685" w:type="dxa"/>
+              </w:tcPr>
+            </w:tcPrChange>
+          </w:tcPr>
+          <w:p>
+            <w:pPr>
+              <w:contextualSpacing/>
+              <w:rPr>
+                <w:ins w:id="38" w:author="Dattatray Patil (Contractor)" w:date="2021-02-15T09:45:00Z"/>
+                <w:rFonts w:ascii="Segoe UI" w:eastAsia="Segoe UI" w:hAnsi="Segoe UI" w:cs="Times New Roman"/>
+                <w:sz w:val="20"/>
+              </w:rPr>
+            </w:pPr>
+            <w:ins w:id="39" w:author="Dattatray Patil (Contractor)" w:date="2021-02-15T09:46:00Z">
+              <w:r>
+                <w:rPr>
+                  <w:rFonts w:ascii="Segoe UI" w:eastAsia="Segoe UI" w:hAnsi="Segoe UI" w:cs="Times New Roman"/>
+                  <w:sz w:val="20"/>
+                </w:rPr>
+                <w:t>User1@dynamicsjuly.onmicrosoft.com</w:t>
+              </w:r>
+            </w:ins>
+          </w:p>
+        </w:tc>
+        <w:tc>
+          <w:tcPr>
+            <w:tcW w:w="1559" w:type="dxa"/>
+            <w:tcPrChange w:id="40" w:author="Dattatray Patil (Contractor)" w:date="2021-02-15T09:49:00Z">
+              <w:tcPr>
+                <w:tcW w:w="1559" w:type="dxa"/>
+                <w:gridSpan w:val="2"/>
+              </w:tcPr>
+            </w:tcPrChange>
+          </w:tcPr>
+          <w:p>
+            <w:pPr>
+              <w:contextualSpacing/>
+              <w:rPr>
+                <w:ins w:id="41" w:author="Dattatray Patil (Contractor)" w:date="2021-02-15T09:45:00Z"/>
+                <w:rFonts w:ascii="Segoe UI" w:eastAsia="Segoe UI" w:hAnsi="Segoe UI" w:cs="Times New Roman"/>
+                <w:sz w:val="20"/>
+              </w:rPr>
+            </w:pPr>
+            <w:ins w:id="42" w:author="Dattatray Patil (Contractor)" w:date="2021-02-15T09:46:00Z">
+              <w:r>
+                <w:rPr>
+                  <w:rFonts w:ascii="Segoe UI" w:eastAsia="Segoe UI" w:hAnsi="Segoe UI" w:cs="Times New Roman"/>
+                  <w:sz w:val="20"/>
+                </w:rPr>
+                <w:t>1/1/20</w:t>
+              </w:r>
+            </w:ins>
+            <w:ins w:id="43" w:author="Dattatray Patil (Contractor)" w:date="2021-02-15T09:50:00Z">
+              <w:r>
+                <w:rPr>
+                  <w:rFonts w:ascii="Segoe UI" w:eastAsia="Segoe UI" w:hAnsi="Segoe UI" w:cs="Times New Roman"/>
+                  <w:sz w:val="20"/>
+                </w:rPr>
+                <w:t>21</w:t>
+              </w:r>
+            </w:ins>
+          </w:p>
+        </w:tc>
+      </w:tr>
+      <w:tr>
+        <w:trPr>
+          <w:ins w:id="44" w:author="Dattatray Patil (Contractor)" w:date="2021-02-15T09:46:00Z"/>
+          <w:trPrChange w:id="45" w:author="Dattatray Patil (Contractor)" w:date="2021-02-15T09:49:00Z">
+            <w:trPr>
+              <w:gridAfter w:val="0"/>
+            </w:trPr>
+          </w:trPrChange>
+        </w:trPr>
+        <w:tc>
+          <w:tcPr>
+            <w:tcW w:w="1606" w:type="dxa"/>
+            <w:tcPrChange w:id="46" w:author="Dattatray Patil (Contractor)" w:date="2021-02-15T09:49:00Z">
+              <w:tcPr>
+                <w:tcW w:w="1606" w:type="dxa"/>
+              </w:tcPr>
+            </w:tcPrChange>
+          </w:tcPr>
+          <w:p>
+            <w:pPr>
+              <w:contextualSpacing/>
+              <w:rPr>
+                <w:ins w:id="47" w:author="Dattatray Patil (Contractor)" w:date="2021-02-15T09:46:00Z"/>
+                <w:rFonts w:ascii="Segoe UI" w:eastAsia="Segoe UI" w:hAnsi="Segoe UI" w:cs="Times New Roman"/>
+                <w:sz w:val="20"/>
+              </w:rPr>
+            </w:pPr>
+            <w:ins w:id="48" w:author="Dattatray Patil (Contractor)" w:date="2021-02-15T09:46:00Z">
+              <w:r>
+                <w:rPr>
+                  <w:rFonts w:ascii="Segoe UI" w:eastAsia="Segoe UI" w:hAnsi="Segoe UI" w:cs="Times New Roman"/>
+                  <w:sz w:val="20"/>
+                </w:rPr>
+                <w:t xml:space="preserve">Call </w:t>
+              </w:r>
+            </w:ins>
+            <w:ins w:id="49" w:author="Dattatray Patil (Contractor)" w:date="2021-02-15T09:47:00Z">
+              <w:r>
+                <w:rPr>
+                  <w:rFonts w:ascii="Segoe UI" w:eastAsia="Segoe UI" w:hAnsi="Segoe UI" w:cs="Times New Roman"/>
+                  <w:sz w:val="20"/>
+                </w:rPr>
+                <w:t>jon</w:t>
+              </w:r>
+            </w:ins>
+          </w:p>
+        </w:tc>
+        <w:tc>
+          <w:tcPr>
+            <w:tcW w:w="1355" w:type="dxa"/>
+            <w:tcPrChange w:id="50" w:author="Dattatray Patil (Contractor)" w:date="2021-02-15T09:49:00Z">
+              <w:tcPr>
+                <w:tcW w:w="930" w:type="dxa"/>
+                <w:gridSpan w:val="2"/>
+              </w:tcPr>
+            </w:tcPrChange>
+          </w:tcPr>
+          <w:p>
+            <w:pPr>
+              <w:contextualSpacing/>
+              <w:rPr>
+                <w:ins w:id="51" w:author="Dattatray Patil (Contractor)" w:date="2021-02-15T09:46:00Z"/>
+                <w:rFonts w:ascii="Segoe UI" w:eastAsia="Segoe UI" w:hAnsi="Segoe UI" w:cs="Times New Roman"/>
+                <w:sz w:val="20"/>
+              </w:rPr>
+            </w:pPr>
+            <w:ins w:id="52" w:author="Dattatray Patil (Contractor)" w:date="2021-02-15T09:47:00Z">
+              <w:r>
+                <w:rPr>
+                  <w:rFonts w:ascii="Segoe UI" w:eastAsia="Segoe UI" w:hAnsi="Segoe UI" w:cs="Times New Roman"/>
+                  <w:sz w:val="20"/>
+                </w:rPr>
+                <w:t>Not Stared</w:t>
+              </w:r>
+            </w:ins>
+          </w:p>
+        </w:tc>
+        <w:tc>
+          <w:tcPr>
+            <w:tcW w:w="3868" w:type="dxa"/>
+            <w:tcPrChange w:id="53" w:author="Dattatray Patil (Contractor)" w:date="2021-02-15T09:49:00Z">
+              <w:tcPr>
+                <w:tcW w:w="3685" w:type="dxa"/>
+              </w:tcPr>
+            </w:tcPrChange>
+          </w:tcPr>
+          <w:p>
+            <w:pPr>
+              <w:contextualSpacing/>
+              <w:rPr>
+                <w:ins w:id="54" w:author="Dattatray Patil (Contractor)" w:date="2021-02-15T09:46:00Z"/>
+                <w:rFonts w:ascii="Segoe UI" w:eastAsia="Segoe UI" w:hAnsi="Segoe UI" w:cs="Times New Roman"/>
+                <w:sz w:val="20"/>
+              </w:rPr>
+            </w:pPr>
+            <w:ins w:id="55" w:author="Dattatray Patil (Contractor)" w:date="2021-02-15T09:49:00Z">
+              <w:r>
+                <w:rPr>
+                  <w:rFonts w:ascii="Segoe UI" w:eastAsia="Segoe UI" w:hAnsi="Segoe UI" w:cs="Times New Roman"/>
+                  <w:sz w:val="20"/>
+                </w:rPr>
+                <w:t>User1@dynamicsjuly.onmicrosoft.com</w:t>
+              </w:r>
+            </w:ins>
+          </w:p>
+        </w:tc>
+        <w:tc>
+          <w:tcPr>
+            <w:tcW w:w="1559" w:type="dxa"/>
+            <w:tcPrChange w:id="56" w:author="Dattatray Patil (Contractor)" w:date="2021-02-15T09:49:00Z">
+              <w:tcPr>
+                <w:tcW w:w="1559" w:type="dxa"/>
+                <w:gridSpan w:val="2"/>
+              </w:tcPr>
+            </w:tcPrChange>
+          </w:tcPr>
+          <w:p>
+            <w:pPr>
+              <w:contextualSpacing/>
+              <w:rPr>
+                <w:ins w:id="57" w:author="Dattatray Patil (Contractor)" w:date="2021-02-15T09:46:00Z"/>
+                <w:rFonts w:ascii="Segoe UI" w:eastAsia="Segoe UI" w:hAnsi="Segoe UI" w:cs="Times New Roman"/>
+                <w:sz w:val="20"/>
+              </w:rPr>
+            </w:pPr>
+            <w:ins w:id="58" w:author="Dattatray Patil (Contractor)" w:date="2021-02-15T09:47:00Z">
+              <w:r>
+                <w:rPr>
+                  <w:rFonts w:ascii="Segoe UI" w:eastAsia="Segoe UI" w:hAnsi="Segoe UI" w:cs="Times New Roman"/>
+                  <w:sz w:val="20"/>
+                </w:rPr>
+                <w:t>2/4/20</w:t>
+              </w:r>
+            </w:ins>
+            <w:ins w:id="59" w:author="Dattatray Patil (Contractor)" w:date="2021-02-15T09:50:00Z">
+              <w:r>
+                <w:rPr>
+                  <w:rFonts w:ascii="Segoe UI" w:eastAsia="Segoe UI" w:hAnsi="Segoe UI" w:cs="Times New Roman"/>
+                  <w:sz w:val="20"/>
+                </w:rPr>
+                <w:t>21</w:t>
+              </w:r>
+            </w:ins>
+          </w:p>
+        </w:tc>
+      </w:tr>
+      <w:tr>
+        <w:trPr>
+          <w:ins w:id="60" w:author="Dattatray Patil (Contractor)" w:date="2021-02-15T09:47:00Z"/>
+          <w:trPrChange w:id="61" w:author="Dattatray Patil (Contractor)" w:date="2021-02-15T09:49:00Z">
+            <w:trPr>
+              <w:gridAfter w:val="0"/>
+            </w:trPr>
+          </w:trPrChange>
+        </w:trPr>
+        <w:tc>
+          <w:tcPr>
+            <w:tcW w:w="1606" w:type="dxa"/>
+            <w:tcPrChange w:id="62" w:author="Dattatray Patil (Contractor)" w:date="2021-02-15T09:49:00Z">
+              <w:tcPr>
+                <w:tcW w:w="1606" w:type="dxa"/>
+              </w:tcPr>
+            </w:tcPrChange>
+          </w:tcPr>
+          <w:p>
+            <w:pPr>
+              <w:contextualSpacing/>
+              <w:rPr>
+                <w:ins w:id="63" w:author="Dattatray Patil (Contractor)" w:date="2021-02-15T09:47:00Z"/>
+                <w:rFonts w:ascii="Segoe UI" w:eastAsia="Segoe UI" w:hAnsi="Segoe UI" w:cs="Times New Roman"/>
+                <w:sz w:val="20"/>
+              </w:rPr>
+            </w:pPr>
+            <w:ins w:id="64" w:author="Dattatray Patil (Contractor)" w:date="2021-02-15T09:47:00Z">
+              <w:r>
+                <w:rPr>
+                  <w:rFonts w:ascii="Segoe UI" w:eastAsia="Segoe UI" w:hAnsi="Segoe UI" w:cs="Times New Roman"/>
+                  <w:sz w:val="20"/>
+                </w:rPr>
+                <w:t>Patch sql server</w:t>
+              </w:r>
+            </w:ins>
+          </w:p>
+        </w:tc>
+        <w:tc>
+          <w:tcPr>
+            <w:tcW w:w="1355" w:type="dxa"/>
+            <w:tcPrChange w:id="65" w:author="Dattatray Patil (Contractor)" w:date="2021-02-15T09:49:00Z">
+              <w:tcPr>
+                <w:tcW w:w="930" w:type="dxa"/>
+                <w:gridSpan w:val="2"/>
+              </w:tcPr>
+            </w:tcPrChange>
+          </w:tcPr>
+          <w:p>
+            <w:pPr>
+              <w:contextualSpacing/>
+              <w:rPr>
+                <w:ins w:id="66" w:author="Dattatray Patil (Contractor)" w:date="2021-02-15T09:47:00Z"/>
+                <w:rFonts w:ascii="Segoe UI" w:eastAsia="Segoe UI" w:hAnsi="Segoe UI" w:cs="Times New Roman"/>
+                <w:sz w:val="20"/>
+              </w:rPr>
+            </w:pPr>
+            <w:ins w:id="67" w:author="Dattatray Patil (Contractor)" w:date="2021-02-15T09:47:00Z">
+              <w:r>
+                <w:rPr>
+                  <w:rFonts w:ascii="Segoe UI" w:eastAsia="Segoe UI" w:hAnsi="Segoe UI" w:cs="Times New Roman"/>
+                  <w:sz w:val="20"/>
+                </w:rPr>
+                <w:t>Started</w:t>
+              </w:r>
+            </w:ins>
+          </w:p>
+        </w:tc>
+        <w:tc>
+          <w:tcPr>
+            <w:tcW w:w="3868" w:type="dxa"/>
+            <w:tcPrChange w:id="68" w:author="Dattatray Patil (Contractor)" w:date="2021-02-15T09:49:00Z">
+              <w:tcPr>
+                <w:tcW w:w="3685" w:type="dxa"/>
+              </w:tcPr>
+            </w:tcPrChange>
+          </w:tcPr>
+          <w:p>
+            <w:pPr>
+              <w:contextualSpacing/>
+              <w:rPr>
+                <w:ins w:id="69" w:author="Dattatray Patil (Contractor)" w:date="2021-02-15T09:47:00Z"/>
+                <w:rFonts w:ascii="Segoe UI" w:eastAsia="Segoe UI" w:hAnsi="Segoe UI" w:cs="Times New Roman"/>
+                <w:sz w:val="20"/>
+              </w:rPr>
+            </w:pPr>
+            <w:ins w:id="70" w:author="Dattatray Patil (Contractor)" w:date="2021-02-15T09:49:00Z">
+              <w:r>
+                <w:rPr>
+                  <w:rFonts w:ascii="Segoe UI" w:eastAsia="Segoe UI" w:hAnsi="Segoe UI" w:cs="Times New Roman"/>
+                  <w:sz w:val="20"/>
+                </w:rPr>
+                <w:t>User1@dynamicsjuly.onmicrosoft.com</w:t>
+              </w:r>
+            </w:ins>
+          </w:p>
+        </w:tc>
+        <w:tc>
+          <w:tcPr>
+            <w:tcW w:w="1559" w:type="dxa"/>
+            <w:tcPrChange w:id="71" w:author="Dattatray Patil (Contractor)" w:date="2021-02-15T09:49:00Z">
+              <w:tcPr>
+                <w:tcW w:w="1559" w:type="dxa"/>
+                <w:gridSpan w:val="2"/>
+              </w:tcPr>
+            </w:tcPrChange>
+          </w:tcPr>
+          <w:p>
+            <w:pPr>
+              <w:contextualSpacing/>
+              <w:rPr>
+                <w:ins w:id="72" w:author="Dattatray Patil (Contractor)" w:date="2021-02-15T09:47:00Z"/>
+                <w:rFonts w:ascii="Segoe UI" w:eastAsia="Segoe UI" w:hAnsi="Segoe UI" w:cs="Times New Roman"/>
+                <w:sz w:val="20"/>
+              </w:rPr>
+            </w:pPr>
+            <w:ins w:id="73" w:author="Dattatray Patil (Contractor)" w:date="2021-02-15T09:47:00Z">
+              <w:r>
+                <w:rPr>
+                  <w:rFonts w:ascii="Segoe UI" w:eastAsia="Segoe UI" w:hAnsi="Segoe UI" w:cs="Times New Roman"/>
+                  <w:sz w:val="20"/>
+                </w:rPr>
+                <w:t>7/6/20</w:t>
+              </w:r>
+            </w:ins>
+            <w:ins w:id="74" w:author="Dattatray Patil (Contractor)" w:date="2021-02-15T09:50:00Z">
+              <w:r>
+                <w:rPr>
+                  <w:rFonts w:ascii="Segoe UI" w:eastAsia="Segoe UI" w:hAnsi="Segoe UI" w:cs="Times New Roman"/>
+                  <w:sz w:val="20"/>
+                </w:rPr>
+                <w:t>21</w:t>
+              </w:r>
+            </w:ins>
+          </w:p>
+        </w:tc>
+      </w:tr>
+      <w:tr>
+        <w:trPr>
+          <w:ins w:id="75" w:author="Dattatray Patil (Contractor)" w:date="2021-02-15T09:47:00Z"/>
+          <w:trPrChange w:id="76" w:author="Dattatray Patil (Contractor)" w:date="2021-02-15T09:49:00Z">
+            <w:trPr>
+              <w:gridAfter w:val="0"/>
+            </w:trPr>
+          </w:trPrChange>
+        </w:trPr>
+        <w:tc>
+          <w:tcPr>
+            <w:tcW w:w="1606" w:type="dxa"/>
+            <w:tcPrChange w:id="77" w:author="Dattatray Patil (Contractor)" w:date="2021-02-15T09:49:00Z">
+              <w:tcPr>
+                <w:tcW w:w="1606" w:type="dxa"/>
+              </w:tcPr>
+            </w:tcPrChange>
+          </w:tcPr>
+          <w:p>
+            <w:pPr>
+              <w:contextualSpacing/>
+              <w:rPr>
+                <w:ins w:id="78" w:author="Dattatray Patil (Contractor)" w:date="2021-02-15T09:47:00Z"/>
+                <w:rFonts w:ascii="Segoe UI" w:eastAsia="Segoe UI" w:hAnsi="Segoe UI" w:cs="Times New Roman"/>
+                <w:sz w:val="20"/>
+              </w:rPr>
+            </w:pPr>
+            <w:ins w:id="79" w:author="Dattatray Patil (Contractor)" w:date="2021-02-15T09:47:00Z">
+              <w:r>
+                <w:rPr>
+                  <w:rFonts w:ascii="Segoe UI" w:eastAsia="Segoe UI" w:hAnsi="Segoe UI" w:cs="Times New Roman"/>
+                  <w:sz w:val="20"/>
+                </w:rPr>
+                <w:t>Call mum</w:t>
+              </w:r>
+            </w:ins>
+          </w:p>
+        </w:tc>
+        <w:tc>
+          <w:tcPr>
+            <w:tcW w:w="1355" w:type="dxa"/>
+            <w:tcPrChange w:id="80" w:author="Dattatray Patil (Contractor)" w:date="2021-02-15T09:49:00Z">
+              <w:tcPr>
+                <w:tcW w:w="930" w:type="dxa"/>
+                <w:gridSpan w:val="2"/>
+              </w:tcPr>
+            </w:tcPrChange>
+          </w:tcPr>
+          <w:p>
+            <w:pPr>
+              <w:contextualSpacing/>
+              <w:rPr>
+                <w:ins w:id="81" w:author="Dattatray Patil (Contractor)" w:date="2021-02-15T09:47:00Z"/>
+                <w:rFonts w:ascii="Segoe UI" w:eastAsia="Segoe UI" w:hAnsi="Segoe UI" w:cs="Times New Roman"/>
+                <w:sz w:val="20"/>
+              </w:rPr>
+            </w:pPr>
+            <w:ins w:id="82" w:author="Dattatray Patil (Contractor)" w:date="2021-02-15T09:47:00Z">
+              <w:r>
+                <w:rPr>
+                  <w:rFonts w:ascii="Segoe UI" w:eastAsia="Segoe UI" w:hAnsi="Segoe UI" w:cs="Times New Roman"/>
+                  <w:sz w:val="20"/>
+                </w:rPr>
+                <w:t>Started</w:t>
+              </w:r>
+            </w:ins>
+          </w:p>
+        </w:tc>
+        <w:tc>
+          <w:tcPr>
+            <w:tcW w:w="3868" w:type="dxa"/>
+            <w:tcPrChange w:id="83" w:author="Dattatray Patil (Contractor)" w:date="2021-02-15T09:49:00Z">
+              <w:tcPr>
+                <w:tcW w:w="3685" w:type="dxa"/>
+              </w:tcPr>
+            </w:tcPrChange>
+          </w:tcPr>
+          <w:p>
+            <w:pPr>
+              <w:contextualSpacing/>
+              <w:rPr>
+                <w:ins w:id="84" w:author="Dattatray Patil (Contractor)" w:date="2021-02-15T09:47:00Z"/>
+                <w:rFonts w:ascii="Segoe UI" w:eastAsia="Segoe UI" w:hAnsi="Segoe UI" w:cs="Times New Roman"/>
+                <w:sz w:val="20"/>
+              </w:rPr>
+            </w:pPr>
+            <w:ins w:id="85" w:author="Dattatray Patil (Contractor)" w:date="2021-02-15T09:49:00Z">
+              <w:r>
+                <w:rPr>
+                  <w:rFonts w:ascii="Segoe UI" w:eastAsia="Segoe UI" w:hAnsi="Segoe UI" w:cs="Times New Roman"/>
+                  <w:sz w:val="20"/>
+                </w:rPr>
+                <w:t>User1@dynamicsjuly.onmicrosoft.com</w:t>
+              </w:r>
+            </w:ins>
+          </w:p>
+        </w:tc>
+        <w:tc>
+          <w:tcPr>
+            <w:tcW w:w="1559" w:type="dxa"/>
+            <w:tcPrChange w:id="86" w:author="Dattatray Patil (Contractor)" w:date="2021-02-15T09:49:00Z">
+              <w:tcPr>
+                <w:tcW w:w="1559" w:type="dxa"/>
+                <w:gridSpan w:val="2"/>
+              </w:tcPr>
+            </w:tcPrChange>
+          </w:tcPr>
+          <w:p>
+            <w:pPr>
+              <w:contextualSpacing/>
+              <w:rPr>
+                <w:ins w:id="87" w:author="Dattatray Patil (Contractor)" w:date="2021-02-15T09:47:00Z"/>
+                <w:rFonts w:ascii="Segoe UI" w:eastAsia="Segoe UI" w:hAnsi="Segoe UI" w:cs="Times New Roman"/>
+                <w:sz w:val="20"/>
+              </w:rPr>
+            </w:pPr>
+            <w:ins w:id="88" w:author="Dattatray Patil (Contractor)" w:date="2021-02-15T09:47:00Z">
+              <w:r>
+                <w:rPr>
+                  <w:rFonts w:ascii="Segoe UI" w:eastAsia="Segoe UI" w:hAnsi="Segoe UI" w:cs="Times New Roman"/>
+                  <w:sz w:val="20"/>
+                </w:rPr>
+                <w:t>6/7/20</w:t>
+              </w:r>
+            </w:ins>
+            <w:ins w:id="89" w:author="Dattatray Patil (Contractor)" w:date="2021-02-15T09:50:00Z">
+              <w:r>
+                <w:rPr>
+                  <w:rFonts w:ascii="Segoe UI" w:eastAsia="Segoe UI" w:hAnsi="Segoe UI" w:cs="Times New Roman"/>
+                  <w:sz w:val="20"/>
+                </w:rPr>
+                <w:t>21</w:t>
+              </w:r>
+            </w:ins>
+          </w:p>
+        </w:tc>
+      </w:tr>
+      <w:tr>
+        <w:trPr>
+          <w:ins w:id="90" w:author="Dattatray Patil (Contractor)" w:date="2021-02-15T09:47:00Z"/>
+          <w:trPrChange w:id="91" w:author="Dattatray Patil (Contractor)" w:date="2021-02-15T09:49:00Z">
+            <w:trPr>
+              <w:gridAfter w:val="0"/>
+            </w:trPr>
+          </w:trPrChange>
+        </w:trPr>
+        <w:tc>
+          <w:tcPr>
+            <w:tcW w:w="1606" w:type="dxa"/>
+            <w:tcPrChange w:id="92" w:author="Dattatray Patil (Contractor)" w:date="2021-02-15T09:49:00Z">
+              <w:tcPr>
+                <w:tcW w:w="1606" w:type="dxa"/>
+              </w:tcPr>
+            </w:tcPrChange>
+          </w:tcPr>
+          <w:p>
+            <w:pPr>
+              <w:contextualSpacing/>
+              <w:rPr>
+                <w:ins w:id="93" w:author="Dattatray Patil (Contractor)" w:date="2021-02-15T09:47:00Z"/>
+                <w:rFonts w:ascii="Segoe UI" w:eastAsia="Segoe UI" w:hAnsi="Segoe UI" w:cs="Times New Roman"/>
+                <w:sz w:val="20"/>
+              </w:rPr>
+            </w:pPr>
+            <w:ins w:id="94" w:author="Dattatray Patil (Contractor)" w:date="2021-02-15T09:48:00Z">
+              <w:r>
+                <w:rPr>
+                  <w:rFonts w:ascii="Segoe UI" w:eastAsia="Segoe UI" w:hAnsi="Segoe UI" w:cs="Times New Roman"/>
+                  <w:sz w:val="20"/>
+                </w:rPr>
+                <w:t>Buy fruits</w:t>
+              </w:r>
+            </w:ins>
+          </w:p>
+        </w:tc>
+        <w:tc>
+          <w:tcPr>
+            <w:tcW w:w="1355" w:type="dxa"/>
+            <w:tcPrChange w:id="95" w:author="Dattatray Patil (Contractor)" w:date="2021-02-15T09:49:00Z">
+              <w:tcPr>
+                <w:tcW w:w="930" w:type="dxa"/>
+                <w:gridSpan w:val="2"/>
+              </w:tcPr>
+            </w:tcPrChange>
+          </w:tcPr>
+          <w:p>
+            <w:pPr>
+              <w:contextualSpacing/>
+              <w:rPr>
+                <w:ins w:id="96" w:author="Dattatray Patil (Contractor)" w:date="2021-02-15T09:47:00Z"/>
+                <w:rFonts w:ascii="Segoe UI" w:eastAsia="Segoe UI" w:hAnsi="Segoe UI" w:cs="Times New Roman"/>
+                <w:sz w:val="20"/>
+              </w:rPr>
+            </w:pPr>
+            <w:ins w:id="97" w:author="Dattatray Patil (Contractor)" w:date="2021-02-15T09:48:00Z">
+              <w:r>
+                <w:rPr>
+                  <w:rFonts w:ascii="Segoe UI" w:eastAsia="Segoe UI" w:hAnsi="Segoe UI" w:cs="Times New Roman"/>
+                  <w:sz w:val="20"/>
+                </w:rPr>
+                <w:t>Started</w:t>
+              </w:r>
+            </w:ins>
+          </w:p>
+        </w:tc>
+        <w:tc>
+          <w:tcPr>
+            <w:tcW w:w="3868" w:type="dxa"/>
+            <w:tcPrChange w:id="98" w:author="Dattatray Patil (Contractor)" w:date="2021-02-15T09:49:00Z">
+              <w:tcPr>
+                <w:tcW w:w="3685" w:type="dxa"/>
+              </w:tcPr>
+            </w:tcPrChange>
+          </w:tcPr>
+          <w:p>
+            <w:pPr>
+              <w:contextualSpacing/>
+              <w:rPr>
+                <w:ins w:id="99" w:author="Dattatray Patil (Contractor)" w:date="2021-02-15T09:47:00Z"/>
+                <w:rFonts w:ascii="Segoe UI" w:eastAsia="Segoe UI" w:hAnsi="Segoe UI" w:cs="Times New Roman"/>
+                <w:sz w:val="20"/>
+              </w:rPr>
+            </w:pPr>
+            <w:ins w:id="100" w:author="Dattatray Patil (Contractor)" w:date="2021-02-15T09:49:00Z">
+              <w:r>
+                <w:rPr>
+                  <w:rFonts w:ascii="Segoe UI" w:eastAsia="Segoe UI" w:hAnsi="Segoe UI" w:cs="Times New Roman"/>
+                  <w:sz w:val="20"/>
+                </w:rPr>
+                <w:t>User1@dynamicsjuly.onmicrosoft.com</w:t>
+              </w:r>
+            </w:ins>
+          </w:p>
+        </w:tc>
+        <w:tc>
+          <w:tcPr>
+            <w:tcW w:w="1559" w:type="dxa"/>
+            <w:tcPrChange w:id="101" w:author="Dattatray Patil (Contractor)" w:date="2021-02-15T09:49:00Z">
+              <w:tcPr>
+                <w:tcW w:w="1559" w:type="dxa"/>
+                <w:gridSpan w:val="2"/>
+              </w:tcPr>
+            </w:tcPrChange>
+          </w:tcPr>
+          <w:p>
+            <w:pPr>
+              <w:contextualSpacing/>
+              <w:rPr>
+                <w:ins w:id="102" w:author="Dattatray Patil (Contractor)" w:date="2021-02-15T09:47:00Z"/>
+                <w:rFonts w:ascii="Segoe UI" w:eastAsia="Segoe UI" w:hAnsi="Segoe UI" w:cs="Times New Roman"/>
+                <w:sz w:val="20"/>
+              </w:rPr>
+            </w:pPr>
+            <w:ins w:id="103" w:author="Dattatray Patil (Contractor)" w:date="2021-02-15T09:48:00Z">
+              <w:r>
+                <w:rPr>
+                  <w:rFonts w:ascii="Segoe UI" w:eastAsia="Segoe UI" w:hAnsi="Segoe UI" w:cs="Times New Roman"/>
+                  <w:sz w:val="20"/>
+                </w:rPr>
+                <w:t>8/8/20</w:t>
+              </w:r>
+            </w:ins>
+            <w:ins w:id="104" w:author="Dattatray Patil (Contractor)" w:date="2021-02-15T09:50:00Z">
+              <w:r>
+                <w:rPr>
+                  <w:rFonts w:ascii="Segoe UI" w:eastAsia="Segoe UI" w:hAnsi="Segoe UI" w:cs="Times New Roman"/>
+                  <w:sz w:val="20"/>
+                </w:rPr>
+                <w:t>21</w:t>
+              </w:r>
+            </w:ins>
+          </w:p>
+        </w:tc>
+      </w:tr>
+      <w:tr>
+        <w:trPr>
+          <w:ins w:id="105" w:author="Dattatray Patil (Contractor)" w:date="2021-02-15T09:48:00Z"/>
+          <w:trPrChange w:id="106" w:author="Dattatray Patil (Contractor)" w:date="2021-02-15T09:49:00Z">
+            <w:trPr>
+              <w:gridAfter w:val="0"/>
+            </w:trPr>
+          </w:trPrChange>
+        </w:trPr>
+        <w:tc>
+          <w:tcPr>
+            <w:tcW w:w="1606" w:type="dxa"/>
+            <w:tcPrChange w:id="107" w:author="Dattatray Patil (Contractor)" w:date="2021-02-15T09:49:00Z">
+              <w:tcPr>
+                <w:tcW w:w="1606" w:type="dxa"/>
+              </w:tcPr>
+            </w:tcPrChange>
+          </w:tcPr>
+          <w:p>
+            <w:pPr>
+              <w:contextualSpacing/>
+              <w:rPr>
+                <w:ins w:id="108" w:author="Dattatray Patil (Contractor)" w:date="2021-02-15T09:48:00Z"/>
+                <w:rFonts w:ascii="Segoe UI" w:eastAsia="Segoe UI" w:hAnsi="Segoe UI" w:cs="Times New Roman"/>
+                <w:sz w:val="20"/>
+              </w:rPr>
+            </w:pPr>
+            <w:ins w:id="109" w:author="Dattatray Patil (Contractor)" w:date="2021-02-15T09:48:00Z">
+              <w:r>
+                <w:rPr>
+                  <w:rFonts w:ascii="Segoe UI" w:eastAsia="Segoe UI" w:hAnsi="Segoe UI" w:cs="Times New Roman"/>
+                  <w:sz w:val="20"/>
+                </w:rPr>
+                <w:t>Call Kent</w:t>
+              </w:r>
+            </w:ins>
+          </w:p>
+        </w:tc>
+        <w:tc>
+          <w:tcPr>
+            <w:tcW w:w="1355" w:type="dxa"/>
+            <w:tcPrChange w:id="110" w:author="Dattatray Patil (Contractor)" w:date="2021-02-15T09:49:00Z">
+              <w:tcPr>
+                <w:tcW w:w="930" w:type="dxa"/>
+                <w:gridSpan w:val="2"/>
+              </w:tcPr>
+            </w:tcPrChange>
+          </w:tcPr>
+          <w:p>
+            <w:pPr>
+              <w:contextualSpacing/>
+              <w:rPr>
+                <w:ins w:id="111" w:author="Dattatray Patil (Contractor)" w:date="2021-02-15T09:48:00Z"/>
+                <w:rFonts w:ascii="Segoe UI" w:eastAsia="Segoe UI" w:hAnsi="Segoe UI" w:cs="Times New Roman"/>
+                <w:sz w:val="20"/>
+              </w:rPr>
+            </w:pPr>
+            <w:ins w:id="112" w:author="Dattatray Patil (Contractor)" w:date="2021-02-15T09:48:00Z">
+              <w:r>
+                <w:rPr>
+                  <w:rFonts w:ascii="Segoe UI" w:eastAsia="Segoe UI" w:hAnsi="Segoe UI" w:cs="Times New Roman"/>
+                  <w:sz w:val="20"/>
+                </w:rPr>
+                <w:t>Not Started</w:t>
+              </w:r>
+            </w:ins>
+          </w:p>
+        </w:tc>
+        <w:tc>
+          <w:tcPr>
+            <w:tcW w:w="3868" w:type="dxa"/>
+            <w:tcPrChange w:id="113" w:author="Dattatray Patil (Contractor)" w:date="2021-02-15T09:49:00Z">
+              <w:tcPr>
+                <w:tcW w:w="3685" w:type="dxa"/>
+              </w:tcPr>
+            </w:tcPrChange>
+          </w:tcPr>
+          <w:p>
+            <w:pPr>
+              <w:contextualSpacing/>
+              <w:rPr>
+                <w:ins w:id="114" w:author="Dattatray Patil (Contractor)" w:date="2021-02-15T09:48:00Z"/>
+                <w:rFonts w:ascii="Segoe UI" w:eastAsia="Segoe UI" w:hAnsi="Segoe UI" w:cs="Times New Roman"/>
+                <w:sz w:val="20"/>
+              </w:rPr>
+            </w:pPr>
+            <w:ins w:id="115" w:author="Dattatray Patil (Contractor)" w:date="2021-02-15T09:49:00Z">
+              <w:r>
+                <w:rPr>
+                  <w:rFonts w:ascii="Segoe UI" w:eastAsia="Segoe UI" w:hAnsi="Segoe UI" w:cs="Times New Roman"/>
+                  <w:sz w:val="20"/>
+                </w:rPr>
+                <w:t>User1@dynamicsjuly.onmicrosoft.com</w:t>
+              </w:r>
+            </w:ins>
+          </w:p>
+        </w:tc>
+        <w:tc>
+          <w:tcPr>
+            <w:tcW w:w="1559" w:type="dxa"/>
+            <w:tcPrChange w:id="116" w:author="Dattatray Patil (Contractor)" w:date="2021-02-15T09:49:00Z">
+              <w:tcPr>
+                <w:tcW w:w="1559" w:type="dxa"/>
+                <w:gridSpan w:val="2"/>
+              </w:tcPr>
+            </w:tcPrChange>
+          </w:tcPr>
+          <w:p>
+            <w:pPr>
+              <w:contextualSpacing/>
+              <w:rPr>
+                <w:ins w:id="117" w:author="Dattatray Patil (Contractor)" w:date="2021-02-15T09:48:00Z"/>
+                <w:rFonts w:ascii="Segoe UI" w:eastAsia="Segoe UI" w:hAnsi="Segoe UI" w:cs="Times New Roman"/>
+                <w:sz w:val="20"/>
+              </w:rPr>
+            </w:pPr>
+            <w:ins w:id="118" w:author="Dattatray Patil (Contractor)" w:date="2021-02-15T09:48:00Z">
+              <w:r>
+                <w:rPr>
+                  <w:rFonts w:ascii="Segoe UI" w:eastAsia="Segoe UI" w:hAnsi="Segoe UI" w:cs="Times New Roman"/>
+                  <w:sz w:val="20"/>
+                </w:rPr>
+                <w:t>8/8/20</w:t>
+              </w:r>
+            </w:ins>
+            <w:ins w:id="119" w:author="Dattatray Patil (Contractor)" w:date="2021-02-15T09:50:00Z">
+              <w:r>
+                <w:rPr>
+                  <w:rFonts w:ascii="Segoe UI" w:eastAsia="Segoe UI" w:hAnsi="Segoe UI" w:cs="Times New Roman"/>
+                  <w:sz w:val="20"/>
+                </w:rPr>
+                <w:t>21</w:t>
+              </w:r>
+            </w:ins>
+          </w:p>
+        </w:tc>
+      </w:tr>
+      <w:tr>
+        <w:trPr>
+          <w:ins w:id="120" w:author="Dattatray Patil (Contractor)" w:date="2021-02-15T09:48:00Z"/>
+          <w:trPrChange w:id="121" w:author="Dattatray Patil (Contractor)" w:date="2021-02-15T09:49:00Z">
+            <w:trPr>
+              <w:gridAfter w:val="0"/>
+            </w:trPr>
+          </w:trPrChange>
+        </w:trPr>
+        <w:tc>
+          <w:tcPr>
+            <w:tcW w:w="1606" w:type="dxa"/>
+            <w:tcPrChange w:id="122" w:author="Dattatray Patil (Contractor)" w:date="2021-02-15T09:49:00Z">
+              <w:tcPr>
+                <w:tcW w:w="1606" w:type="dxa"/>
+              </w:tcPr>
+            </w:tcPrChange>
+          </w:tcPr>
+          <w:p>
+            <w:pPr>
+              <w:contextualSpacing/>
+              <w:rPr>
+                <w:ins w:id="123" w:author="Dattatray Patil (Contractor)" w:date="2021-02-15T09:48:00Z"/>
+                <w:rFonts w:ascii="Segoe UI" w:eastAsia="Segoe UI" w:hAnsi="Segoe UI" w:cs="Times New Roman"/>
+                <w:sz w:val="20"/>
+              </w:rPr>
+            </w:pPr>
+            <w:ins w:id="124" w:author="Dattatray Patil (Contractor)" w:date="2021-02-15T09:48:00Z">
+              <w:r>
+                <w:rPr>
+                  <w:rFonts w:ascii="Segoe UI" w:eastAsia="Segoe UI" w:hAnsi="Segoe UI" w:cs="Times New Roman"/>
+                  <w:sz w:val="20"/>
+                </w:rPr>
+                <w:t>Buy a Porsche</w:t>
+              </w:r>
+            </w:ins>
+          </w:p>
+        </w:tc>
+        <w:tc>
+          <w:tcPr>
+            <w:tcW w:w="1355" w:type="dxa"/>
+            <w:tcPrChange w:id="125" w:author="Dattatray Patil (Contractor)" w:date="2021-02-15T09:49:00Z">
+              <w:tcPr>
+                <w:tcW w:w="930" w:type="dxa"/>
+                <w:gridSpan w:val="2"/>
+              </w:tcPr>
+            </w:tcPrChange>
+          </w:tcPr>
+          <w:p>
+            <w:pPr>
+              <w:contextualSpacing/>
+              <w:rPr>
+                <w:ins w:id="126" w:author="Dattatray Patil (Contractor)" w:date="2021-02-15T09:48:00Z"/>
+                <w:rFonts w:ascii="Segoe UI" w:eastAsia="Segoe UI" w:hAnsi="Segoe UI" w:cs="Times New Roman"/>
+                <w:sz w:val="20"/>
+              </w:rPr>
+            </w:pPr>
+            <w:ins w:id="127" w:author="Dattatray Patil (Contractor)" w:date="2021-02-15T09:48:00Z">
+              <w:r>
+                <w:rPr>
+                  <w:rFonts w:ascii="Segoe UI" w:eastAsia="Segoe UI" w:hAnsi="Segoe UI" w:cs="Times New Roman"/>
+                  <w:sz w:val="20"/>
+                </w:rPr>
+                <w:t>Done</w:t>
+              </w:r>
+            </w:ins>
+          </w:p>
+        </w:tc>
+        <w:tc>
+          <w:tcPr>
+            <w:tcW w:w="3868" w:type="dxa"/>
+            <w:tcPrChange w:id="128" w:author="Dattatray Patil (Contractor)" w:date="2021-02-15T09:49:00Z">
+              <w:tcPr>
+                <w:tcW w:w="3685" w:type="dxa"/>
+              </w:tcPr>
+            </w:tcPrChange>
+          </w:tcPr>
+          <w:p>
+            <w:pPr>
+              <w:contextualSpacing/>
+              <w:rPr>
+                <w:ins w:id="129" w:author="Dattatray Patil (Contractor)" w:date="2021-02-15T09:48:00Z"/>
+                <w:rFonts w:ascii="Segoe UI" w:eastAsia="Segoe UI" w:hAnsi="Segoe UI" w:cs="Times New Roman"/>
+                <w:sz w:val="20"/>
+              </w:rPr>
+            </w:pPr>
+            <w:ins w:id="130" w:author="Dattatray Patil (Contractor)" w:date="2021-02-15T09:49:00Z">
+              <w:r>
+                <w:rPr>
+                  <w:rFonts w:ascii="Segoe UI" w:eastAsia="Segoe UI" w:hAnsi="Segoe UI" w:cs="Times New Roman"/>
+                  <w:sz w:val="20"/>
+                </w:rPr>
+                <w:t>User1@dynamicsjuly.onmicrosoft.com</w:t>
+              </w:r>
+            </w:ins>
+          </w:p>
+        </w:tc>
+        <w:tc>
+          <w:tcPr>
+            <w:tcW w:w="1559" w:type="dxa"/>
+            <w:tcPrChange w:id="131" w:author="Dattatray Patil (Contractor)" w:date="2021-02-15T09:49:00Z">
+              <w:tcPr>
+                <w:tcW w:w="1559" w:type="dxa"/>
+                <w:gridSpan w:val="2"/>
+              </w:tcPr>
+            </w:tcPrChange>
+          </w:tcPr>
+          <w:p>
+            <w:pPr>
+              <w:contextualSpacing/>
+              <w:rPr>
+                <w:ins w:id="132" w:author="Dattatray Patil (Contractor)" w:date="2021-02-15T09:48:00Z"/>
+                <w:rFonts w:ascii="Segoe UI" w:eastAsia="Segoe UI" w:hAnsi="Segoe UI" w:cs="Times New Roman"/>
+                <w:sz w:val="20"/>
+              </w:rPr>
+            </w:pPr>
+            <w:ins w:id="133" w:author="Dattatray Patil (Contractor)" w:date="2021-02-15T09:48:00Z">
+              <w:r>
+                <w:rPr>
+                  <w:rFonts w:ascii="Segoe UI" w:eastAsia="Segoe UI" w:hAnsi="Segoe UI" w:cs="Times New Roman"/>
+                  <w:sz w:val="20"/>
+                </w:rPr>
+                <w:t>1/9/2</w:t>
+              </w:r>
+            </w:ins>
+            <w:ins w:id="134" w:author="Dattatray Patil (Contractor)" w:date="2021-02-15T09:49:00Z">
+              <w:r>
+                <w:rPr>
+                  <w:rFonts w:ascii="Segoe UI" w:eastAsia="Segoe UI" w:hAnsi="Segoe UI" w:cs="Times New Roman"/>
+                  <w:sz w:val="20"/>
+                </w:rPr>
+                <w:t>0</w:t>
+              </w:r>
+            </w:ins>
+            <w:ins w:id="135" w:author="Dattatray Patil (Contractor)" w:date="2021-02-15T09:50:00Z">
+              <w:r>
+                <w:rPr>
+                  <w:rFonts w:ascii="Segoe UI" w:eastAsia="Segoe UI" w:hAnsi="Segoe UI" w:cs="Times New Roman"/>
+                  <w:sz w:val="20"/>
+                </w:rPr>
+                <w:t>21</w:t>
+              </w:r>
+            </w:ins>
+          </w:p>
+        </w:tc>
+      </w:tr>
+      <w:tr>
+        <w:trPr>
+          <w:ins w:id="136" w:author="Dattatray Patil (Contractor)" w:date="2021-02-15T09:49:00Z"/>
+          <w:trPrChange w:id="137" w:author="Dattatray Patil (Contractor)" w:date="2021-02-15T09:49:00Z">
+            <w:trPr>
+              <w:gridAfter w:val="0"/>
+            </w:trPr>
+          </w:trPrChange>
+        </w:trPr>
+        <w:tc>
+          <w:tcPr>
+            <w:tcW w:w="8388" w:type="dxa"/>
+            <w:gridSpan w:val="4"/>
+            <w:tcPrChange w:id="138" w:author="Dattatray Patil (Contractor)" w:date="2021-02-15T09:49:00Z">
+              <w:tcPr>
+                <w:tcW w:w="7780" w:type="dxa"/>
+                <w:gridSpan w:val="6"/>
+              </w:tcPr>
+            </w:tcPrChange>
+          </w:tcPr>
+          <w:p>
+            <w:pPr>
+              <w:contextualSpacing/>
+              <w:rPr>
+                <w:ins w:id="139" w:author="Dattatray Patil (Contractor)" w:date="2021-02-15T09:49:00Z"/>
+                <w:rFonts w:ascii="Segoe UI" w:eastAsia="Segoe UI" w:hAnsi="Segoe UI" w:cs="Times New Roman"/>
+                <w:sz w:val="20"/>
+              </w:rPr>
+            </w:pPr>
+            <w:moveToRangeStart w:id="140" w:author="Dattatray Patil (Contractor)" w:date="2021-02-15T09:49:00Z" w:name="move64274976"/>
+            <w:moveTo w:id="141" w:author="Dattatray Patil (Contractor)" w:date="2021-02-15T09:49:00Z">
+              <w:del w:id="142" w:author="Dattatray Patil (Contractor)" w:date="2021-02-15T09:50:00Z">
+                <w:r>
+                  <w:rPr>
+                    <w:rFonts w:ascii="Segoe UI" w:eastAsia="Segoe UI" w:hAnsi="Segoe UI" w:cs="Times New Roman"/>
+                    <w:noProof/>
+                    <w:sz w:val="20"/>
+                  </w:rPr>
+                  <w:drawing>
+                    <wp:inline distT="0" distB="0" distL="0" distR="0" wp14:anchorId="718E0841" wp14:editId="62C9B043">
+                      <wp:extent cx="5010150" cy="1191302"/>
+                      <wp:effectExtent l="19050" t="19050" r="19050" b="27940"/>
+                      <wp:docPr id="4" name="picture"/>
+                      <wp:cNvGraphicFramePr>
+                        <a:graphicFrameLocks xmlns:a="http://schemas.openxmlformats.org/drawingml/2006/main" noChangeAspect="1"/>
+                      </wp:cNvGraphicFramePr>
+                      <a:graphic xmlns:a="http://schemas.openxmlformats.org/drawingml/2006/main">
+                        <a:graphicData uri="http://schemas.openxmlformats.org/drawingml/2006/picture">
+                          <pic:pic xmlns:pic="http://schemas.openxmlformats.org/drawingml/2006/picture">
+                            <pic:nvPicPr>
+                              <pic:cNvPr id="0" name="picture"/>
+                              <pic:cNvPicPr/>
+                            </pic:nvPicPr>
+                            <pic:blipFill>
+                              <a:blip r:embed="rId7">
+                                <a:extLst>
+                                  <a:ext uri="{28A0092B-C50C-407E-A947-70E740481C1C}">
+                                    <a14:useLocalDpi xmlns:a14="http://schemas.microsoft.com/office/drawing/2010/main" val="0"/>
+                                  </a:ext>
+                                </a:extLst>
+                              </a:blip>
+                              <a:stretch>
+                                <a:fillRect/>
+                              </a:stretch>
+                            </pic:blipFill>
+                            <pic:spPr>
+                              <a:xfrm>
+                                <a:off x="0" y="0"/>
+                                <a:ext cx="5108893" cy="1214781"/>
+                              </a:xfrm>
+                              <a:prstGeom prst="rect">
+                                <a:avLst/>
+                              </a:prstGeom>
+                              <a:ln>
+                                <a:solidFill>
+                                  <a:schemeClr val="bg1">
+                                    <a:lumMod val="75000"/>
+                                  </a:schemeClr>
+                                </a:solidFill>
+                              </a:ln>
+                            </pic:spPr>
+                          </pic:pic>
+                        </a:graphicData>
+                      </a:graphic>
+                    </wp:inline>
+                  </w:drawing>
+                </w:r>
+              </w:del>
+            </w:moveTo>
+            <w:moveToRangeEnd w:id="140"/>
+            <w:ins w:id="143" w:author="Dattatray Patil (Contractor)" w:date="2021-02-15T10:15:00Z">
+              <w:r>
+                <w:rPr>
+                  <w:noProof/>
+                </w:rPr>
+                <w:t xml:space="preserve"> </w:t>
+              </w:r>
+              <w:r>
+                <w:rPr>
+                  <w:noProof/>
+                </w:rPr>
+                <w:drawing>
+                  <wp:inline distT="0" distB="0" distL="0" distR="0" wp14:anchorId="04A5CC82" wp14:editId="2A54F547">
+                    <wp:extent cx="4916384" cy="1336248"/>
+                    <wp:effectExtent l="0" t="0" r="0" b="0"/>
+                    <wp:docPr id="6" name="Picture 6"/>
+                    <wp:cNvGraphicFramePr>
+                      <a:graphicFrameLocks xmlns:a="http://schemas.openxmlformats.org/drawingml/2006/main" noChangeAspect="1"/>
+                    </wp:cNvGraphicFramePr>
+                    <a:graphic xmlns:a="http://schemas.openxmlformats.org/drawingml/2006/main">
+                      <a:graphicData uri="http://schemas.openxmlformats.org/drawingml/2006/picture">
+                        <pic:pic xmlns:pic="http://schemas.openxmlformats.org/drawingml/2006/picture">
+                          <pic:nvPicPr>
+                            <pic:cNvPr id="1" name=""/>
+                            <pic:cNvPicPr/>
+                          </pic:nvPicPr>
+                          <pic:blipFill>
+                            <a:blip r:embed="rId8"/>
+                            <a:stretch>
+                              <a:fillRect/>
+                            </a:stretch>
+                          </pic:blipFill>
+                          <pic:spPr>
+                            <a:xfrm>
+                              <a:off x="0" y="0"/>
+                              <a:ext cx="4939180" cy="1342444"/>
+                            </a:xfrm>
+                            <a:prstGeom prst="rect">
+                              <a:avLst/>
+                            </a:prstGeom>
+                          </pic:spPr>
+                        </pic:pic>
+                      </a:graphicData>
+                    </a:graphic>
+                  </wp:inline>
+                </w:drawing>
+              </w:r>
+            </w:ins>
+          </w:p>
+        </w:tc>
+      </w:tr>
+    </w:tbl>
     <w:p>
       <w:pPr>
         <w:ind w:left="720"/>
@@ -228,54 +1604,70 @@
           <w:sz w:val="20"/>
         </w:rPr>
       </w:pPr>
-      <w:r>
-        <w:rPr>
-          <w:rFonts w:ascii="Segoe UI" w:eastAsia="Segoe UI" w:hAnsi="Segoe UI" w:cs="Times New Roman"/>
-          <w:noProof/>
-          <w:sz w:val="20"/>
-        </w:rPr>
-        <w:drawing>
-          <wp:inline distT="0" distB="0" distL="0" distR="0" wp14:anchorId="415267CD" wp14:editId="1164F154">
-            <wp:extent cx="6858000" cy="1630680"/>
-            <wp:effectExtent l="0" t="0" r="0" b="7620"/>
-            <wp:docPr id="1148621728" name="picture"/>
-            <wp:cNvGraphicFramePr>
-              <a:graphicFrameLocks xmlns:a="http://schemas.openxmlformats.org/drawingml/2006/main" noChangeAspect="1"/>
-            </wp:cNvGraphicFramePr>
-            <a:graphic xmlns:a="http://schemas.openxmlformats.org/drawingml/2006/main">
-              <a:graphicData uri="http://schemas.openxmlformats.org/drawingml/2006/picture">
-                <pic:pic xmlns:pic="http://schemas.openxmlformats.org/drawingml/2006/picture">
-                  <pic:nvPicPr>
-                    <pic:cNvPr id="0" name="picture"/>
-                    <pic:cNvPicPr/>
-                  </pic:nvPicPr>
-                  <pic:blipFill>
-                    <a:blip r:embed="rId6">
-                      <a:extLst>
-                        <a:ext uri="{28A0092B-C50C-407E-A947-70E740481C1C}">
-                          <a14:useLocalDpi xmlns:a14="http://schemas.microsoft.com/office/drawing/2010/main" val="0"/>
-                        </a:ext>
-                      </a:extLst>
-                    </a:blip>
-                    <a:stretch>
-                      <a:fillRect/>
-                    </a:stretch>
-                  </pic:blipFill>
-                  <pic:spPr>
-                    <a:xfrm>
-                      <a:off x="0" y="0"/>
-                      <a:ext cx="6858000" cy="1630680"/>
-                    </a:xfrm>
-                    <a:prstGeom prst="rect">
-                      <a:avLst/>
-                    </a:prstGeom>
-                  </pic:spPr>
-                </pic:pic>
-              </a:graphicData>
-            </a:graphic>
-          </wp:inline>
-        </w:drawing>
-      </w:r>
+    </w:p>
+    <w:p>
+      <w:pPr>
+        <w:ind w:left="720"/>
+        <w:contextualSpacing/>
+        <w:rPr>
+          <w:rFonts w:ascii="Segoe UI" w:eastAsia="Segoe UI" w:hAnsi="Segoe UI" w:cs="Times New Roman"/>
+          <w:sz w:val="20"/>
+        </w:rPr>
+      </w:pPr>
+      <w:moveFromRangeStart w:id="144" w:author="Dattatray Patil (Contractor)" w:date="2021-02-15T09:49:00Z" w:name="move64274976"/>
+      <w:moveFrom w:id="145" w:author="Dattatray Patil (Contractor)" w:date="2021-02-15T09:49:00Z">
+        <w:del w:id="146" w:author="Dattatray Patil (Contractor)" w:date="2021-02-15T09:50:00Z">
+          <w:r>
+            <w:rPr>
+              <w:rFonts w:ascii="Segoe UI" w:eastAsia="Segoe UI" w:hAnsi="Segoe UI" w:cs="Times New Roman"/>
+              <w:noProof/>
+              <w:sz w:val="20"/>
+            </w:rPr>
+            <w:drawing>
+              <wp:inline distT="0" distB="0" distL="0" distR="0" wp14:anchorId="415267CD" wp14:editId="3FB65C61">
+                <wp:extent cx="5010150" cy="1191302"/>
+                <wp:effectExtent l="0" t="0" r="0" b="8890"/>
+                <wp:docPr id="1148621728" name="picture"/>
+                <wp:cNvGraphicFramePr>
+                  <a:graphicFrameLocks xmlns:a="http://schemas.openxmlformats.org/drawingml/2006/main" noChangeAspect="1"/>
+                </wp:cNvGraphicFramePr>
+                <a:graphic xmlns:a="http://schemas.openxmlformats.org/drawingml/2006/main">
+                  <a:graphicData uri="http://schemas.openxmlformats.org/drawingml/2006/picture">
+                    <pic:pic xmlns:pic="http://schemas.openxmlformats.org/drawingml/2006/picture">
+                      <pic:nvPicPr>
+                        <pic:cNvPr id="0" name="picture"/>
+                        <pic:cNvPicPr/>
+                      </pic:nvPicPr>
+                      <pic:blipFill>
+                        <a:blip r:embed="rId7">
+                          <a:extLst>
+                            <a:ext uri="{28A0092B-C50C-407E-A947-70E740481C1C}">
+                              <a14:useLocalDpi xmlns:a14="http://schemas.microsoft.com/office/drawing/2010/main" val="0"/>
+                            </a:ext>
+                          </a:extLst>
+                        </a:blip>
+                        <a:stretch>
+                          <a:fillRect/>
+                        </a:stretch>
+                      </pic:blipFill>
+                      <pic:spPr>
+                        <a:xfrm>
+                          <a:off x="0" y="0"/>
+                          <a:ext cx="5108893" cy="1214781"/>
+                        </a:xfrm>
+                        <a:prstGeom prst="rect">
+                          <a:avLst/>
+                        </a:prstGeom>
+                      </pic:spPr>
+                    </pic:pic>
+                  </a:graphicData>
+                </a:graphic>
+              </wp:inline>
+            </w:drawing>
+          </w:r>
+        </w:del>
+      </w:moveFrom>
+      <w:moveFromRangeEnd w:id="144"/>
     </w:p>
     <w:p>
       <w:pPr>
@@ -304,17 +1696,8 @@
           <w:rFonts w:ascii="Segoe UI" w:eastAsia="Segoe UI" w:hAnsi="Segoe UI" w:cs="Times New Roman"/>
           <w:sz w:val="20"/>
         </w:rPr>
-        <w:t xml:space="preserve">If you already have existing data, change the format to </w:t>
-      </w:r>
-      <w:proofErr w:type="gramStart"/>
-      <w:r>
-        <w:rPr>
-          <w:rFonts w:ascii="Segoe UI" w:eastAsia="Segoe UI" w:hAnsi="Segoe UI" w:cs="Times New Roman"/>
-          <w:sz w:val="20"/>
-        </w:rPr>
-        <w:t>Text :</w:t>
-      </w:r>
-      <w:proofErr w:type="gramEnd"/>
+        <w:t>If you already have existing data, change the format to Text :</w:t>
+      </w:r>
     </w:p>
     <w:p>
       <w:pPr>
@@ -343,9 +1726,9 @@
         </w:rPr>
         <w:lastRenderedPageBreak/>
         <w:drawing>
-          <wp:inline distT="0" distB="0" distL="0" distR="0" wp14:anchorId="494DC385" wp14:editId="2FC51035">
-            <wp:extent cx="5943600" cy="3267075"/>
-            <wp:effectExtent l="0" t="0" r="0" b="9525"/>
+          <wp:inline distT="0" distB="0" distL="0" distR="0" wp14:anchorId="494DC385" wp14:editId="05639130">
+            <wp:extent cx="3550722" cy="1951759"/>
+            <wp:effectExtent l="0" t="0" r="0" b="0"/>
             <wp:docPr id="1" name="Picture 1"/>
             <wp:cNvGraphicFramePr>
               <a:graphicFrameLocks xmlns:a="http://schemas.openxmlformats.org/drawingml/2006/main" noChangeAspect="1"/>
@@ -360,7 +1743,7 @@
                     </pic:cNvPicPr>
                   </pic:nvPicPr>
                   <pic:blipFill>
-                    <a:blip r:embed="rId7">
+                    <a:blip r:embed="rId9">
                       <a:extLst>
                         <a:ext uri="{28A0092B-C50C-407E-A947-70E740481C1C}">
                           <a14:useLocalDpi xmlns:a14="http://schemas.microsoft.com/office/drawing/2010/main" val="0"/>
@@ -375,7 +1758,7 @@
                   <pic:spPr bwMode="auto">
                     <a:xfrm>
                       <a:off x="0" y="0"/>
-                      <a:ext cx="5943600" cy="3267075"/>
+                      <a:ext cx="3567390" cy="1960921"/>
                     </a:xfrm>
                     <a:prstGeom prst="rect">
                       <a:avLst/>
@@ -500,8 +1883,61 @@
           <w:bCs/>
           <w:sz w:val="20"/>
         </w:rPr>
-        <w:t xml:space="preserve">create a new Instant Flow from blank </w:t>
-      </w:r>
+        <w:t xml:space="preserve">create a new Instant </w:t>
+      </w:r>
+      <w:ins w:id="147" w:author="Dattatray Patil (Contractor)" w:date="2021-02-15T09:55:00Z">
+        <w:r>
+          <w:rPr>
+            <w:rFonts w:ascii="Segoe UI" w:eastAsia="Segoe UI" w:hAnsi="Segoe UI" w:cs="Times New Roman"/>
+            <w:b/>
+            <w:bCs/>
+            <w:sz w:val="20"/>
+          </w:rPr>
+          <w:t xml:space="preserve">cloud </w:t>
+        </w:r>
+      </w:ins>
+      <w:del w:id="148" w:author="Dattatray Patil (Contractor)" w:date="2021-02-15T09:55:00Z">
+        <w:r>
+          <w:rPr>
+            <w:rFonts w:ascii="Segoe UI" w:eastAsia="Segoe UI" w:hAnsi="Segoe UI" w:cs="Times New Roman"/>
+            <w:b/>
+            <w:bCs/>
+            <w:sz w:val="20"/>
+          </w:rPr>
+          <w:delText>F</w:delText>
+        </w:r>
+      </w:del>
+      <w:ins w:id="149" w:author="Dattatray Patil (Contractor)" w:date="2021-02-15T09:55:00Z">
+        <w:r>
+          <w:rPr>
+            <w:rFonts w:ascii="Segoe UI" w:eastAsia="Segoe UI" w:hAnsi="Segoe UI" w:cs="Times New Roman"/>
+            <w:b/>
+            <w:bCs/>
+            <w:sz w:val="20"/>
+          </w:rPr>
+          <w:t>f</w:t>
+        </w:r>
+      </w:ins>
+      <w:r>
+        <w:rPr>
+          <w:rFonts w:ascii="Segoe UI" w:eastAsia="Segoe UI" w:hAnsi="Segoe UI" w:cs="Times New Roman"/>
+          <w:b/>
+          <w:bCs/>
+          <w:sz w:val="20"/>
+        </w:rPr>
+        <w:t xml:space="preserve">low </w:t>
+      </w:r>
+      <w:del w:id="150" w:author="Dattatray Patil (Contractor)" w:date="2021-02-15T09:55:00Z">
+        <w:r>
+          <w:rPr>
+            <w:rFonts w:ascii="Segoe UI" w:eastAsia="Segoe UI" w:hAnsi="Segoe UI" w:cs="Times New Roman"/>
+            <w:b/>
+            <w:bCs/>
+            <w:sz w:val="20"/>
+          </w:rPr>
+          <w:delText xml:space="preserve">from blank </w:delText>
+        </w:r>
+      </w:del>
       <w:r>
         <w:rPr>
           <w:rFonts w:ascii="Segoe UI" w:eastAsia="Segoe UI" w:hAnsi="Segoe UI" w:cs="Times New Roman"/>
@@ -646,11 +2082,10 @@
           <w:noProof/>
           <w:sz w:val="20"/>
         </w:rPr>
-        <w:lastRenderedPageBreak/>
         <w:drawing>
-          <wp:inline distT="0" distB="0" distL="0" distR="0" wp14:anchorId="688ACC6D" wp14:editId="2FD1522E">
-            <wp:extent cx="3649572" cy="3800381"/>
-            <wp:effectExtent l="0" t="0" r="8255" b="0"/>
+          <wp:inline distT="0" distB="0" distL="0" distR="0" wp14:anchorId="688ACC6D" wp14:editId="2AB6EA74">
+            <wp:extent cx="2795402" cy="2910915"/>
+            <wp:effectExtent l="19050" t="19050" r="24130" b="22860"/>
             <wp:docPr id="56003225" name="picture"/>
             <wp:cNvGraphicFramePr>
               <a:graphicFrameLocks xmlns:a="http://schemas.openxmlformats.org/drawingml/2006/main" noChangeAspect="1"/>
@@ -663,7 +2098,7 @@
                     <pic:cNvPicPr/>
                   </pic:nvPicPr>
                   <pic:blipFill>
-                    <a:blip r:embed="rId8">
+                    <a:blip r:embed="rId10">
                       <a:extLst>
                         <a:ext uri="{28A0092B-C50C-407E-A947-70E740481C1C}">
                           <a14:useLocalDpi xmlns:a14="http://schemas.microsoft.com/office/drawing/2010/main" val="0"/>
@@ -677,11 +2112,18 @@
                   <pic:spPr>
                     <a:xfrm>
                       <a:off x="0" y="0"/>
-                      <a:ext cx="3649572" cy="3800381"/>
+                      <a:ext cx="2803110" cy="2918942"/>
                     </a:xfrm>
                     <a:prstGeom prst="rect">
                       <a:avLst/>
                     </a:prstGeom>
+                    <a:ln>
+                      <a:solidFill>
+                        <a:schemeClr val="bg1">
+                          <a:lumMod val="75000"/>
+                        </a:schemeClr>
+                      </a:solidFill>
+                    </a:ln>
                   </pic:spPr>
                 </pic:pic>
               </a:graphicData>
@@ -748,6 +2190,7 @@
           <w:noProof/>
           <w:sz w:val="20"/>
         </w:rPr>
+        <w:lastRenderedPageBreak/>
         <w:t xml:space="preserve"> </w:t>
       </w:r>
       <w:r>
@@ -757,9 +2200,9 @@
           <w:sz w:val="20"/>
         </w:rPr>
         <w:drawing>
-          <wp:inline distT="0" distB="0" distL="0" distR="0" wp14:anchorId="0C4A8DB9" wp14:editId="232BB1F9">
-            <wp:extent cx="4738480" cy="3295650"/>
-            <wp:effectExtent l="0" t="0" r="5080" b="0"/>
+          <wp:inline distT="0" distB="0" distL="0" distR="0" wp14:anchorId="0C4A8DB9" wp14:editId="76CE432F">
+            <wp:extent cx="3614799" cy="2514121"/>
+            <wp:effectExtent l="19050" t="19050" r="24130" b="19685"/>
             <wp:docPr id="2034863433" name="Picture 16"/>
             <wp:cNvGraphicFramePr>
               <a:graphicFrameLocks xmlns:a="http://schemas.openxmlformats.org/drawingml/2006/main" noChangeAspect="1"/>
@@ -772,7 +2215,7 @@
                     <pic:cNvPicPr/>
                   </pic:nvPicPr>
                   <pic:blipFill>
-                    <a:blip r:embed="rId9">
+                    <a:blip r:embed="rId11">
                       <a:extLst>
                         <a:ext uri="{28A0092B-C50C-407E-A947-70E740481C1C}">
                           <a14:useLocalDpi xmlns:a14="http://schemas.microsoft.com/office/drawing/2010/main" val="0"/>
@@ -786,11 +2229,18 @@
                   <pic:spPr>
                     <a:xfrm>
                       <a:off x="0" y="0"/>
-                      <a:ext cx="4738480" cy="3295650"/>
+                      <a:ext cx="3632350" cy="2526328"/>
                     </a:xfrm>
                     <a:prstGeom prst="rect">
                       <a:avLst/>
                     </a:prstGeom>
+                    <a:ln>
+                      <a:solidFill>
+                        <a:schemeClr val="bg1">
+                          <a:lumMod val="75000"/>
+                        </a:schemeClr>
+                      </a:solidFill>
+                    </a:ln>
                   </pic:spPr>
                 </pic:pic>
               </a:graphicData>
@@ -812,23 +2262,13 @@
           <w:szCs w:val="20"/>
         </w:rPr>
       </w:pPr>
-      <w:proofErr w:type="gramStart"/>
-      <w:r>
-        <w:rPr>
-          <w:rFonts w:ascii="Segoe UI" w:eastAsia="Segoe UI" w:hAnsi="Segoe UI" w:cs="Times New Roman"/>
-          <w:sz w:val="20"/>
-          <w:szCs w:val="20"/>
-        </w:rPr>
-        <w:t>Let’s</w:t>
-      </w:r>
-      <w:proofErr w:type="gramEnd"/>
-      <w:r>
-        <w:rPr>
-          <w:rFonts w:ascii="Segoe UI" w:eastAsia="Segoe UI" w:hAnsi="Segoe UI" w:cs="Times New Roman"/>
-          <w:sz w:val="20"/>
-          <w:szCs w:val="20"/>
-        </w:rPr>
-        <w:t xml:space="preserve"> loop through all tasks, so we need to add an </w:t>
+      <w:r>
+        <w:rPr>
+          <w:rFonts w:ascii="Segoe UI" w:eastAsia="Segoe UI" w:hAnsi="Segoe UI" w:cs="Times New Roman"/>
+          <w:sz w:val="20"/>
+          <w:szCs w:val="20"/>
+        </w:rPr>
+        <w:t xml:space="preserve">Let’s loop through all tasks, so we need to add an </w:t>
       </w:r>
       <w:r>
         <w:rPr>
@@ -865,11 +2305,10 @@
           <w:noProof/>
           <w:sz w:val="20"/>
         </w:rPr>
-        <w:lastRenderedPageBreak/>
         <w:drawing>
-          <wp:inline distT="0" distB="0" distL="0" distR="0" wp14:anchorId="5E576709" wp14:editId="5A18AC58">
+          <wp:inline distT="0" distB="0" distL="0" distR="0" wp14:anchorId="5E576709" wp14:editId="74B08EE3">
             <wp:extent cx="1993979" cy="1840998"/>
-            <wp:effectExtent l="0" t="0" r="6350" b="6985"/>
+            <wp:effectExtent l="19050" t="19050" r="25400" b="26035"/>
             <wp:docPr id="1075319704" name="Picture 1208665429"/>
             <wp:cNvGraphicFramePr>
               <a:graphicFrameLocks xmlns:a="http://schemas.openxmlformats.org/drawingml/2006/main" noChangeAspect="1"/>
@@ -882,7 +2321,7 @@
                     <pic:cNvPicPr/>
                   </pic:nvPicPr>
                   <pic:blipFill>
-                    <a:blip r:embed="rId10">
+                    <a:blip r:embed="rId12">
                       <a:extLst>
                         <a:ext uri="{28A0092B-C50C-407E-A947-70E740481C1C}">
                           <a14:useLocalDpi xmlns:a14="http://schemas.microsoft.com/office/drawing/2010/main" val="0"/>
@@ -901,6 +2340,13 @@
                     <a:prstGeom prst="rect">
                       <a:avLst/>
                     </a:prstGeom>
+                    <a:ln>
+                      <a:solidFill>
+                        <a:schemeClr val="bg1">
+                          <a:lumMod val="75000"/>
+                        </a:schemeClr>
+                      </a:solidFill>
+                    </a:ln>
                   </pic:spPr>
                 </pic:pic>
               </a:graphicData>
@@ -1006,10 +2452,11 @@
           <w:sz w:val="20"/>
           <w:szCs w:val="20"/>
         </w:rPr>
+        <w:lastRenderedPageBreak/>
         <w:drawing>
-          <wp:inline distT="0" distB="0" distL="0" distR="0" wp14:anchorId="7F989145" wp14:editId="1B09F416">
-            <wp:extent cx="4930381" cy="4079387"/>
-            <wp:effectExtent l="0" t="0" r="3810" b="0"/>
+          <wp:inline distT="0" distB="0" distL="0" distR="0" wp14:anchorId="7F989145" wp14:editId="492FED37">
+            <wp:extent cx="3763241" cy="3113698"/>
+            <wp:effectExtent l="19050" t="19050" r="27940" b="10795"/>
             <wp:docPr id="983806891" name="Picture 37"/>
             <wp:cNvGraphicFramePr>
               <a:graphicFrameLocks xmlns:a="http://schemas.openxmlformats.org/drawingml/2006/main" noChangeAspect="1"/>
@@ -1019,236 +2466,6 @@
                 <pic:pic xmlns:pic="http://schemas.openxmlformats.org/drawingml/2006/picture">
                   <pic:nvPicPr>
                     <pic:cNvPr id="0" name="Picture 37"/>
-                    <pic:cNvPicPr/>
-                  </pic:nvPicPr>
-                  <pic:blipFill>
-                    <a:blip r:embed="rId11">
-                      <a:extLst>
-                        <a:ext uri="{28A0092B-C50C-407E-A947-70E740481C1C}">
-                          <a14:useLocalDpi xmlns:a14="http://schemas.microsoft.com/office/drawing/2010/main" val="0"/>
-                        </a:ext>
-                      </a:extLst>
-                    </a:blip>
-                    <a:stretch>
-                      <a:fillRect/>
-                    </a:stretch>
-                  </pic:blipFill>
-                  <pic:spPr>
-                    <a:xfrm>
-                      <a:off x="0" y="0"/>
-                      <a:ext cx="4930381" cy="4079387"/>
-                    </a:xfrm>
-                    <a:prstGeom prst="rect">
-                      <a:avLst/>
-                    </a:prstGeom>
-                  </pic:spPr>
-                </pic:pic>
-              </a:graphicData>
-            </a:graphic>
-          </wp:inline>
-        </w:drawing>
-      </w:r>
-    </w:p>
-    <w:p>
-      <w:pPr>
-        <w:ind w:left="720"/>
-        <w:contextualSpacing/>
-        <w:jc w:val="center"/>
-        <w:rPr>
-          <w:rFonts w:ascii="Segoe UI" w:eastAsia="Segoe UI" w:hAnsi="Segoe UI" w:cs="Times New Roman"/>
-          <w:sz w:val="20"/>
-        </w:rPr>
-      </w:pPr>
-    </w:p>
-    <w:p>
-      <w:pPr>
-        <w:ind w:left="720"/>
-        <w:contextualSpacing/>
-        <w:jc w:val="center"/>
-        <w:rPr>
-          <w:rFonts w:ascii="Segoe UI" w:eastAsia="Segoe UI" w:hAnsi="Segoe UI" w:cs="Times New Roman"/>
-          <w:sz w:val="20"/>
-        </w:rPr>
-      </w:pPr>
-      <w:r>
-        <w:rPr>
-          <w:rFonts w:ascii="Segoe UI" w:eastAsia="Segoe UI" w:hAnsi="Segoe UI" w:cs="Times New Roman"/>
-          <w:noProof/>
-          <w:sz w:val="20"/>
-        </w:rPr>
-        <w:lastRenderedPageBreak/>
-        <w:drawing>
-          <wp:inline distT="0" distB="0" distL="0" distR="0" wp14:anchorId="67E5B8BF" wp14:editId="72ED5F89">
-            <wp:extent cx="4657254" cy="3172558"/>
-            <wp:effectExtent l="0" t="0" r="0" b="8890"/>
-            <wp:docPr id="1151150269" name="Picture 38"/>
-            <wp:cNvGraphicFramePr>
-              <a:graphicFrameLocks xmlns:a="http://schemas.openxmlformats.org/drawingml/2006/main" noChangeAspect="1"/>
-            </wp:cNvGraphicFramePr>
-            <a:graphic xmlns:a="http://schemas.openxmlformats.org/drawingml/2006/main">
-              <a:graphicData uri="http://schemas.openxmlformats.org/drawingml/2006/picture">
-                <pic:pic xmlns:pic="http://schemas.openxmlformats.org/drawingml/2006/picture">
-                  <pic:nvPicPr>
-                    <pic:cNvPr id="0" name="Picture 38"/>
-                    <pic:cNvPicPr/>
-                  </pic:nvPicPr>
-                  <pic:blipFill>
-                    <a:blip r:embed="rId12">
-                      <a:extLst>
-                        <a:ext uri="{28A0092B-C50C-407E-A947-70E740481C1C}">
-                          <a14:useLocalDpi xmlns:a14="http://schemas.microsoft.com/office/drawing/2010/main" val="0"/>
-                        </a:ext>
-                      </a:extLst>
-                    </a:blip>
-                    <a:stretch>
-                      <a:fillRect/>
-                    </a:stretch>
-                  </pic:blipFill>
-                  <pic:spPr>
-                    <a:xfrm>
-                      <a:off x="0" y="0"/>
-                      <a:ext cx="4657254" cy="3172558"/>
-                    </a:xfrm>
-                    <a:prstGeom prst="rect">
-                      <a:avLst/>
-                    </a:prstGeom>
-                  </pic:spPr>
-                </pic:pic>
-              </a:graphicData>
-            </a:graphic>
-          </wp:inline>
-        </w:drawing>
-      </w:r>
-    </w:p>
-    <w:p>
-      <w:pPr>
-        <w:ind w:left="720"/>
-        <w:contextualSpacing/>
-        <w:jc w:val="center"/>
-        <w:rPr>
-          <w:rFonts w:ascii="Segoe UI" w:eastAsia="Segoe UI" w:hAnsi="Segoe UI" w:cs="Times New Roman"/>
-          <w:sz w:val="20"/>
-        </w:rPr>
-      </w:pPr>
-    </w:p>
-    <w:p>
-      <w:pPr>
-        <w:numPr>
-          <w:ilvl w:val="0"/>
-          <w:numId w:val="1"/>
-        </w:numPr>
-        <w:contextualSpacing/>
-        <w:rPr>
-          <w:rFonts w:ascii="Segoe UI" w:eastAsia="Segoe UI" w:hAnsi="Segoe UI" w:cs="Times New Roman"/>
-          <w:sz w:val="20"/>
-          <w:szCs w:val="20"/>
-        </w:rPr>
-      </w:pPr>
-      <w:r>
-        <w:rPr>
-          <w:rFonts w:ascii="Segoe UI" w:eastAsia="Segoe UI" w:hAnsi="Segoe UI" w:cs="Times New Roman"/>
-          <w:sz w:val="20"/>
-          <w:szCs w:val="20"/>
-        </w:rPr>
-        <w:t>Add a</w:t>
-      </w:r>
-      <w:r>
-        <w:rPr>
-          <w:rFonts w:ascii="Segoe UI" w:eastAsia="Segoe UI" w:hAnsi="Segoe UI" w:cs="Times New Roman"/>
-          <w:b/>
-          <w:bCs/>
-          <w:sz w:val="20"/>
-          <w:szCs w:val="20"/>
-        </w:rPr>
-        <w:t xml:space="preserve"> Condition</w:t>
-      </w:r>
-      <w:r>
-        <w:rPr>
-          <w:rFonts w:ascii="Segoe UI" w:eastAsia="Segoe UI" w:hAnsi="Segoe UI" w:cs="Times New Roman"/>
-          <w:sz w:val="20"/>
-          <w:szCs w:val="20"/>
-        </w:rPr>
-        <w:t xml:space="preserve"> to filter the task where </w:t>
-      </w:r>
-      <w:r>
-        <w:rPr>
-          <w:rFonts w:ascii="Segoe UI" w:eastAsia="Segoe UI" w:hAnsi="Segoe UI" w:cs="Times New Roman"/>
-          <w:b/>
-          <w:bCs/>
-          <w:sz w:val="20"/>
-          <w:szCs w:val="20"/>
-        </w:rPr>
-        <w:t>Status</w:t>
-      </w:r>
-      <w:r>
-        <w:rPr>
-          <w:rFonts w:ascii="Segoe UI" w:eastAsia="Segoe UI" w:hAnsi="Segoe UI" w:cs="Times New Roman"/>
-          <w:sz w:val="20"/>
-          <w:szCs w:val="20"/>
-        </w:rPr>
-        <w:t xml:space="preserve"> is not equal to </w:t>
-      </w:r>
-      <w:r>
-        <w:rPr>
-          <w:rFonts w:ascii="Segoe UI" w:eastAsia="Segoe UI" w:hAnsi="Segoe UI" w:cs="Times New Roman"/>
-          <w:b/>
-          <w:bCs/>
-          <w:sz w:val="20"/>
-          <w:szCs w:val="20"/>
-        </w:rPr>
-        <w:t>Done:</w:t>
-      </w:r>
-    </w:p>
-    <w:p>
-      <w:pPr>
-        <w:ind w:left="720"/>
-        <w:contextualSpacing/>
-        <w:rPr>
-          <w:rFonts w:ascii="Segoe UI" w:eastAsia="Segoe UI" w:hAnsi="Segoe UI" w:cs="Times New Roman"/>
-          <w:sz w:val="20"/>
-          <w:szCs w:val="20"/>
-        </w:rPr>
-      </w:pPr>
-    </w:p>
-    <w:p>
-      <w:pPr>
-        <w:ind w:left="720"/>
-        <w:contextualSpacing/>
-        <w:rPr>
-          <w:rFonts w:ascii="Segoe UI" w:eastAsia="Segoe UI" w:hAnsi="Segoe UI" w:cs="Times New Roman"/>
-          <w:sz w:val="20"/>
-        </w:rPr>
-      </w:pPr>
-    </w:p>
-    <w:p>
-      <w:pPr>
-        <w:ind w:left="720"/>
-        <w:contextualSpacing/>
-        <w:jc w:val="center"/>
-        <w:rPr>
-          <w:rFonts w:ascii="Segoe UI" w:eastAsia="Segoe UI" w:hAnsi="Segoe UI" w:cs="Times New Roman"/>
-          <w:sz w:val="20"/>
-        </w:rPr>
-      </w:pPr>
-      <w:r>
-        <w:rPr>
-          <w:rFonts w:ascii="Segoe UI" w:eastAsia="Segoe UI" w:hAnsi="Segoe UI" w:cs="Times New Roman"/>
-          <w:noProof/>
-          <w:sz w:val="20"/>
-        </w:rPr>
-        <w:drawing>
-          <wp:inline distT="0" distB="0" distL="0" distR="0" wp14:anchorId="1776F70B" wp14:editId="49F0269B">
-            <wp:extent cx="6848476" cy="3295650"/>
-            <wp:effectExtent l="0" t="0" r="9525" b="0"/>
-            <wp:docPr id="1775884282" name="Picture 1825039983"/>
-            <wp:cNvGraphicFramePr>
-              <a:graphicFrameLocks xmlns:a="http://schemas.openxmlformats.org/drawingml/2006/main" noChangeAspect="1"/>
-            </wp:cNvGraphicFramePr>
-            <a:graphic xmlns:a="http://schemas.openxmlformats.org/drawingml/2006/main">
-              <a:graphicData uri="http://schemas.openxmlformats.org/drawingml/2006/picture">
-                <pic:pic xmlns:pic="http://schemas.openxmlformats.org/drawingml/2006/picture">
-                  <pic:nvPicPr>
-                    <pic:cNvPr id="0" name="Picture 1825039983"/>
                     <pic:cNvPicPr/>
                   </pic:nvPicPr>
                   <pic:blipFill>
@@ -1266,11 +2483,18 @@
                   <pic:spPr>
                     <a:xfrm>
                       <a:off x="0" y="0"/>
-                      <a:ext cx="6848476" cy="3295650"/>
+                      <a:ext cx="3774153" cy="3122727"/>
                     </a:xfrm>
                     <a:prstGeom prst="rect">
                       <a:avLst/>
                     </a:prstGeom>
+                    <a:ln>
+                      <a:solidFill>
+                        <a:schemeClr val="bg1">
+                          <a:lumMod val="75000"/>
+                        </a:schemeClr>
+                      </a:solidFill>
+                    </a:ln>
                   </pic:spPr>
                 </pic:pic>
               </a:graphicData>
@@ -1283,6 +2507,7 @@
       <w:pPr>
         <w:ind w:left="720"/>
         <w:contextualSpacing/>
+        <w:jc w:val="center"/>
         <w:rPr>
           <w:rFonts w:ascii="Segoe UI" w:eastAsia="Segoe UI" w:hAnsi="Segoe UI" w:cs="Times New Roman"/>
           <w:sz w:val="20"/>
@@ -1293,83 +2518,10 @@
       <w:pPr>
         <w:ind w:left="720"/>
         <w:contextualSpacing/>
-        <w:rPr>
-          <w:rFonts w:ascii="Segoe UI" w:eastAsia="Segoe UI" w:hAnsi="Segoe UI" w:cs="Times New Roman"/>
-          <w:sz w:val="20"/>
-        </w:rPr>
-      </w:pPr>
-      <w:r>
-        <w:rPr>
-          <w:rFonts w:ascii="Segoe UI" w:eastAsia="Segoe UI" w:hAnsi="Segoe UI" w:cs="Times New Roman"/>
-          <w:sz w:val="20"/>
-        </w:rPr>
-        <w:t>Make sure the operator used is “is not equal”.</w:t>
-      </w:r>
-    </w:p>
-    <w:p>
-      <w:pPr>
-        <w:numPr>
-          <w:ilvl w:val="0"/>
-          <w:numId w:val="1"/>
-        </w:numPr>
-        <w:contextualSpacing/>
-        <w:rPr>
-          <w:rFonts w:ascii="Segoe UI" w:eastAsia="Segoe UI" w:hAnsi="Segoe UI" w:cs="Times New Roman"/>
-          <w:sz w:val="20"/>
-          <w:szCs w:val="20"/>
-        </w:rPr>
-      </w:pPr>
-      <w:r>
-        <w:rPr>
-          <w:rFonts w:ascii="Segoe UI" w:eastAsia="Segoe UI" w:hAnsi="Segoe UI" w:cs="Times New Roman"/>
-          <w:sz w:val="20"/>
-          <w:szCs w:val="20"/>
-        </w:rPr>
-        <w:t>Add a new sub condition that will check if the task is overdue:</w:t>
-      </w:r>
-    </w:p>
-    <w:p>
-      <w:pPr>
-        <w:ind w:left="720"/>
-        <w:contextualSpacing/>
-        <w:rPr>
-          <w:rFonts w:ascii="Segoe UI" w:eastAsia="Segoe UI" w:hAnsi="Segoe UI" w:cs="Times New Roman"/>
-          <w:sz w:val="20"/>
-          <w:szCs w:val="20"/>
-        </w:rPr>
-      </w:pPr>
-    </w:p>
-    <w:p>
-      <w:pPr>
-        <w:numPr>
-          <w:ilvl w:val="0"/>
-          <w:numId w:val="2"/>
-        </w:numPr>
-        <w:contextualSpacing/>
-        <w:rPr>
-          <w:rFonts w:ascii="Segoe UI" w:eastAsia="Segoe UI" w:hAnsi="Segoe UI" w:cs="Times New Roman"/>
-          <w:sz w:val="20"/>
-          <w:szCs w:val="20"/>
-        </w:rPr>
-      </w:pPr>
-      <w:r>
-        <w:rPr>
-          <w:rFonts w:ascii="Segoe UI" w:eastAsia="Segoe UI" w:hAnsi="Segoe UI" w:cs="Times New Roman"/>
-          <w:sz w:val="20"/>
-          <w:szCs w:val="20"/>
-        </w:rPr>
-        <w:t>Click Add:</w:t>
-      </w:r>
-    </w:p>
-    <w:p>
-      <w:pPr>
-        <w:ind w:left="720"/>
-        <w:contextualSpacing/>
         <w:jc w:val="center"/>
         <w:rPr>
           <w:rFonts w:ascii="Segoe UI" w:eastAsia="Segoe UI" w:hAnsi="Segoe UI" w:cs="Times New Roman"/>
           <w:sz w:val="20"/>
-          <w:szCs w:val="20"/>
         </w:rPr>
       </w:pPr>
       <w:r>
@@ -1377,14 +2529,12 @@
           <w:rFonts w:ascii="Segoe UI" w:eastAsia="Segoe UI" w:hAnsi="Segoe UI" w:cs="Times New Roman"/>
           <w:noProof/>
           <w:sz w:val="20"/>
-          <w:szCs w:val="20"/>
-        </w:rPr>
-        <w:lastRenderedPageBreak/>
+        </w:rPr>
         <w:drawing>
-          <wp:inline distT="0" distB="0" distL="0" distR="0" wp14:anchorId="1D05D856" wp14:editId="04490E6C">
-            <wp:extent cx="5760720" cy="1645920"/>
+          <wp:inline distT="0" distB="0" distL="0" distR="0" wp14:anchorId="67E5B8BF" wp14:editId="5056982E">
+            <wp:extent cx="3639787" cy="2479451"/>
             <wp:effectExtent l="0" t="0" r="0" b="0"/>
-            <wp:docPr id="410862196" name="Picture 1825039985"/>
+            <wp:docPr id="1151150269" name="Picture 38"/>
             <wp:cNvGraphicFramePr>
               <a:graphicFrameLocks xmlns:a="http://schemas.openxmlformats.org/drawingml/2006/main" noChangeAspect="1"/>
             </wp:cNvGraphicFramePr>
@@ -1392,7 +2542,7 @@
               <a:graphicData uri="http://schemas.openxmlformats.org/drawingml/2006/picture">
                 <pic:pic xmlns:pic="http://schemas.openxmlformats.org/drawingml/2006/picture">
                   <pic:nvPicPr>
-                    <pic:cNvPr id="0" name="Picture 1825039985"/>
+                    <pic:cNvPr id="0" name="Picture 38"/>
                     <pic:cNvPicPr/>
                   </pic:nvPicPr>
                   <pic:blipFill>
@@ -1410,7 +2560,7 @@
                   <pic:spPr>
                     <a:xfrm>
                       <a:off x="0" y="0"/>
-                      <a:ext cx="5760720" cy="1645920"/>
+                      <a:ext cx="3652699" cy="2488246"/>
                     </a:xfrm>
                     <a:prstGeom prst="rect">
                       <a:avLst/>
@@ -1431,6 +2581,215 @@
         <w:rPr>
           <w:rFonts w:ascii="Segoe UI" w:eastAsia="Segoe UI" w:hAnsi="Segoe UI" w:cs="Times New Roman"/>
           <w:sz w:val="20"/>
+        </w:rPr>
+      </w:pPr>
+    </w:p>
+    <w:p>
+      <w:pPr>
+        <w:numPr>
+          <w:ilvl w:val="0"/>
+          <w:numId w:val="1"/>
+        </w:numPr>
+        <w:contextualSpacing/>
+        <w:rPr>
+          <w:rFonts w:ascii="Segoe UI" w:eastAsia="Segoe UI" w:hAnsi="Segoe UI" w:cs="Times New Roman"/>
+          <w:sz w:val="20"/>
+          <w:szCs w:val="20"/>
+        </w:rPr>
+      </w:pPr>
+      <w:r>
+        <w:rPr>
+          <w:rFonts w:ascii="Segoe UI" w:eastAsia="Segoe UI" w:hAnsi="Segoe UI" w:cs="Times New Roman"/>
+          <w:sz w:val="20"/>
+          <w:szCs w:val="20"/>
+        </w:rPr>
+        <w:t>Add a</w:t>
+      </w:r>
+      <w:r>
+        <w:rPr>
+          <w:rFonts w:ascii="Segoe UI" w:eastAsia="Segoe UI" w:hAnsi="Segoe UI" w:cs="Times New Roman"/>
+          <w:b/>
+          <w:bCs/>
+          <w:sz w:val="20"/>
+          <w:szCs w:val="20"/>
+        </w:rPr>
+        <w:t xml:space="preserve"> Condition</w:t>
+      </w:r>
+      <w:r>
+        <w:rPr>
+          <w:rFonts w:ascii="Segoe UI" w:eastAsia="Segoe UI" w:hAnsi="Segoe UI" w:cs="Times New Roman"/>
+          <w:sz w:val="20"/>
+          <w:szCs w:val="20"/>
+        </w:rPr>
+        <w:t xml:space="preserve"> to filter the task where </w:t>
+      </w:r>
+      <w:r>
+        <w:rPr>
+          <w:rFonts w:ascii="Segoe UI" w:eastAsia="Segoe UI" w:hAnsi="Segoe UI" w:cs="Times New Roman"/>
+          <w:b/>
+          <w:bCs/>
+          <w:sz w:val="20"/>
+          <w:szCs w:val="20"/>
+        </w:rPr>
+        <w:t>Status</w:t>
+      </w:r>
+      <w:r>
+        <w:rPr>
+          <w:rFonts w:ascii="Segoe UI" w:eastAsia="Segoe UI" w:hAnsi="Segoe UI" w:cs="Times New Roman"/>
+          <w:sz w:val="20"/>
+          <w:szCs w:val="20"/>
+        </w:rPr>
+        <w:t xml:space="preserve"> is not equal to </w:t>
+      </w:r>
+      <w:r>
+        <w:rPr>
+          <w:rFonts w:ascii="Segoe UI" w:eastAsia="Segoe UI" w:hAnsi="Segoe UI" w:cs="Times New Roman"/>
+          <w:b/>
+          <w:bCs/>
+          <w:sz w:val="20"/>
+          <w:szCs w:val="20"/>
+        </w:rPr>
+        <w:t>Done:</w:t>
+      </w:r>
+    </w:p>
+    <w:p>
+      <w:pPr>
+        <w:ind w:left="720"/>
+        <w:contextualSpacing/>
+        <w:rPr>
+          <w:rFonts w:ascii="Segoe UI" w:eastAsia="Segoe UI" w:hAnsi="Segoe UI" w:cs="Times New Roman"/>
+          <w:sz w:val="20"/>
+          <w:szCs w:val="20"/>
+        </w:rPr>
+      </w:pPr>
+    </w:p>
+    <w:p>
+      <w:pPr>
+        <w:ind w:left="720"/>
+        <w:contextualSpacing/>
+        <w:rPr>
+          <w:del w:id="151" w:author="Dattatray Patil (Contractor)" w:date="2021-02-15T10:02:00Z"/>
+          <w:rFonts w:ascii="Segoe UI" w:eastAsia="Segoe UI" w:hAnsi="Segoe UI" w:cs="Times New Roman"/>
+          <w:sz w:val="20"/>
+        </w:rPr>
+      </w:pPr>
+    </w:p>
+    <w:p>
+      <w:pPr>
+        <w:ind w:left="720"/>
+        <w:contextualSpacing/>
+        <w:jc w:val="center"/>
+        <w:rPr>
+          <w:rFonts w:ascii="Segoe UI" w:eastAsia="Segoe UI" w:hAnsi="Segoe UI" w:cs="Times New Roman"/>
+          <w:sz w:val="20"/>
+        </w:rPr>
+      </w:pPr>
+      <w:r>
+        <w:rPr>
+          <w:rFonts w:ascii="Segoe UI" w:eastAsia="Segoe UI" w:hAnsi="Segoe UI" w:cs="Times New Roman"/>
+          <w:noProof/>
+          <w:sz w:val="20"/>
+        </w:rPr>
+        <w:drawing>
+          <wp:inline distT="0" distB="0" distL="0" distR="0" wp14:anchorId="1776F70B" wp14:editId="4AD2116E">
+            <wp:extent cx="3057896" cy="1471533"/>
+            <wp:effectExtent l="0" t="0" r="0" b="0"/>
+            <wp:docPr id="1775884282" name="Picture 1825039983"/>
+            <wp:cNvGraphicFramePr>
+              <a:graphicFrameLocks xmlns:a="http://schemas.openxmlformats.org/drawingml/2006/main" noChangeAspect="1"/>
+            </wp:cNvGraphicFramePr>
+            <a:graphic xmlns:a="http://schemas.openxmlformats.org/drawingml/2006/main">
+              <a:graphicData uri="http://schemas.openxmlformats.org/drawingml/2006/picture">
+                <pic:pic xmlns:pic="http://schemas.openxmlformats.org/drawingml/2006/picture">
+                  <pic:nvPicPr>
+                    <pic:cNvPr id="0" name="Picture 1825039983"/>
+                    <pic:cNvPicPr/>
+                  </pic:nvPicPr>
+                  <pic:blipFill>
+                    <a:blip r:embed="rId15" cstate="print">
+                      <a:extLst>
+                        <a:ext uri="{28A0092B-C50C-407E-A947-70E740481C1C}">
+                          <a14:useLocalDpi xmlns:a14="http://schemas.microsoft.com/office/drawing/2010/main" val="0"/>
+                        </a:ext>
+                      </a:extLst>
+                    </a:blip>
+                    <a:stretch>
+                      <a:fillRect/>
+                    </a:stretch>
+                  </pic:blipFill>
+                  <pic:spPr>
+                    <a:xfrm>
+                      <a:off x="0" y="0"/>
+                      <a:ext cx="3128284" cy="1505405"/>
+                    </a:xfrm>
+                    <a:prstGeom prst="rect">
+                      <a:avLst/>
+                    </a:prstGeom>
+                  </pic:spPr>
+                </pic:pic>
+              </a:graphicData>
+            </a:graphic>
+          </wp:inline>
+        </w:drawing>
+      </w:r>
+    </w:p>
+    <w:p>
+      <w:pPr>
+        <w:ind w:left="720"/>
+        <w:contextualSpacing/>
+        <w:rPr>
+          <w:rFonts w:ascii="Segoe UI" w:eastAsia="Segoe UI" w:hAnsi="Segoe UI" w:cs="Times New Roman"/>
+          <w:sz w:val="20"/>
+        </w:rPr>
+      </w:pPr>
+    </w:p>
+    <w:p>
+      <w:pPr>
+        <w:ind w:left="720"/>
+        <w:contextualSpacing/>
+        <w:rPr>
+          <w:rFonts w:ascii="Segoe UI" w:eastAsia="Segoe UI" w:hAnsi="Segoe UI" w:cs="Times New Roman"/>
+          <w:sz w:val="20"/>
+        </w:rPr>
+      </w:pPr>
+      <w:r>
+        <w:rPr>
+          <w:rFonts w:ascii="Segoe UI" w:eastAsia="Segoe UI" w:hAnsi="Segoe UI" w:cs="Times New Roman"/>
+          <w:sz w:val="20"/>
+        </w:rPr>
+        <w:t>Make sure the operator used is “is not equal”.</w:t>
+      </w:r>
+    </w:p>
+    <w:p>
+      <w:pPr>
+        <w:numPr>
+          <w:ilvl w:val="0"/>
+          <w:numId w:val="1"/>
+        </w:numPr>
+        <w:contextualSpacing/>
+        <w:rPr>
+          <w:rFonts w:ascii="Segoe UI" w:eastAsia="Segoe UI" w:hAnsi="Segoe UI" w:cs="Times New Roman"/>
+          <w:sz w:val="20"/>
+          <w:szCs w:val="20"/>
+        </w:rPr>
+      </w:pPr>
+      <w:r>
+        <w:rPr>
+          <w:rFonts w:ascii="Segoe UI" w:eastAsia="Segoe UI" w:hAnsi="Segoe UI" w:cs="Times New Roman"/>
+          <w:sz w:val="20"/>
+          <w:szCs w:val="20"/>
+        </w:rPr>
+        <w:lastRenderedPageBreak/>
+        <w:t>Add a new sub condition that will check if the task is overdue:</w:t>
+      </w:r>
+    </w:p>
+    <w:p>
+      <w:pPr>
+        <w:ind w:left="720"/>
+        <w:contextualSpacing/>
+        <w:rPr>
+          <w:rFonts w:ascii="Segoe UI" w:eastAsia="Segoe UI" w:hAnsi="Segoe UI" w:cs="Times New Roman"/>
+          <w:sz w:val="20"/>
           <w:szCs w:val="20"/>
         </w:rPr>
       </w:pPr>
@@ -1454,6 +2813,101 @@
           <w:sz w:val="20"/>
           <w:szCs w:val="20"/>
         </w:rPr>
+        <w:t>Click Add:</w:t>
+      </w:r>
+    </w:p>
+    <w:p>
+      <w:pPr>
+        <w:ind w:left="720"/>
+        <w:contextualSpacing/>
+        <w:jc w:val="center"/>
+        <w:rPr>
+          <w:rFonts w:ascii="Segoe UI" w:eastAsia="Segoe UI" w:hAnsi="Segoe UI" w:cs="Times New Roman"/>
+          <w:sz w:val="20"/>
+          <w:szCs w:val="20"/>
+        </w:rPr>
+      </w:pPr>
+      <w:r>
+        <w:rPr>
+          <w:rFonts w:ascii="Segoe UI" w:eastAsia="Segoe UI" w:hAnsi="Segoe UI" w:cs="Times New Roman"/>
+          <w:noProof/>
+          <w:sz w:val="20"/>
+          <w:szCs w:val="20"/>
+        </w:rPr>
+        <w:drawing>
+          <wp:inline distT="0" distB="0" distL="0" distR="0" wp14:anchorId="1D05D856" wp14:editId="7F57F658">
+            <wp:extent cx="4364182" cy="1246909"/>
+            <wp:effectExtent l="0" t="0" r="0" b="0"/>
+            <wp:docPr id="410862196" name="Picture 1825039985"/>
+            <wp:cNvGraphicFramePr>
+              <a:graphicFrameLocks xmlns:a="http://schemas.openxmlformats.org/drawingml/2006/main" noChangeAspect="1"/>
+            </wp:cNvGraphicFramePr>
+            <a:graphic xmlns:a="http://schemas.openxmlformats.org/drawingml/2006/main">
+              <a:graphicData uri="http://schemas.openxmlformats.org/drawingml/2006/picture">
+                <pic:pic xmlns:pic="http://schemas.openxmlformats.org/drawingml/2006/picture">
+                  <pic:nvPicPr>
+                    <pic:cNvPr id="0" name="Picture 1825039985"/>
+                    <pic:cNvPicPr/>
+                  </pic:nvPicPr>
+                  <pic:blipFill>
+                    <a:blip r:embed="rId16">
+                      <a:extLst>
+                        <a:ext uri="{28A0092B-C50C-407E-A947-70E740481C1C}">
+                          <a14:useLocalDpi xmlns:a14="http://schemas.microsoft.com/office/drawing/2010/main" val="0"/>
+                        </a:ext>
+                      </a:extLst>
+                    </a:blip>
+                    <a:stretch>
+                      <a:fillRect/>
+                    </a:stretch>
+                  </pic:blipFill>
+                  <pic:spPr>
+                    <a:xfrm>
+                      <a:off x="0" y="0"/>
+                      <a:ext cx="4442201" cy="1269200"/>
+                    </a:xfrm>
+                    <a:prstGeom prst="rect">
+                      <a:avLst/>
+                    </a:prstGeom>
+                  </pic:spPr>
+                </pic:pic>
+              </a:graphicData>
+            </a:graphic>
+          </wp:inline>
+        </w:drawing>
+      </w:r>
+    </w:p>
+    <w:p>
+      <w:pPr>
+        <w:ind w:left="720"/>
+        <w:contextualSpacing/>
+        <w:jc w:val="center"/>
+        <w:rPr>
+          <w:rFonts w:ascii="Segoe UI" w:eastAsia="Segoe UI" w:hAnsi="Segoe UI" w:cs="Times New Roman"/>
+          <w:sz w:val="20"/>
+          <w:szCs w:val="20"/>
+        </w:rPr>
+      </w:pPr>
+    </w:p>
+    <w:p>
+      <w:pPr>
+        <w:numPr>
+          <w:ilvl w:val="0"/>
+          <w:numId w:val="2"/>
+        </w:numPr>
+        <w:contextualSpacing/>
+        <w:rPr>
+          <w:rFonts w:ascii="Segoe UI" w:eastAsia="Segoe UI" w:hAnsi="Segoe UI" w:cs="Times New Roman"/>
+          <w:sz w:val="20"/>
+          <w:szCs w:val="20"/>
+        </w:rPr>
+      </w:pPr>
+      <w:r>
+        <w:rPr>
+          <w:rFonts w:ascii="Segoe UI" w:eastAsia="Segoe UI" w:hAnsi="Segoe UI" w:cs="Times New Roman"/>
+          <w:sz w:val="20"/>
+          <w:szCs w:val="20"/>
+        </w:rPr>
         <w:t>Select Add row:</w:t>
       </w:r>
     </w:p>
@@ -1476,9 +2930,9 @@
           <w:szCs w:val="20"/>
         </w:rPr>
         <w:drawing>
-          <wp:inline distT="0" distB="0" distL="0" distR="0" wp14:anchorId="01BAFB09" wp14:editId="7D3D4BC7">
+          <wp:inline distT="0" distB="0" distL="0" distR="0" wp14:anchorId="01BAFB09" wp14:editId="4C70AACC">
             <wp:extent cx="3209925" cy="1666875"/>
-            <wp:effectExtent l="0" t="0" r="9525" b="9525"/>
+            <wp:effectExtent l="19050" t="19050" r="28575" b="28575"/>
             <wp:docPr id="679572635" name="Picture 1825039987"/>
             <wp:cNvGraphicFramePr>
               <a:graphicFrameLocks xmlns:a="http://schemas.openxmlformats.org/drawingml/2006/main" noChangeAspect="1"/>
@@ -1491,7 +2945,7 @@
                     <pic:cNvPicPr/>
                   </pic:nvPicPr>
                   <pic:blipFill>
-                    <a:blip r:embed="rId15">
+                    <a:blip r:embed="rId17">
                       <a:extLst>
                         <a:ext uri="{28A0092B-C50C-407E-A947-70E740481C1C}">
                           <a14:useLocalDpi xmlns:a14="http://schemas.microsoft.com/office/drawing/2010/main" val="0"/>
@@ -1510,6 +2964,13 @@
                     <a:prstGeom prst="rect">
                       <a:avLst/>
                     </a:prstGeom>
+                    <a:ln>
+                      <a:solidFill>
+                        <a:schemeClr val="bg1">
+                          <a:lumMod val="75000"/>
+                        </a:schemeClr>
+                      </a:solidFill>
+                    </a:ln>
                   </pic:spPr>
                 </pic:pic>
               </a:graphicData>
@@ -1549,7 +3010,53 @@
           <w:sz w:val="20"/>
           <w:szCs w:val="20"/>
         </w:rPr>
-        <w:t>In “Choose a value”, type the expression (and click Ok):</w:t>
+        <w:t>In “Choose a value”, type the expression (</w:t>
+      </w:r>
+      <w:ins w:id="152" w:author="Dattatray Patil (Contractor)" w:date="2021-02-15T10:07:00Z">
+        <w:r>
+          <w:rPr>
+            <w:rFonts w:ascii="Segoe UI" w:eastAsia="Segoe UI" w:hAnsi="Segoe UI" w:cs="Times New Roman"/>
+            <w:sz w:val="20"/>
+            <w:szCs w:val="20"/>
+          </w:rPr>
+          <w:t>ticks(items('Apply_to_each')['deadline'])</w:t>
+        </w:r>
+      </w:ins>
+      <w:ins w:id="153" w:author="Dattatray Patil (Contractor)" w:date="2021-02-15T10:06:00Z">
+        <w:r>
+          <w:rPr>
+            <w:rFonts w:ascii="Segoe UI" w:eastAsia="Segoe UI" w:hAnsi="Segoe UI" w:cs="Times New Roman"/>
+            <w:sz w:val="20"/>
+            <w:szCs w:val="20"/>
+          </w:rPr>
+          <w:t xml:space="preserve">) </w:t>
+        </w:r>
+      </w:ins>
+      <w:r>
+        <w:rPr>
+          <w:rFonts w:ascii="Segoe UI" w:eastAsia="Segoe UI" w:hAnsi="Segoe UI" w:cs="Times New Roman"/>
+          <w:sz w:val="20"/>
+          <w:szCs w:val="20"/>
+        </w:rPr>
+        <w:t>and click Ok</w:t>
+      </w:r>
+      <w:del w:id="154" w:author="Dattatray Patil (Contractor)" w:date="2021-02-15T10:06:00Z">
+        <w:r>
+          <w:rPr>
+            <w:rFonts w:ascii="Segoe UI" w:eastAsia="Segoe UI" w:hAnsi="Segoe UI" w:cs="Times New Roman"/>
+            <w:sz w:val="20"/>
+            <w:szCs w:val="20"/>
+          </w:rPr>
+          <w:delText>)</w:delText>
+        </w:r>
+      </w:del>
+      <w:r>
+        <w:rPr>
+          <w:rFonts w:ascii="Segoe UI" w:eastAsia="Segoe UI" w:hAnsi="Segoe UI" w:cs="Times New Roman"/>
+          <w:sz w:val="20"/>
+          <w:szCs w:val="20"/>
+        </w:rPr>
+        <w:t>:</w:t>
       </w:r>
     </w:p>
     <w:p>
@@ -1558,6 +3065,257 @@
         <w:contextualSpacing/>
         <w:jc w:val="center"/>
         <w:rPr>
+          <w:ins w:id="155" w:author="Dattatray Patil (Contractor)" w:date="2021-02-15T09:57:00Z"/>
+          <w:rFonts w:ascii="Segoe UI" w:eastAsia="Segoe UI" w:hAnsi="Segoe UI" w:cs="Times New Roman"/>
+          <w:sz w:val="20"/>
+          <w:szCs w:val="20"/>
+        </w:rPr>
+      </w:pPr>
+      <w:del w:id="156" w:author="Dattatray Patil (Contractor)" w:date="2021-02-15T09:57:00Z">
+        <w:r>
+          <w:rPr>
+            <w:rFonts w:ascii="Segoe UI" w:eastAsia="Segoe UI" w:hAnsi="Segoe UI" w:cs="Times New Roman"/>
+            <w:noProof/>
+            <w:sz w:val="20"/>
+            <w:szCs w:val="20"/>
+          </w:rPr>
+          <w:drawing>
+            <wp:inline distT="0" distB="0" distL="0" distR="0" wp14:anchorId="33910463" wp14:editId="64627A91">
+              <wp:extent cx="3176649" cy="1101760"/>
+              <wp:effectExtent l="0" t="0" r="5080" b="3175"/>
+              <wp:docPr id="158665528" name="Picture 1825039968"/>
+              <wp:cNvGraphicFramePr>
+                <a:graphicFrameLocks xmlns:a="http://schemas.openxmlformats.org/drawingml/2006/main" noChangeAspect="1"/>
+              </wp:cNvGraphicFramePr>
+              <a:graphic xmlns:a="http://schemas.openxmlformats.org/drawingml/2006/main">
+                <a:graphicData uri="http://schemas.openxmlformats.org/drawingml/2006/picture">
+                  <pic:pic xmlns:pic="http://schemas.openxmlformats.org/drawingml/2006/picture">
+                    <pic:nvPicPr>
+                      <pic:cNvPr id="0" name="Picture 1825039968"/>
+                      <pic:cNvPicPr/>
+                    </pic:nvPicPr>
+                    <pic:blipFill>
+                      <a:blip r:embed="rId18">
+                        <a:extLst>
+                          <a:ext uri="{28A0092B-C50C-407E-A947-70E740481C1C}">
+                            <a14:useLocalDpi xmlns:a14="http://schemas.microsoft.com/office/drawing/2010/main" val="0"/>
+                          </a:ext>
+                        </a:extLst>
+                      </a:blip>
+                      <a:stretch>
+                        <a:fillRect/>
+                      </a:stretch>
+                    </pic:blipFill>
+                    <pic:spPr>
+                      <a:xfrm>
+                        <a:off x="0" y="0"/>
+                        <a:ext cx="3206136" cy="1111987"/>
+                      </a:xfrm>
+                      <a:prstGeom prst="rect">
+                        <a:avLst/>
+                      </a:prstGeom>
+                    </pic:spPr>
+                  </pic:pic>
+                </a:graphicData>
+              </a:graphic>
+            </wp:inline>
+          </w:drawing>
+        </w:r>
+      </w:del>
+    </w:p>
+    <w:p>
+      <w:pPr>
+        <w:ind w:left="1440"/>
+        <w:contextualSpacing/>
+        <w:jc w:val="center"/>
+        <w:rPr>
+          <w:rFonts w:ascii="Segoe UI" w:eastAsia="Segoe UI" w:hAnsi="Segoe UI" w:cs="Times New Roman"/>
+          <w:sz w:val="20"/>
+          <w:szCs w:val="20"/>
+        </w:rPr>
+      </w:pPr>
+      <w:ins w:id="157" w:author="Dattatray Patil (Contractor)" w:date="2021-02-15T10:08:00Z">
+        <w:r>
+          <w:rPr>
+            <w:noProof/>
+          </w:rPr>
+          <w:drawing>
+            <wp:inline distT="0" distB="0" distL="0" distR="0" wp14:anchorId="0E99A67C" wp14:editId="7375306C">
+              <wp:extent cx="3139786" cy="1479321"/>
+              <wp:effectExtent l="19050" t="19050" r="22860" b="26035"/>
+              <wp:docPr id="5" name="Picture 5"/>
+              <wp:cNvGraphicFramePr>
+                <a:graphicFrameLocks xmlns:a="http://schemas.openxmlformats.org/drawingml/2006/main" noChangeAspect="1"/>
+              </wp:cNvGraphicFramePr>
+              <a:graphic xmlns:a="http://schemas.openxmlformats.org/drawingml/2006/main">
+                <a:graphicData uri="http://schemas.openxmlformats.org/drawingml/2006/picture">
+                  <pic:pic xmlns:pic="http://schemas.openxmlformats.org/drawingml/2006/picture">
+                    <pic:nvPicPr>
+                      <pic:cNvPr id="1" name=""/>
+                      <pic:cNvPicPr/>
+                    </pic:nvPicPr>
+                    <pic:blipFill>
+                      <a:blip r:embed="rId19"/>
+                      <a:stretch>
+                        <a:fillRect/>
+                      </a:stretch>
+                    </pic:blipFill>
+                    <pic:spPr>
+                      <a:xfrm>
+                        <a:off x="0" y="0"/>
+                        <a:ext cx="3188762" cy="1502396"/>
+                      </a:xfrm>
+                      <a:prstGeom prst="rect">
+                        <a:avLst/>
+                      </a:prstGeom>
+                      <a:ln>
+                        <a:solidFill>
+                          <a:schemeClr val="bg1">
+                            <a:lumMod val="75000"/>
+                          </a:schemeClr>
+                        </a:solidFill>
+                      </a:ln>
+                    </pic:spPr>
+                  </pic:pic>
+                </a:graphicData>
+              </a:graphic>
+            </wp:inline>
+          </w:drawing>
+        </w:r>
+      </w:ins>
+    </w:p>
+    <w:p>
+      <w:pPr>
+        <w:ind w:left="720"/>
+        <w:contextualSpacing/>
+        <w:rPr>
+          <w:rFonts w:ascii="Segoe UI" w:eastAsia="Segoe UI" w:hAnsi="Segoe UI" w:cs="Times New Roman"/>
+          <w:sz w:val="20"/>
+        </w:rPr>
+      </w:pPr>
+      <w:r>
+        <w:rPr>
+          <w:rFonts w:ascii="Segoe UI" w:eastAsia="Segoe UI" w:hAnsi="Segoe UI" w:cs="Times New Roman"/>
+          <w:sz w:val="20"/>
+        </w:rPr>
+        <w:t xml:space="preserve">Since a timestamp is in string format, the </w:t>
+      </w:r>
+      <w:r>
+        <w:rPr>
+          <w:rFonts w:ascii="Segoe UI" w:eastAsia="Segoe UI" w:hAnsi="Segoe UI" w:cs="Times New Roman"/>
+          <w:b/>
+          <w:bCs/>
+          <w:sz w:val="20"/>
+        </w:rPr>
+        <w:t>ticks</w:t>
+      </w:r>
+      <w:r>
+        <w:rPr>
+          <w:rFonts w:ascii="Segoe UI" w:eastAsia="Segoe UI" w:hAnsi="Segoe UI" w:cs="Times New Roman"/>
+          <w:sz w:val="20"/>
+        </w:rPr>
+        <w:t xml:space="preserve"> expression returns the number of ticks (100 nanosecond intervals) since 1</w:t>
+      </w:r>
+      <w:r>
+        <w:rPr>
+          <w:rFonts w:ascii="Segoe UI" w:eastAsia="Segoe UI" w:hAnsi="Segoe UI" w:cs="Times New Roman"/>
+          <w:sz w:val="20"/>
+          <w:vertAlign w:val="superscript"/>
+        </w:rPr>
+        <w:t>st</w:t>
+      </w:r>
+      <w:r>
+        <w:rPr>
+          <w:rFonts w:ascii="Segoe UI" w:eastAsia="Segoe UI" w:hAnsi="Segoe UI" w:cs="Times New Roman"/>
+          <w:sz w:val="20"/>
+        </w:rPr>
+        <w:t xml:space="preserve"> January 1601. By using ticks, we can compare two different timestamp values.</w:t>
+      </w:r>
+    </w:p>
+    <w:p>
+      <w:pPr>
+        <w:ind w:left="1440"/>
+        <w:contextualSpacing/>
+        <w:jc w:val="center"/>
+        <w:rPr>
+          <w:rFonts w:ascii="Segoe UI" w:eastAsia="Segoe UI" w:hAnsi="Segoe UI" w:cs="Times New Roman"/>
+          <w:sz w:val="20"/>
+          <w:szCs w:val="20"/>
+        </w:rPr>
+      </w:pPr>
+    </w:p>
+    <w:p>
+      <w:pPr>
+        <w:ind w:left="1440"/>
+        <w:contextualSpacing/>
+        <w:jc w:val="center"/>
+        <w:rPr>
+          <w:rFonts w:ascii="Segoe UI" w:eastAsia="Segoe UI" w:hAnsi="Segoe UI" w:cs="Times New Roman"/>
+          <w:sz w:val="20"/>
+          <w:szCs w:val="20"/>
+        </w:rPr>
+      </w:pPr>
+    </w:p>
+    <w:p>
+      <w:pPr>
+        <w:numPr>
+          <w:ilvl w:val="0"/>
+          <w:numId w:val="2"/>
+        </w:numPr>
+        <w:contextualSpacing/>
+        <w:rPr>
+          <w:rFonts w:ascii="Segoe UI" w:eastAsia="Segoe UI" w:hAnsi="Segoe UI" w:cs="Times New Roman"/>
+          <w:sz w:val="20"/>
+          <w:szCs w:val="20"/>
+        </w:rPr>
+      </w:pPr>
+      <w:r>
+        <w:rPr>
+          <w:rFonts w:ascii="Segoe UI" w:eastAsia="Segoe UI" w:hAnsi="Segoe UI" w:cs="Times New Roman"/>
+          <w:sz w:val="20"/>
+          <w:szCs w:val="20"/>
+        </w:rPr>
+        <w:t>Select the operator is less than</w:t>
+      </w:r>
+    </w:p>
+    <w:p>
+      <w:pPr>
+        <w:numPr>
+          <w:ilvl w:val="0"/>
+          <w:numId w:val="2"/>
+        </w:numPr>
+        <w:contextualSpacing/>
+        <w:rPr>
+          <w:rFonts w:ascii="Segoe UI" w:eastAsia="Segoe UI" w:hAnsi="Segoe UI" w:cs="Times New Roman"/>
+          <w:sz w:val="20"/>
+          <w:szCs w:val="20"/>
+        </w:rPr>
+      </w:pPr>
+      <w:r>
+        <w:rPr>
+          <w:rFonts w:ascii="Segoe UI" w:eastAsia="Segoe UI" w:hAnsi="Segoe UI" w:cs="Times New Roman"/>
+          <w:sz w:val="20"/>
+          <w:szCs w:val="20"/>
+        </w:rPr>
+        <w:t>Type the following expression (and click Ok):</w:t>
+      </w:r>
+    </w:p>
+    <w:p>
+      <w:pPr>
+        <w:ind w:left="1440"/>
+        <w:contextualSpacing/>
+        <w:rPr>
+          <w:rFonts w:ascii="Segoe UI" w:eastAsia="Segoe UI" w:hAnsi="Segoe UI" w:cs="Times New Roman"/>
+          <w:sz w:val="20"/>
+          <w:szCs w:val="20"/>
+        </w:rPr>
+      </w:pPr>
+    </w:p>
+    <w:p>
+      <w:pPr>
+        <w:ind w:left="1440"/>
+        <w:contextualSpacing/>
+        <w:rPr>
           <w:rFonts w:ascii="Segoe UI" w:eastAsia="Segoe UI" w:hAnsi="Segoe UI" w:cs="Times New Roman"/>
           <w:sz w:val="20"/>
           <w:szCs w:val="20"/>
@@ -1570,11 +3328,12 @@
           <w:sz w:val="20"/>
           <w:szCs w:val="20"/>
         </w:rPr>
+        <w:lastRenderedPageBreak/>
         <w:drawing>
-          <wp:inline distT="0" distB="0" distL="0" distR="0" wp14:anchorId="33910463" wp14:editId="5D621484">
-            <wp:extent cx="5410198" cy="1876425"/>
-            <wp:effectExtent l="0" t="0" r="0" b="9525"/>
-            <wp:docPr id="158665528" name="Picture 1825039968"/>
+          <wp:inline distT="0" distB="0" distL="0" distR="0" wp14:anchorId="16BA01E5" wp14:editId="43C605FA">
+            <wp:extent cx="3840614" cy="1383476"/>
+            <wp:effectExtent l="0" t="0" r="7620" b="7620"/>
+            <wp:docPr id="196261575" name="Picture 1825039994"/>
             <wp:cNvGraphicFramePr>
               <a:graphicFrameLocks xmlns:a="http://schemas.openxmlformats.org/drawingml/2006/main" noChangeAspect="1"/>
             </wp:cNvGraphicFramePr>
@@ -1582,11 +3341,11 @@
               <a:graphicData uri="http://schemas.openxmlformats.org/drawingml/2006/picture">
                 <pic:pic xmlns:pic="http://schemas.openxmlformats.org/drawingml/2006/picture">
                   <pic:nvPicPr>
-                    <pic:cNvPr id="0" name="Picture 1825039968"/>
+                    <pic:cNvPr id="0" name="Picture 1825039994"/>
                     <pic:cNvPicPr/>
                   </pic:nvPicPr>
                   <pic:blipFill>
-                    <a:blip r:embed="rId16">
+                    <a:blip r:embed="rId20">
                       <a:extLst>
                         <a:ext uri="{28A0092B-C50C-407E-A947-70E740481C1C}">
                           <a14:useLocalDpi xmlns:a14="http://schemas.microsoft.com/office/drawing/2010/main" val="0"/>
@@ -1600,7 +3359,7 @@
                   <pic:spPr>
                     <a:xfrm>
                       <a:off x="0" y="0"/>
-                      <a:ext cx="5410198" cy="1876425"/>
+                      <a:ext cx="3875445" cy="1396023"/>
                     </a:xfrm>
                     <a:prstGeom prst="rect">
                       <a:avLst/>
@@ -1617,194 +3376,6 @@
       <w:pPr>
         <w:ind w:left="720"/>
         <w:contextualSpacing/>
-        <w:rPr>
-          <w:rFonts w:ascii="Segoe UI" w:eastAsia="Segoe UI" w:hAnsi="Segoe UI" w:cs="Times New Roman"/>
-          <w:sz w:val="20"/>
-        </w:rPr>
-      </w:pPr>
-      <w:r>
-        <w:rPr>
-          <w:rFonts w:ascii="Segoe UI" w:eastAsia="Segoe UI" w:hAnsi="Segoe UI" w:cs="Times New Roman"/>
-          <w:sz w:val="20"/>
-        </w:rPr>
-        <w:t xml:space="preserve">Since a timestamp is in string format, the </w:t>
-      </w:r>
-      <w:r>
-        <w:rPr>
-          <w:rFonts w:ascii="Segoe UI" w:eastAsia="Segoe UI" w:hAnsi="Segoe UI" w:cs="Times New Roman"/>
-          <w:b/>
-          <w:bCs/>
-          <w:sz w:val="20"/>
-        </w:rPr>
-        <w:t>ticks</w:t>
-      </w:r>
-      <w:r>
-        <w:rPr>
-          <w:rFonts w:ascii="Segoe UI" w:eastAsia="Segoe UI" w:hAnsi="Segoe UI" w:cs="Times New Roman"/>
-          <w:sz w:val="20"/>
-        </w:rPr>
-        <w:t xml:space="preserve"> expression returns the number of ticks (100 nanosecond intervals) since 1</w:t>
-      </w:r>
-      <w:r>
-        <w:rPr>
-          <w:rFonts w:ascii="Segoe UI" w:eastAsia="Segoe UI" w:hAnsi="Segoe UI" w:cs="Times New Roman"/>
-          <w:sz w:val="20"/>
-          <w:vertAlign w:val="superscript"/>
-        </w:rPr>
-        <w:t>st</w:t>
-      </w:r>
-      <w:r>
-        <w:rPr>
-          <w:rFonts w:ascii="Segoe UI" w:eastAsia="Segoe UI" w:hAnsi="Segoe UI" w:cs="Times New Roman"/>
-          <w:sz w:val="20"/>
-        </w:rPr>
-        <w:t xml:space="preserve"> January 1601. By using ticks, we can compare two different timestamp values.</w:t>
-      </w:r>
-    </w:p>
-    <w:p>
-      <w:pPr>
-        <w:ind w:left="1440"/>
-        <w:contextualSpacing/>
-        <w:jc w:val="center"/>
-        <w:rPr>
-          <w:rFonts w:ascii="Segoe UI" w:eastAsia="Segoe UI" w:hAnsi="Segoe UI" w:cs="Times New Roman"/>
-          <w:sz w:val="20"/>
-          <w:szCs w:val="20"/>
-        </w:rPr>
-      </w:pPr>
-    </w:p>
-    <w:p>
-      <w:pPr>
-        <w:ind w:left="1440"/>
-        <w:contextualSpacing/>
-        <w:jc w:val="center"/>
-        <w:rPr>
-          <w:rFonts w:ascii="Segoe UI" w:eastAsia="Segoe UI" w:hAnsi="Segoe UI" w:cs="Times New Roman"/>
-          <w:sz w:val="20"/>
-          <w:szCs w:val="20"/>
-        </w:rPr>
-      </w:pPr>
-    </w:p>
-    <w:p>
-      <w:pPr>
-        <w:numPr>
-          <w:ilvl w:val="0"/>
-          <w:numId w:val="2"/>
-        </w:numPr>
-        <w:contextualSpacing/>
-        <w:rPr>
-          <w:rFonts w:ascii="Segoe UI" w:eastAsia="Segoe UI" w:hAnsi="Segoe UI" w:cs="Times New Roman"/>
-          <w:sz w:val="20"/>
-          <w:szCs w:val="20"/>
-        </w:rPr>
-      </w:pPr>
-      <w:r>
-        <w:rPr>
-          <w:rFonts w:ascii="Segoe UI" w:eastAsia="Segoe UI" w:hAnsi="Segoe UI" w:cs="Times New Roman"/>
-          <w:sz w:val="20"/>
-          <w:szCs w:val="20"/>
-        </w:rPr>
-        <w:t>Select the operator is less than</w:t>
-      </w:r>
-    </w:p>
-    <w:p>
-      <w:pPr>
-        <w:numPr>
-          <w:ilvl w:val="0"/>
-          <w:numId w:val="2"/>
-        </w:numPr>
-        <w:contextualSpacing/>
-        <w:rPr>
-          <w:rFonts w:ascii="Segoe UI" w:eastAsia="Segoe UI" w:hAnsi="Segoe UI" w:cs="Times New Roman"/>
-          <w:sz w:val="20"/>
-          <w:szCs w:val="20"/>
-        </w:rPr>
-      </w:pPr>
-      <w:r>
-        <w:rPr>
-          <w:rFonts w:ascii="Segoe UI" w:eastAsia="Segoe UI" w:hAnsi="Segoe UI" w:cs="Times New Roman"/>
-          <w:sz w:val="20"/>
-          <w:szCs w:val="20"/>
-        </w:rPr>
-        <w:t>Type the following expression (and click Ok):</w:t>
-      </w:r>
-    </w:p>
-    <w:p>
-      <w:pPr>
-        <w:ind w:left="1440"/>
-        <w:contextualSpacing/>
-        <w:rPr>
-          <w:rFonts w:ascii="Segoe UI" w:eastAsia="Segoe UI" w:hAnsi="Segoe UI" w:cs="Times New Roman"/>
-          <w:sz w:val="20"/>
-          <w:szCs w:val="20"/>
-        </w:rPr>
-      </w:pPr>
-    </w:p>
-    <w:p>
-      <w:pPr>
-        <w:ind w:left="1440"/>
-        <w:contextualSpacing/>
-        <w:rPr>
-          <w:rFonts w:ascii="Segoe UI" w:eastAsia="Segoe UI" w:hAnsi="Segoe UI" w:cs="Times New Roman"/>
-          <w:sz w:val="20"/>
-          <w:szCs w:val="20"/>
-        </w:rPr>
-      </w:pPr>
-      <w:r>
-        <w:rPr>
-          <w:rFonts w:ascii="Segoe UI" w:eastAsia="Segoe UI" w:hAnsi="Segoe UI" w:cs="Times New Roman"/>
-          <w:noProof/>
-          <w:sz w:val="20"/>
-          <w:szCs w:val="20"/>
-        </w:rPr>
-        <w:lastRenderedPageBreak/>
-        <w:drawing>
-          <wp:inline distT="0" distB="0" distL="0" distR="0" wp14:anchorId="16BA01E5" wp14:editId="78E75DEB">
-            <wp:extent cx="6083544" cy="2191430"/>
-            <wp:effectExtent l="0" t="0" r="0" b="0"/>
-            <wp:docPr id="196261575" name="Picture 1825039994"/>
-            <wp:cNvGraphicFramePr>
-              <a:graphicFrameLocks xmlns:a="http://schemas.openxmlformats.org/drawingml/2006/main" noChangeAspect="1"/>
-            </wp:cNvGraphicFramePr>
-            <a:graphic xmlns:a="http://schemas.openxmlformats.org/drawingml/2006/main">
-              <a:graphicData uri="http://schemas.openxmlformats.org/drawingml/2006/picture">
-                <pic:pic xmlns:pic="http://schemas.openxmlformats.org/drawingml/2006/picture">
-                  <pic:nvPicPr>
-                    <pic:cNvPr id="0" name="Picture 1825039994"/>
-                    <pic:cNvPicPr/>
-                  </pic:nvPicPr>
-                  <pic:blipFill>
-                    <a:blip r:embed="rId17">
-                      <a:extLst>
-                        <a:ext uri="{28A0092B-C50C-407E-A947-70E740481C1C}">
-                          <a14:useLocalDpi xmlns:a14="http://schemas.microsoft.com/office/drawing/2010/main" val="0"/>
-                        </a:ext>
-                      </a:extLst>
-                    </a:blip>
-                    <a:stretch>
-                      <a:fillRect/>
-                    </a:stretch>
-                  </pic:blipFill>
-                  <pic:spPr>
-                    <a:xfrm>
-                      <a:off x="0" y="0"/>
-                      <a:ext cx="6083544" cy="2191430"/>
-                    </a:xfrm>
-                    <a:prstGeom prst="rect">
-                      <a:avLst/>
-                    </a:prstGeom>
-                  </pic:spPr>
-                </pic:pic>
-              </a:graphicData>
-            </a:graphic>
-          </wp:inline>
-        </w:drawing>
-      </w:r>
-    </w:p>
-    <w:p>
-      <w:pPr>
-        <w:ind w:left="720"/>
-        <w:contextualSpacing/>
         <w:jc w:val="center"/>
         <w:rPr>
           <w:rFonts w:ascii="Segoe UI" w:eastAsia="Segoe UI" w:hAnsi="Segoe UI" w:cs="Times New Roman"/>
@@ -1969,9 +3540,9 @@
           <w:sz w:val="20"/>
         </w:rPr>
         <w:drawing>
-          <wp:inline distT="0" distB="0" distL="0" distR="0" wp14:anchorId="5F0AF542" wp14:editId="426FCC9A">
-            <wp:extent cx="4966948" cy="1962150"/>
-            <wp:effectExtent l="0" t="0" r="5715" b="0"/>
+          <wp:inline distT="0" distB="0" distL="0" distR="0" wp14:anchorId="5F0AF542" wp14:editId="144249C5">
+            <wp:extent cx="3722915" cy="1470706"/>
+            <wp:effectExtent l="0" t="0" r="0" b="0"/>
             <wp:docPr id="1336329492" name="Picture 995430766"/>
             <wp:cNvGraphicFramePr>
               <a:graphicFrameLocks xmlns:a="http://schemas.openxmlformats.org/drawingml/2006/main" noChangeAspect="1"/>
@@ -1981,567 +3552,6 @@
                 <pic:pic xmlns:pic="http://schemas.openxmlformats.org/drawingml/2006/picture">
                   <pic:nvPicPr>
                     <pic:cNvPr id="0" name="Picture 995430766"/>
-                    <pic:cNvPicPr/>
-                  </pic:nvPicPr>
-                  <pic:blipFill>
-                    <a:blip r:embed="rId18">
-                      <a:extLst>
-                        <a:ext uri="{28A0092B-C50C-407E-A947-70E740481C1C}">
-                          <a14:useLocalDpi xmlns:a14="http://schemas.microsoft.com/office/drawing/2010/main" val="0"/>
-                        </a:ext>
-                      </a:extLst>
-                    </a:blip>
-                    <a:stretch>
-                      <a:fillRect/>
-                    </a:stretch>
-                  </pic:blipFill>
-                  <pic:spPr>
-                    <a:xfrm>
-                      <a:off x="0" y="0"/>
-                      <a:ext cx="4966948" cy="1962150"/>
-                    </a:xfrm>
-                    <a:prstGeom prst="rect">
-                      <a:avLst/>
-                    </a:prstGeom>
-                  </pic:spPr>
-                </pic:pic>
-              </a:graphicData>
-            </a:graphic>
-          </wp:inline>
-        </w:drawing>
-      </w:r>
-    </w:p>
-    <w:p>
-      <w:pPr>
-        <w:numPr>
-          <w:ilvl w:val="0"/>
-          <w:numId w:val="1"/>
-        </w:numPr>
-        <w:contextualSpacing/>
-        <w:rPr>
-          <w:rFonts w:ascii="Segoe UI" w:eastAsia="Segoe UI" w:hAnsi="Segoe UI" w:cs="Times New Roman"/>
-          <w:sz w:val="20"/>
-          <w:szCs w:val="20"/>
-        </w:rPr>
-      </w:pPr>
-      <w:r>
-        <w:rPr>
-          <w:rFonts w:ascii="Segoe UI" w:eastAsia="Segoe UI" w:hAnsi="Segoe UI" w:cs="Times New Roman"/>
-          <w:b/>
-          <w:bCs/>
-          <w:sz w:val="20"/>
-          <w:szCs w:val="20"/>
-        </w:rPr>
-        <w:t>Send an email (V2)</w:t>
-      </w:r>
-      <w:r>
-        <w:rPr>
-          <w:rFonts w:ascii="Segoe UI" w:eastAsia="Segoe UI" w:hAnsi="Segoe UI" w:cs="Times New Roman"/>
-          <w:sz w:val="20"/>
-          <w:szCs w:val="20"/>
-        </w:rPr>
-        <w:t xml:space="preserve"> to the person in charge of this task and fill in the e-mail properties as following:</w:t>
-      </w:r>
-    </w:p>
-    <w:p>
-      <w:pPr>
-        <w:numPr>
-          <w:ilvl w:val="1"/>
-          <w:numId w:val="1"/>
-        </w:numPr>
-        <w:contextualSpacing/>
-        <w:rPr>
-          <w:rFonts w:ascii="Segoe UI" w:eastAsia="Segoe UI" w:hAnsi="Segoe UI" w:cs="Times New Roman"/>
-          <w:sz w:val="20"/>
-          <w:szCs w:val="20"/>
-        </w:rPr>
-      </w:pPr>
-      <w:r>
-        <w:rPr>
-          <w:rFonts w:ascii="Segoe UI" w:eastAsia="Segoe UI" w:hAnsi="Segoe UI" w:cs="Times New Roman"/>
-          <w:sz w:val="20"/>
-          <w:szCs w:val="20"/>
-        </w:rPr>
-        <w:t xml:space="preserve">The </w:t>
-      </w:r>
-      <w:r>
-        <w:rPr>
-          <w:rFonts w:ascii="Segoe UI" w:eastAsia="Segoe UI" w:hAnsi="Segoe UI" w:cs="Times New Roman"/>
-          <w:b/>
-          <w:bCs/>
-          <w:sz w:val="20"/>
-          <w:szCs w:val="20"/>
-        </w:rPr>
-        <w:t>To</w:t>
-      </w:r>
-      <w:r>
-        <w:rPr>
-          <w:rFonts w:ascii="Segoe UI" w:eastAsia="Segoe UI" w:hAnsi="Segoe UI" w:cs="Times New Roman"/>
-          <w:sz w:val="20"/>
-          <w:szCs w:val="20"/>
-        </w:rPr>
-        <w:t xml:space="preserve"> field should get the Excel </w:t>
-      </w:r>
-      <w:r>
-        <w:rPr>
-          <w:rFonts w:ascii="Segoe UI" w:eastAsia="Segoe UI" w:hAnsi="Segoe UI" w:cs="Times New Roman"/>
-          <w:b/>
-          <w:bCs/>
-          <w:sz w:val="20"/>
-          <w:szCs w:val="20"/>
-        </w:rPr>
-        <w:t>in charge</w:t>
-      </w:r>
-      <w:r>
-        <w:rPr>
-          <w:rFonts w:ascii="Segoe UI" w:eastAsia="Segoe UI" w:hAnsi="Segoe UI" w:cs="Times New Roman"/>
-          <w:sz w:val="20"/>
-          <w:szCs w:val="20"/>
-        </w:rPr>
-        <w:t xml:space="preserve"> value</w:t>
-      </w:r>
-    </w:p>
-    <w:p>
-      <w:pPr>
-        <w:numPr>
-          <w:ilvl w:val="1"/>
-          <w:numId w:val="1"/>
-        </w:numPr>
-        <w:contextualSpacing/>
-        <w:rPr>
-          <w:rFonts w:ascii="Segoe UI" w:eastAsia="Segoe UI" w:hAnsi="Segoe UI" w:cs="Times New Roman"/>
-          <w:sz w:val="20"/>
-          <w:szCs w:val="20"/>
-        </w:rPr>
-      </w:pPr>
-      <w:r>
-        <w:rPr>
-          <w:rFonts w:ascii="Segoe UI" w:eastAsia="Segoe UI" w:hAnsi="Segoe UI" w:cs="Times New Roman"/>
-          <w:sz w:val="20"/>
-          <w:szCs w:val="20"/>
-        </w:rPr>
-        <w:t xml:space="preserve">The </w:t>
-      </w:r>
-      <w:r>
-        <w:rPr>
-          <w:rFonts w:ascii="Segoe UI" w:eastAsia="Segoe UI" w:hAnsi="Segoe UI" w:cs="Times New Roman"/>
-          <w:b/>
-          <w:bCs/>
-          <w:sz w:val="20"/>
-          <w:szCs w:val="20"/>
-        </w:rPr>
-        <w:t>Subject</w:t>
-      </w:r>
-      <w:r>
-        <w:rPr>
-          <w:rFonts w:ascii="Segoe UI" w:eastAsia="Segoe UI" w:hAnsi="Segoe UI" w:cs="Times New Roman"/>
-          <w:sz w:val="20"/>
-          <w:szCs w:val="20"/>
-        </w:rPr>
-        <w:t xml:space="preserve"> should be: “your task is overdue.”</w:t>
-      </w:r>
-    </w:p>
-    <w:p>
-      <w:pPr>
-        <w:numPr>
-          <w:ilvl w:val="1"/>
-          <w:numId w:val="1"/>
-        </w:numPr>
-        <w:contextualSpacing/>
-        <w:rPr>
-          <w:rFonts w:ascii="Segoe UI" w:eastAsia="Segoe UI" w:hAnsi="Segoe UI" w:cs="Times New Roman"/>
-          <w:sz w:val="20"/>
-          <w:szCs w:val="20"/>
-        </w:rPr>
-      </w:pPr>
-      <w:r>
-        <w:rPr>
-          <w:rFonts w:ascii="Segoe UI" w:eastAsia="Segoe UI" w:hAnsi="Segoe UI" w:cs="Times New Roman"/>
-          <w:sz w:val="20"/>
-          <w:szCs w:val="20"/>
-        </w:rPr>
-        <w:t xml:space="preserve">The </w:t>
-      </w:r>
-      <w:r>
-        <w:rPr>
-          <w:rFonts w:ascii="Segoe UI" w:eastAsia="Segoe UI" w:hAnsi="Segoe UI" w:cs="Times New Roman"/>
-          <w:b/>
-          <w:bCs/>
-          <w:sz w:val="20"/>
-          <w:szCs w:val="20"/>
-        </w:rPr>
-        <w:t>Body</w:t>
-      </w:r>
-      <w:r>
-        <w:rPr>
-          <w:rFonts w:ascii="Segoe UI" w:eastAsia="Segoe UI" w:hAnsi="Segoe UI" w:cs="Times New Roman"/>
-          <w:sz w:val="20"/>
-          <w:szCs w:val="20"/>
-        </w:rPr>
-        <w:t xml:space="preserve"> should be:</w:t>
-      </w:r>
-    </w:p>
-    <w:p>
-      <w:pPr>
-        <w:rPr>
-          <w:rFonts w:ascii="Segoe UI" w:eastAsia="Segoe UI" w:hAnsi="Segoe UI" w:cs="Times New Roman"/>
-          <w:sz w:val="20"/>
-        </w:rPr>
-      </w:pPr>
-    </w:p>
-    <w:p>
-      <w:pPr>
-        <w:ind w:left="720"/>
-        <w:contextualSpacing/>
-        <w:jc w:val="center"/>
-        <w:rPr>
-          <w:rFonts w:ascii="Segoe UI" w:eastAsia="Segoe UI" w:hAnsi="Segoe UI" w:cs="Times New Roman"/>
-          <w:sz w:val="20"/>
-        </w:rPr>
-      </w:pPr>
-      <w:r>
-        <w:rPr>
-          <w:rFonts w:ascii="Segoe UI" w:eastAsia="Segoe UI" w:hAnsi="Segoe UI" w:cs="Times New Roman"/>
-          <w:noProof/>
-          <w:sz w:val="20"/>
-        </w:rPr>
-        <w:lastRenderedPageBreak/>
-        <w:t xml:space="preserve"> </w:t>
-      </w:r>
-      <w:r>
-        <w:rPr>
-          <w:rFonts w:ascii="Segoe UI" w:eastAsia="Segoe UI" w:hAnsi="Segoe UI" w:cs="Times New Roman"/>
-          <w:noProof/>
-          <w:sz w:val="20"/>
-        </w:rPr>
-        <w:drawing>
-          <wp:inline distT="0" distB="0" distL="0" distR="0" wp14:anchorId="560911CD" wp14:editId="34FCC7DB">
-            <wp:extent cx="4511888" cy="2814271"/>
-            <wp:effectExtent l="0" t="0" r="3175" b="5715"/>
-            <wp:docPr id="934520211" name="Picture 39"/>
-            <wp:cNvGraphicFramePr>
-              <a:graphicFrameLocks xmlns:a="http://schemas.openxmlformats.org/drawingml/2006/main" noChangeAspect="1"/>
-            </wp:cNvGraphicFramePr>
-            <a:graphic xmlns:a="http://schemas.openxmlformats.org/drawingml/2006/main">
-              <a:graphicData uri="http://schemas.openxmlformats.org/drawingml/2006/picture">
-                <pic:pic xmlns:pic="http://schemas.openxmlformats.org/drawingml/2006/picture">
-                  <pic:nvPicPr>
-                    <pic:cNvPr id="0" name="Picture 39"/>
-                    <pic:cNvPicPr/>
-                  </pic:nvPicPr>
-                  <pic:blipFill>
-                    <a:blip r:embed="rId19">
-                      <a:extLst>
-                        <a:ext uri="{28A0092B-C50C-407E-A947-70E740481C1C}">
-                          <a14:useLocalDpi xmlns:a14="http://schemas.microsoft.com/office/drawing/2010/main" val="0"/>
-                        </a:ext>
-                      </a:extLst>
-                    </a:blip>
-                    <a:stretch>
-                      <a:fillRect/>
-                    </a:stretch>
-                  </pic:blipFill>
-                  <pic:spPr>
-                    <a:xfrm>
-                      <a:off x="0" y="0"/>
-                      <a:ext cx="4511888" cy="2814271"/>
-                    </a:xfrm>
-                    <a:prstGeom prst="rect">
-                      <a:avLst/>
-                    </a:prstGeom>
-                  </pic:spPr>
-                </pic:pic>
-              </a:graphicData>
-            </a:graphic>
-          </wp:inline>
-        </w:drawing>
-      </w:r>
-    </w:p>
-    <w:p>
-      <w:pPr>
-        <w:numPr>
-          <w:ilvl w:val="0"/>
-          <w:numId w:val="1"/>
-        </w:numPr>
-        <w:contextualSpacing/>
-        <w:rPr>
-          <w:rFonts w:ascii="Segoe UI" w:eastAsia="Segoe UI" w:hAnsi="Segoe UI" w:cs="Times New Roman"/>
-          <w:sz w:val="20"/>
-          <w:szCs w:val="20"/>
-        </w:rPr>
-      </w:pPr>
-      <w:r>
-        <w:rPr>
-          <w:rFonts w:ascii="Segoe UI" w:eastAsia="Segoe UI" w:hAnsi="Segoe UI" w:cs="Times New Roman"/>
-          <w:sz w:val="20"/>
-          <w:szCs w:val="20"/>
-        </w:rPr>
-        <w:t>Run the Flow and check your e-mail.</w:t>
-      </w:r>
-    </w:p>
-    <w:p>
-      <w:pPr>
-        <w:rPr>
-          <w:rFonts w:ascii="Segoe UI" w:eastAsia="Segoe UI" w:hAnsi="Segoe UI" w:cs="Times New Roman"/>
-          <w:sz w:val="20"/>
-        </w:rPr>
-      </w:pPr>
-      <w:r>
-        <w:rPr>
-          <w:rFonts w:ascii="Segoe UI" w:eastAsia="Segoe UI" w:hAnsi="Segoe UI" w:cs="Times New Roman"/>
-          <w:b/>
-          <w:bCs/>
-          <w:sz w:val="20"/>
-        </w:rPr>
-        <w:t xml:space="preserve">Note: </w:t>
-      </w:r>
-      <w:r>
-        <w:rPr>
-          <w:rFonts w:ascii="Segoe UI" w:eastAsia="Segoe UI" w:hAnsi="Segoe UI" w:cs="Times New Roman"/>
-          <w:sz w:val="20"/>
-        </w:rPr>
-        <w:t xml:space="preserve">instead of filtering the Tasks with the Status Done in a condition, you can also keep it more straightforward by using an OData Filter (click on </w:t>
-      </w:r>
-      <w:r>
-        <w:rPr>
-          <w:rFonts w:ascii="Segoe UI" w:eastAsia="Segoe UI" w:hAnsi="Segoe UI" w:cs="Times New Roman"/>
-          <w:b/>
-          <w:bCs/>
-          <w:sz w:val="20"/>
-        </w:rPr>
-        <w:t>Show advanced options</w:t>
-      </w:r>
-      <w:r>
-        <w:rPr>
-          <w:rFonts w:ascii="Segoe UI" w:eastAsia="Segoe UI" w:hAnsi="Segoe UI" w:cs="Times New Roman"/>
-          <w:sz w:val="20"/>
-        </w:rPr>
-        <w:t xml:space="preserve">) in the List rows present in a </w:t>
-      </w:r>
-      <w:r>
-        <w:rPr>
-          <w:rFonts w:ascii="Segoe UI" w:eastAsia="Segoe UI" w:hAnsi="Segoe UI" w:cs="Times New Roman"/>
-          <w:b/>
-          <w:bCs/>
-          <w:sz w:val="20"/>
-        </w:rPr>
-        <w:t>table action</w:t>
-      </w:r>
-      <w:r>
-        <w:rPr>
-          <w:rFonts w:ascii="Segoe UI" w:eastAsia="Segoe UI" w:hAnsi="Segoe UI" w:cs="Times New Roman"/>
-          <w:sz w:val="20"/>
-        </w:rPr>
-        <w:t>:</w:t>
-      </w:r>
-    </w:p>
-    <w:p>
-      <w:pPr>
-        <w:rPr>
-          <w:rFonts w:ascii="Segoe UI" w:eastAsia="Segoe UI" w:hAnsi="Segoe UI" w:cs="Times New Roman"/>
-          <w:sz w:val="20"/>
-        </w:rPr>
-      </w:pPr>
-    </w:p>
-    <w:p>
-      <w:pPr>
-        <w:jc w:val="center"/>
-        <w:rPr>
-          <w:rFonts w:ascii="Segoe UI" w:eastAsia="Segoe UI" w:hAnsi="Segoe UI" w:cs="Times New Roman"/>
-          <w:b/>
-          <w:bCs/>
-          <w:sz w:val="20"/>
-        </w:rPr>
-      </w:pPr>
-      <w:r>
-        <w:rPr>
-          <w:rFonts w:ascii="Segoe UI" w:eastAsia="Segoe UI" w:hAnsi="Segoe UI" w:cs="Times New Roman"/>
-          <w:b/>
-          <w:bCs/>
-          <w:noProof/>
-          <w:sz w:val="20"/>
-        </w:rPr>
-        <w:drawing>
-          <wp:inline distT="0" distB="0" distL="0" distR="0" wp14:anchorId="79E94F09" wp14:editId="5B028213">
-            <wp:extent cx="4768290" cy="2905125"/>
-            <wp:effectExtent l="0" t="0" r="0" b="0"/>
-            <wp:docPr id="2" name="Picture 2"/>
-            <wp:cNvGraphicFramePr>
-              <a:graphicFrameLocks xmlns:a="http://schemas.openxmlformats.org/drawingml/2006/main" noChangeAspect="1"/>
-            </wp:cNvGraphicFramePr>
-            <a:graphic xmlns:a="http://schemas.openxmlformats.org/drawingml/2006/main">
-              <a:graphicData uri="http://schemas.openxmlformats.org/drawingml/2006/picture">
-                <pic:pic xmlns:pic="http://schemas.openxmlformats.org/drawingml/2006/picture">
-                  <pic:nvPicPr>
-                    <pic:cNvPr id="0" name="Picture 2"/>
-                    <pic:cNvPicPr>
-                      <a:picLocks noChangeAspect="1" noChangeArrowheads="1"/>
-                    </pic:cNvPicPr>
-                  </pic:nvPicPr>
-                  <pic:blipFill>
-                    <a:blip r:embed="rId20">
-                      <a:extLst>
-                        <a:ext uri="{28A0092B-C50C-407E-A947-70E740481C1C}">
-                          <a14:useLocalDpi xmlns:a14="http://schemas.microsoft.com/office/drawing/2010/main" val="0"/>
-                        </a:ext>
-                      </a:extLst>
-                    </a:blip>
-                    <a:srcRect/>
-                    <a:stretch>
-                      <a:fillRect/>
-                    </a:stretch>
-                  </pic:blipFill>
-                  <pic:spPr bwMode="auto">
-                    <a:xfrm>
-                      <a:off x="0" y="0"/>
-                      <a:ext cx="4769333" cy="2905760"/>
-                    </a:xfrm>
-                    <a:prstGeom prst="rect">
-                      <a:avLst/>
-                    </a:prstGeom>
-                    <a:noFill/>
-                    <a:ln>
-                      <a:noFill/>
-                    </a:ln>
-                  </pic:spPr>
-                </pic:pic>
-              </a:graphicData>
-            </a:graphic>
-          </wp:inline>
-        </w:drawing>
-      </w:r>
-    </w:p>
-    <w:p>
-      <w:pPr>
-        <w:rPr>
-          <w:rFonts w:ascii="Segoe UI" w:eastAsia="Segoe UI" w:hAnsi="Segoe UI" w:cs="Times New Roman"/>
-          <w:bCs/>
-          <w:sz w:val="20"/>
-        </w:rPr>
-      </w:pPr>
-      <w:r>
-        <w:rPr>
-          <w:rFonts w:ascii="Segoe UI" w:eastAsia="Segoe UI" w:hAnsi="Segoe UI" w:cs="Times New Roman"/>
-          <w:bCs/>
-          <w:sz w:val="20"/>
-        </w:rPr>
-        <w:t>Using OData Filter (Filter query) is often considered as a good practice because the data are filtered on server-side and that can make you Flow running faster by using fewer resources.</w:t>
-      </w:r>
-    </w:p>
-    <w:p>
-      <w:pPr>
-        <w:rPr>
-          <w:rFonts w:ascii="Segoe UI" w:eastAsia="Segoe UI" w:hAnsi="Segoe UI" w:cs="Times New Roman"/>
-          <w:bCs/>
-          <w:sz w:val="20"/>
-        </w:rPr>
-      </w:pPr>
-      <w:r>
-        <w:rPr>
-          <w:rFonts w:ascii="Segoe UI" w:eastAsia="Segoe UI" w:hAnsi="Segoe UI" w:cs="Times New Roman"/>
-          <w:b/>
-          <w:sz w:val="20"/>
-        </w:rPr>
-        <w:t>Note:</w:t>
-      </w:r>
-      <w:r>
-        <w:rPr>
-          <w:rFonts w:ascii="Segoe UI" w:eastAsia="Segoe UI" w:hAnsi="Segoe UI" w:cs="Times New Roman"/>
-          <w:bCs/>
-          <w:sz w:val="20"/>
-        </w:rPr>
-        <w:t xml:space="preserve"> </w:t>
-      </w:r>
-      <w:proofErr w:type="spellStart"/>
-      <w:r>
-        <w:rPr>
-          <w:rFonts w:ascii="Segoe UI" w:eastAsia="Segoe UI" w:hAnsi="Segoe UI" w:cs="Times New Roman"/>
-          <w:bCs/>
-          <w:sz w:val="20"/>
-        </w:rPr>
-        <w:t>oData</w:t>
-      </w:r>
-      <w:proofErr w:type="spellEnd"/>
-      <w:r>
-        <w:rPr>
-          <w:rFonts w:ascii="Segoe UI" w:eastAsia="Segoe UI" w:hAnsi="Segoe UI" w:cs="Times New Roman"/>
-          <w:bCs/>
-          <w:sz w:val="20"/>
-        </w:rPr>
-        <w:t xml:space="preserve"> expressions are case sensitive!</w:t>
-      </w:r>
-    </w:p>
-    <w:p>
-      <w:pPr>
-        <w:rPr>
-          <w:rFonts w:ascii="Segoe UI" w:eastAsia="Segoe UI" w:hAnsi="Segoe UI" w:cs="Times New Roman"/>
-          <w:bCs/>
-          <w:sz w:val="20"/>
-        </w:rPr>
-      </w:pPr>
-      <w:r>
-        <w:rPr>
-          <w:rFonts w:ascii="Segoe UI" w:eastAsia="Segoe UI" w:hAnsi="Segoe UI" w:cs="Times New Roman"/>
-          <w:bCs/>
-          <w:sz w:val="20"/>
-        </w:rPr>
-        <w:t>In some cases, filtering data in the Flow itself cannot be avoided. In this case, you can use the Filter Array action instead of adding conditions.</w:t>
-      </w:r>
-    </w:p>
-    <w:p>
-      <w:pPr>
-        <w:rPr>
-          <w:rFonts w:ascii="Segoe UI" w:eastAsia="Segoe UI" w:hAnsi="Segoe UI" w:cs="Times New Roman"/>
-          <w:bCs/>
-          <w:sz w:val="20"/>
-        </w:rPr>
-      </w:pPr>
-      <w:r>
-        <w:rPr>
-          <w:rFonts w:ascii="Segoe UI" w:eastAsia="Segoe UI" w:hAnsi="Segoe UI" w:cs="Times New Roman"/>
-          <w:bCs/>
-          <w:sz w:val="20"/>
-        </w:rPr>
-        <w:lastRenderedPageBreak/>
-        <w:t>Try the following code:</w:t>
-      </w:r>
-    </w:p>
-    <w:p>
-      <w:pPr>
-        <w:jc w:val="center"/>
-        <w:rPr>
-          <w:rFonts w:ascii="Segoe UI" w:eastAsia="Segoe UI" w:hAnsi="Segoe UI" w:cs="Times New Roman"/>
-          <w:bCs/>
-          <w:sz w:val="20"/>
-        </w:rPr>
-      </w:pPr>
-      <w:r>
-        <w:rPr>
-          <w:rFonts w:ascii="Segoe UI" w:eastAsia="Segoe UI" w:hAnsi="Segoe UI" w:cs="Times New Roman"/>
-          <w:noProof/>
-          <w:sz w:val="20"/>
-        </w:rPr>
-        <w:t xml:space="preserve"> </w:t>
-      </w:r>
-      <w:r>
-        <w:rPr>
-          <w:rFonts w:ascii="Segoe UI" w:eastAsia="Segoe UI" w:hAnsi="Segoe UI" w:cs="Times New Roman"/>
-          <w:noProof/>
-          <w:sz w:val="20"/>
-        </w:rPr>
-        <w:drawing>
-          <wp:inline distT="0" distB="0" distL="0" distR="0" wp14:anchorId="3B7F2F47" wp14:editId="1945973A">
-            <wp:extent cx="4818184" cy="2858520"/>
-            <wp:effectExtent l="0" t="0" r="1905" b="0"/>
-            <wp:docPr id="2087331118" name="Picture 41"/>
-            <wp:cNvGraphicFramePr>
-              <a:graphicFrameLocks xmlns:a="http://schemas.openxmlformats.org/drawingml/2006/main" noChangeAspect="1"/>
-            </wp:cNvGraphicFramePr>
-            <a:graphic xmlns:a="http://schemas.openxmlformats.org/drawingml/2006/main">
-              <a:graphicData uri="http://schemas.openxmlformats.org/drawingml/2006/picture">
-                <pic:pic xmlns:pic="http://schemas.openxmlformats.org/drawingml/2006/picture">
-                  <pic:nvPicPr>
-                    <pic:cNvPr id="0" name="Picture 41"/>
                     <pic:cNvPicPr/>
                   </pic:nvPicPr>
                   <pic:blipFill>
@@ -2559,7 +3569,7 @@
                   <pic:spPr>
                     <a:xfrm>
                       <a:off x="0" y="0"/>
-                      <a:ext cx="4818184" cy="2858520"/>
+                      <a:ext cx="3749755" cy="1481309"/>
                     </a:xfrm>
                     <a:prstGeom prst="rect">
                       <a:avLst/>
@@ -2574,104 +3584,658 @@
     </w:p>
     <w:p>
       <w:pPr>
-        <w:rPr>
-          <w:rFonts w:ascii="Segoe UI" w:eastAsia="Segoe UI" w:hAnsi="Segoe UI" w:cs="Times New Roman"/>
-          <w:sz w:val="20"/>
-        </w:rPr>
-      </w:pPr>
-    </w:p>
-    <w:p>
-      <w:pPr>
-        <w:rPr>
-          <w:rFonts w:ascii="Segoe UI" w:eastAsia="Segoe UI" w:hAnsi="Segoe UI" w:cs="Times New Roman"/>
-          <w:sz w:val="20"/>
-        </w:rPr>
-      </w:pPr>
-      <w:r>
-        <w:rPr>
-          <w:rFonts w:ascii="Segoe UI" w:eastAsia="Segoe UI" w:hAnsi="Segoe UI" w:cs="Times New Roman"/>
-          <w:sz w:val="20"/>
-        </w:rPr>
-        <w:t>Optional</w:t>
-      </w:r>
-    </w:p>
-    <w:p>
-      <w:pPr>
-        <w:rPr>
-          <w:rFonts w:ascii="Segoe UI" w:eastAsia="Segoe UI" w:hAnsi="Segoe UI" w:cs="Times New Roman"/>
-          <w:sz w:val="20"/>
-        </w:rPr>
-      </w:pPr>
-      <w:r>
-        <w:rPr>
-          <w:rFonts w:ascii="Segoe UI" w:eastAsia="Segoe UI" w:hAnsi="Segoe UI" w:cs="Times New Roman"/>
-          <w:sz w:val="20"/>
-        </w:rPr>
-        <w:t xml:space="preserve">Why did we switch the </w:t>
-      </w:r>
-      <w:r>
-        <w:rPr>
-          <w:rFonts w:ascii="Segoe UI" w:eastAsia="Segoe UI" w:hAnsi="Segoe UI" w:cs="Times New Roman"/>
-          <w:sz w:val="20"/>
-        </w:rPr>
-        <w:t xml:space="preserve">format of the Deadline column to </w:t>
-      </w:r>
-      <w:r>
-        <w:rPr>
-          <w:rFonts w:ascii="Segoe UI" w:eastAsia="Segoe UI" w:hAnsi="Segoe UI" w:cs="Times New Roman"/>
-          <w:sz w:val="20"/>
-        </w:rPr>
-        <w:t>Text?</w:t>
-      </w:r>
-      <w:r>
-        <w:rPr>
-          <w:rFonts w:ascii="Segoe UI" w:eastAsia="Segoe UI" w:hAnsi="Segoe UI" w:cs="Times New Roman"/>
-          <w:sz w:val="20"/>
-        </w:rPr>
-        <w:t xml:space="preserve"> Because by default</w:t>
-      </w:r>
-      <w:r>
-        <w:rPr>
-          <w:rFonts w:ascii="Segoe UI" w:eastAsia="Segoe UI" w:hAnsi="Segoe UI" w:cs="Times New Roman"/>
-          <w:sz w:val="20"/>
-        </w:rPr>
-        <w:t xml:space="preserve"> it is a number.</w:t>
-      </w:r>
-    </w:p>
-    <w:p>
-      <w:pPr>
-        <w:rPr>
-          <w:rFonts w:ascii="Segoe UI" w:eastAsia="Segoe UI" w:hAnsi="Segoe UI" w:cs="Times New Roman"/>
-          <w:sz w:val="20"/>
-        </w:rPr>
-      </w:pPr>
-      <w:r>
-        <w:rPr>
-          <w:rFonts w:ascii="Segoe UI" w:eastAsia="Segoe UI" w:hAnsi="Segoe UI" w:cs="Times New Roman"/>
-          <w:sz w:val="20"/>
-        </w:rPr>
-        <w:t>Indeed,</w:t>
-      </w:r>
-      <w:r>
-        <w:rPr>
-          <w:rFonts w:ascii="Segoe UI" w:eastAsia="Segoe UI" w:hAnsi="Segoe UI" w:cs="Times New Roman"/>
-          <w:sz w:val="20"/>
-        </w:rPr>
-        <w:t xml:space="preserve"> if we s</w:t>
-      </w:r>
-      <w:r>
-        <w:rPr>
-          <w:rFonts w:ascii="Segoe UI" w:eastAsia="Segoe UI" w:hAnsi="Segoe UI" w:cs="Times New Roman"/>
-          <w:sz w:val="20"/>
-        </w:rPr>
-        <w:t xml:space="preserve">witch the Deadline column type to </w:t>
-      </w:r>
+        <w:numPr>
+          <w:ilvl w:val="0"/>
+          <w:numId w:val="1"/>
+        </w:numPr>
+        <w:contextualSpacing/>
+        <w:rPr>
+          <w:rFonts w:ascii="Segoe UI" w:eastAsia="Segoe UI" w:hAnsi="Segoe UI" w:cs="Times New Roman"/>
+          <w:sz w:val="20"/>
+          <w:szCs w:val="20"/>
+        </w:rPr>
+      </w:pPr>
       <w:r>
         <w:rPr>
           <w:rFonts w:ascii="Segoe UI" w:eastAsia="Segoe UI" w:hAnsi="Segoe UI" w:cs="Times New Roman"/>
           <w:b/>
           <w:bCs/>
           <w:sz w:val="20"/>
+          <w:szCs w:val="20"/>
+        </w:rPr>
+        <w:t>Send an email (V2)</w:t>
+      </w:r>
+      <w:r>
+        <w:rPr>
+          <w:rFonts w:ascii="Segoe UI" w:eastAsia="Segoe UI" w:hAnsi="Segoe UI" w:cs="Times New Roman"/>
+          <w:sz w:val="20"/>
+          <w:szCs w:val="20"/>
+        </w:rPr>
+        <w:t xml:space="preserve"> to the person in charge of this task and fill in the e-mail properties as following:</w:t>
+      </w:r>
+    </w:p>
+    <w:p>
+      <w:pPr>
+        <w:numPr>
+          <w:ilvl w:val="1"/>
+          <w:numId w:val="1"/>
+        </w:numPr>
+        <w:contextualSpacing/>
+        <w:rPr>
+          <w:rFonts w:ascii="Segoe UI" w:eastAsia="Segoe UI" w:hAnsi="Segoe UI" w:cs="Times New Roman"/>
+          <w:sz w:val="20"/>
+          <w:szCs w:val="20"/>
+        </w:rPr>
+      </w:pPr>
+      <w:r>
+        <w:rPr>
+          <w:rFonts w:ascii="Segoe UI" w:eastAsia="Segoe UI" w:hAnsi="Segoe UI" w:cs="Times New Roman"/>
+          <w:sz w:val="20"/>
+          <w:szCs w:val="20"/>
+        </w:rPr>
+        <w:t xml:space="preserve">The </w:t>
+      </w:r>
+      <w:r>
+        <w:rPr>
+          <w:rFonts w:ascii="Segoe UI" w:eastAsia="Segoe UI" w:hAnsi="Segoe UI" w:cs="Times New Roman"/>
+          <w:b/>
+          <w:bCs/>
+          <w:sz w:val="20"/>
+          <w:szCs w:val="20"/>
+        </w:rPr>
+        <w:t>To</w:t>
+      </w:r>
+      <w:r>
+        <w:rPr>
+          <w:rFonts w:ascii="Segoe UI" w:eastAsia="Segoe UI" w:hAnsi="Segoe UI" w:cs="Times New Roman"/>
+          <w:sz w:val="20"/>
+          <w:szCs w:val="20"/>
+        </w:rPr>
+        <w:t xml:space="preserve"> field should get the Excel </w:t>
+      </w:r>
+      <w:r>
+        <w:rPr>
+          <w:rFonts w:ascii="Segoe UI" w:eastAsia="Segoe UI" w:hAnsi="Segoe UI" w:cs="Times New Roman"/>
+          <w:b/>
+          <w:bCs/>
+          <w:sz w:val="20"/>
+          <w:szCs w:val="20"/>
+        </w:rPr>
+        <w:t>in charge</w:t>
+      </w:r>
+      <w:r>
+        <w:rPr>
+          <w:rFonts w:ascii="Segoe UI" w:eastAsia="Segoe UI" w:hAnsi="Segoe UI" w:cs="Times New Roman"/>
+          <w:sz w:val="20"/>
+          <w:szCs w:val="20"/>
+        </w:rPr>
+        <w:t xml:space="preserve"> value</w:t>
+      </w:r>
+    </w:p>
+    <w:p>
+      <w:pPr>
+        <w:numPr>
+          <w:ilvl w:val="1"/>
+          <w:numId w:val="1"/>
+        </w:numPr>
+        <w:contextualSpacing/>
+        <w:rPr>
+          <w:rFonts w:ascii="Segoe UI" w:eastAsia="Segoe UI" w:hAnsi="Segoe UI" w:cs="Times New Roman"/>
+          <w:sz w:val="20"/>
+          <w:szCs w:val="20"/>
+        </w:rPr>
+      </w:pPr>
+      <w:r>
+        <w:rPr>
+          <w:rFonts w:ascii="Segoe UI" w:eastAsia="Segoe UI" w:hAnsi="Segoe UI" w:cs="Times New Roman"/>
+          <w:sz w:val="20"/>
+          <w:szCs w:val="20"/>
+        </w:rPr>
+        <w:t xml:space="preserve">The </w:t>
+      </w:r>
+      <w:r>
+        <w:rPr>
+          <w:rFonts w:ascii="Segoe UI" w:eastAsia="Segoe UI" w:hAnsi="Segoe UI" w:cs="Times New Roman"/>
+          <w:b/>
+          <w:bCs/>
+          <w:sz w:val="20"/>
+          <w:szCs w:val="20"/>
+        </w:rPr>
+        <w:t>Subject</w:t>
+      </w:r>
+      <w:r>
+        <w:rPr>
+          <w:rFonts w:ascii="Segoe UI" w:eastAsia="Segoe UI" w:hAnsi="Segoe UI" w:cs="Times New Roman"/>
+          <w:sz w:val="20"/>
+          <w:szCs w:val="20"/>
+        </w:rPr>
+        <w:t xml:space="preserve"> should be: “your task is overdue.”</w:t>
+      </w:r>
+    </w:p>
+    <w:p>
+      <w:pPr>
+        <w:numPr>
+          <w:ilvl w:val="1"/>
+          <w:numId w:val="1"/>
+        </w:numPr>
+        <w:contextualSpacing/>
+        <w:rPr>
+          <w:rFonts w:ascii="Segoe UI" w:eastAsia="Segoe UI" w:hAnsi="Segoe UI" w:cs="Times New Roman"/>
+          <w:sz w:val="20"/>
+          <w:szCs w:val="20"/>
+        </w:rPr>
+      </w:pPr>
+      <w:r>
+        <w:rPr>
+          <w:rFonts w:ascii="Segoe UI" w:eastAsia="Segoe UI" w:hAnsi="Segoe UI" w:cs="Times New Roman"/>
+          <w:sz w:val="20"/>
+          <w:szCs w:val="20"/>
+        </w:rPr>
+        <w:t xml:space="preserve">The </w:t>
+      </w:r>
+      <w:r>
+        <w:rPr>
+          <w:rFonts w:ascii="Segoe UI" w:eastAsia="Segoe UI" w:hAnsi="Segoe UI" w:cs="Times New Roman"/>
+          <w:b/>
+          <w:bCs/>
+          <w:sz w:val="20"/>
+          <w:szCs w:val="20"/>
+        </w:rPr>
+        <w:t>Body</w:t>
+      </w:r>
+      <w:r>
+        <w:rPr>
+          <w:rFonts w:ascii="Segoe UI" w:eastAsia="Segoe UI" w:hAnsi="Segoe UI" w:cs="Times New Roman"/>
+          <w:sz w:val="20"/>
+          <w:szCs w:val="20"/>
+        </w:rPr>
+        <w:t xml:space="preserve"> should be:</w:t>
+      </w:r>
+    </w:p>
+    <w:p>
+      <w:pPr>
+        <w:rPr>
+          <w:rFonts w:ascii="Segoe UI" w:eastAsia="Segoe UI" w:hAnsi="Segoe UI" w:cs="Times New Roman"/>
+          <w:sz w:val="20"/>
+        </w:rPr>
+      </w:pPr>
+    </w:p>
+    <w:p>
+      <w:pPr>
+        <w:ind w:left="720"/>
+        <w:contextualSpacing/>
+        <w:jc w:val="center"/>
+        <w:rPr>
+          <w:rFonts w:ascii="Segoe UI" w:eastAsia="Segoe UI" w:hAnsi="Segoe UI" w:cs="Times New Roman"/>
+          <w:sz w:val="20"/>
+        </w:rPr>
+      </w:pPr>
+      <w:r>
+        <w:rPr>
+          <w:rFonts w:ascii="Segoe UI" w:eastAsia="Segoe UI" w:hAnsi="Segoe UI" w:cs="Times New Roman"/>
+          <w:noProof/>
+          <w:sz w:val="20"/>
+        </w:rPr>
+        <w:t xml:space="preserve"> </w:t>
+      </w:r>
+      <w:r>
+        <w:rPr>
+          <w:rFonts w:ascii="Segoe UI" w:eastAsia="Segoe UI" w:hAnsi="Segoe UI" w:cs="Times New Roman"/>
+          <w:noProof/>
+          <w:sz w:val="20"/>
+        </w:rPr>
+        <w:drawing>
+          <wp:inline distT="0" distB="0" distL="0" distR="0" wp14:anchorId="560911CD" wp14:editId="0636E404">
+            <wp:extent cx="3655435" cy="2280062"/>
+            <wp:effectExtent l="0" t="0" r="2540" b="6350"/>
+            <wp:docPr id="934520211" name="Picture 39"/>
+            <wp:cNvGraphicFramePr>
+              <a:graphicFrameLocks xmlns:a="http://schemas.openxmlformats.org/drawingml/2006/main" noChangeAspect="1"/>
+            </wp:cNvGraphicFramePr>
+            <a:graphic xmlns:a="http://schemas.openxmlformats.org/drawingml/2006/main">
+              <a:graphicData uri="http://schemas.openxmlformats.org/drawingml/2006/picture">
+                <pic:pic xmlns:pic="http://schemas.openxmlformats.org/drawingml/2006/picture">
+                  <pic:nvPicPr>
+                    <pic:cNvPr id="0" name="Picture 39"/>
+                    <pic:cNvPicPr/>
+                  </pic:nvPicPr>
+                  <pic:blipFill>
+                    <a:blip r:embed="rId22">
+                      <a:extLst>
+                        <a:ext uri="{28A0092B-C50C-407E-A947-70E740481C1C}">
+                          <a14:useLocalDpi xmlns:a14="http://schemas.microsoft.com/office/drawing/2010/main" val="0"/>
+                        </a:ext>
+                      </a:extLst>
+                    </a:blip>
+                    <a:stretch>
+                      <a:fillRect/>
+                    </a:stretch>
+                  </pic:blipFill>
+                  <pic:spPr>
+                    <a:xfrm>
+                      <a:off x="0" y="0"/>
+                      <a:ext cx="3669427" cy="2288790"/>
+                    </a:xfrm>
+                    <a:prstGeom prst="rect">
+                      <a:avLst/>
+                    </a:prstGeom>
+                  </pic:spPr>
+                </pic:pic>
+              </a:graphicData>
+            </a:graphic>
+          </wp:inline>
+        </w:drawing>
+      </w:r>
+    </w:p>
+    <w:p>
+      <w:pPr>
+        <w:numPr>
+          <w:ilvl w:val="0"/>
+          <w:numId w:val="1"/>
+        </w:numPr>
+        <w:contextualSpacing/>
+        <w:rPr>
+          <w:rFonts w:ascii="Segoe UI" w:eastAsia="Segoe UI" w:hAnsi="Segoe UI" w:cs="Times New Roman"/>
+          <w:sz w:val="20"/>
+          <w:szCs w:val="20"/>
+        </w:rPr>
+      </w:pPr>
+      <w:r>
+        <w:rPr>
+          <w:rFonts w:ascii="Segoe UI" w:eastAsia="Segoe UI" w:hAnsi="Segoe UI" w:cs="Times New Roman"/>
+          <w:sz w:val="20"/>
+          <w:szCs w:val="20"/>
+        </w:rPr>
+        <w:t>Run the Flow and check your e-mail.</w:t>
+      </w:r>
+    </w:p>
+    <w:p>
+      <w:pPr>
+        <w:rPr>
+          <w:rFonts w:ascii="Segoe UI" w:eastAsia="Segoe UI" w:hAnsi="Segoe UI" w:cs="Times New Roman"/>
+          <w:sz w:val="20"/>
+        </w:rPr>
+      </w:pPr>
+      <w:r>
+        <w:rPr>
+          <w:rFonts w:ascii="Segoe UI" w:eastAsia="Segoe UI" w:hAnsi="Segoe UI" w:cs="Times New Roman"/>
+          <w:b/>
+          <w:bCs/>
+          <w:sz w:val="20"/>
+        </w:rPr>
+        <w:lastRenderedPageBreak/>
+        <w:t xml:space="preserve">Note: </w:t>
+      </w:r>
+      <w:r>
+        <w:rPr>
+          <w:rFonts w:ascii="Segoe UI" w:eastAsia="Segoe UI" w:hAnsi="Segoe UI" w:cs="Times New Roman"/>
+          <w:sz w:val="20"/>
+        </w:rPr>
+        <w:t xml:space="preserve">instead of filtering the Tasks with the Status Done in a condition, you can also keep it more straightforward by using an OData Filter (click on </w:t>
+      </w:r>
+      <w:r>
+        <w:rPr>
+          <w:rFonts w:ascii="Segoe UI" w:eastAsia="Segoe UI" w:hAnsi="Segoe UI" w:cs="Times New Roman"/>
+          <w:b/>
+          <w:bCs/>
+          <w:sz w:val="20"/>
+        </w:rPr>
+        <w:t>Show advanced options</w:t>
+      </w:r>
+      <w:r>
+        <w:rPr>
+          <w:rFonts w:ascii="Segoe UI" w:eastAsia="Segoe UI" w:hAnsi="Segoe UI" w:cs="Times New Roman"/>
+          <w:sz w:val="20"/>
+        </w:rPr>
+        <w:t xml:space="preserve">) in the List rows present in a </w:t>
+      </w:r>
+      <w:r>
+        <w:rPr>
+          <w:rFonts w:ascii="Segoe UI" w:eastAsia="Segoe UI" w:hAnsi="Segoe UI" w:cs="Times New Roman"/>
+          <w:b/>
+          <w:bCs/>
+          <w:sz w:val="20"/>
+        </w:rPr>
+        <w:t>table action</w:t>
+      </w:r>
+      <w:r>
+        <w:rPr>
+          <w:rFonts w:ascii="Segoe UI" w:eastAsia="Segoe UI" w:hAnsi="Segoe UI" w:cs="Times New Roman"/>
+          <w:sz w:val="20"/>
+        </w:rPr>
+        <w:t>:</w:t>
+      </w:r>
+    </w:p>
+    <w:p>
+      <w:pPr>
+        <w:rPr>
+          <w:del w:id="158" w:author="Dattatray Patil (Contractor)" w:date="2021-02-15T10:27:00Z"/>
+          <w:rFonts w:ascii="Segoe UI" w:eastAsia="Segoe UI" w:hAnsi="Segoe UI" w:cs="Times New Roman"/>
+          <w:sz w:val="20"/>
+        </w:rPr>
+      </w:pPr>
+    </w:p>
+    <w:p>
+      <w:pPr>
+        <w:jc w:val="center"/>
+        <w:rPr>
+          <w:rFonts w:ascii="Segoe UI" w:eastAsia="Segoe UI" w:hAnsi="Segoe UI" w:cs="Times New Roman"/>
+          <w:b/>
+          <w:bCs/>
+          <w:sz w:val="20"/>
+        </w:rPr>
+      </w:pPr>
+      <w:r>
+        <w:rPr>
+          <w:rFonts w:ascii="Segoe UI" w:eastAsia="Segoe UI" w:hAnsi="Segoe UI" w:cs="Times New Roman"/>
+          <w:b/>
+          <w:bCs/>
+          <w:noProof/>
+          <w:sz w:val="20"/>
+        </w:rPr>
+        <w:drawing>
+          <wp:inline distT="0" distB="0" distL="0" distR="0" wp14:anchorId="79E94F09" wp14:editId="3D2B0DB6">
+            <wp:extent cx="3681350" cy="2242896"/>
+            <wp:effectExtent l="19050" t="19050" r="14605" b="24130"/>
+            <wp:docPr id="2" name="Picture 2"/>
+            <wp:cNvGraphicFramePr>
+              <a:graphicFrameLocks xmlns:a="http://schemas.openxmlformats.org/drawingml/2006/main" noChangeAspect="1"/>
+            </wp:cNvGraphicFramePr>
+            <a:graphic xmlns:a="http://schemas.openxmlformats.org/drawingml/2006/main">
+              <a:graphicData uri="http://schemas.openxmlformats.org/drawingml/2006/picture">
+                <pic:pic xmlns:pic="http://schemas.openxmlformats.org/drawingml/2006/picture">
+                  <pic:nvPicPr>
+                    <pic:cNvPr id="0" name="Picture 2"/>
+                    <pic:cNvPicPr>
+                      <a:picLocks noChangeAspect="1" noChangeArrowheads="1"/>
+                    </pic:cNvPicPr>
+                  </pic:nvPicPr>
+                  <pic:blipFill>
+                    <a:blip r:embed="rId23">
+                      <a:extLst>
+                        <a:ext uri="{28A0092B-C50C-407E-A947-70E740481C1C}">
+                          <a14:useLocalDpi xmlns:a14="http://schemas.microsoft.com/office/drawing/2010/main" val="0"/>
+                        </a:ext>
+                      </a:extLst>
+                    </a:blip>
+                    <a:srcRect/>
+                    <a:stretch>
+                      <a:fillRect/>
+                    </a:stretch>
+                  </pic:blipFill>
+                  <pic:spPr bwMode="auto">
+                    <a:xfrm>
+                      <a:off x="0" y="0"/>
+                      <a:ext cx="3720101" cy="2266505"/>
+                    </a:xfrm>
+                    <a:prstGeom prst="rect">
+                      <a:avLst/>
+                    </a:prstGeom>
+                    <a:noFill/>
+                    <a:ln>
+                      <a:solidFill>
+                        <a:schemeClr val="bg1">
+                          <a:lumMod val="75000"/>
+                        </a:schemeClr>
+                      </a:solidFill>
+                    </a:ln>
+                  </pic:spPr>
+                </pic:pic>
+              </a:graphicData>
+            </a:graphic>
+          </wp:inline>
+        </w:drawing>
+      </w:r>
+    </w:p>
+    <w:p>
+      <w:pPr>
+        <w:rPr>
+          <w:rFonts w:ascii="Segoe UI" w:eastAsia="Segoe UI" w:hAnsi="Segoe UI" w:cs="Times New Roman"/>
+          <w:bCs/>
+          <w:sz w:val="20"/>
+        </w:rPr>
+      </w:pPr>
+      <w:r>
+        <w:rPr>
+          <w:rFonts w:ascii="Segoe UI" w:eastAsia="Segoe UI" w:hAnsi="Segoe UI" w:cs="Times New Roman"/>
+          <w:bCs/>
+          <w:sz w:val="20"/>
+        </w:rPr>
+        <w:t>Using OData Filter (Filter query) is often considered as a good practice because the data are filtered on server-side and that can make you Flow running faster by using fewer resources.</w:t>
+      </w:r>
+    </w:p>
+    <w:p>
+      <w:pPr>
+        <w:rPr>
+          <w:rFonts w:ascii="Segoe UI" w:eastAsia="Segoe UI" w:hAnsi="Segoe UI" w:cs="Times New Roman"/>
+          <w:bCs/>
+          <w:sz w:val="20"/>
+        </w:rPr>
+      </w:pPr>
+      <w:r>
+        <w:rPr>
+          <w:rFonts w:ascii="Segoe UI" w:eastAsia="Segoe UI" w:hAnsi="Segoe UI" w:cs="Times New Roman"/>
+          <w:b/>
+          <w:sz w:val="20"/>
+        </w:rPr>
+        <w:t>Note:</w:t>
+      </w:r>
+      <w:r>
+        <w:rPr>
+          <w:rFonts w:ascii="Segoe UI" w:eastAsia="Segoe UI" w:hAnsi="Segoe UI" w:cs="Times New Roman"/>
+          <w:bCs/>
+          <w:sz w:val="20"/>
+        </w:rPr>
+        <w:t xml:space="preserve"> oData expressions are case sensitive!</w:t>
+      </w:r>
+    </w:p>
+    <w:p>
+      <w:pPr>
+        <w:rPr>
+          <w:rFonts w:ascii="Segoe UI" w:eastAsia="Segoe UI" w:hAnsi="Segoe UI" w:cs="Times New Roman"/>
+          <w:bCs/>
+          <w:sz w:val="20"/>
+        </w:rPr>
+      </w:pPr>
+      <w:r>
+        <w:rPr>
+          <w:rFonts w:ascii="Segoe UI" w:eastAsia="Segoe UI" w:hAnsi="Segoe UI" w:cs="Times New Roman"/>
+          <w:bCs/>
+          <w:sz w:val="20"/>
+        </w:rPr>
+        <w:t>In some cases, filtering data in the Flow itself cannot be avoided. In this case, you can use the Filter Array action instead of adding conditions.</w:t>
+      </w:r>
+    </w:p>
+    <w:p>
+      <w:pPr>
+        <w:rPr>
+          <w:rFonts w:ascii="Segoe UI" w:eastAsia="Segoe UI" w:hAnsi="Segoe UI" w:cs="Times New Roman"/>
+          <w:bCs/>
+          <w:sz w:val="20"/>
+        </w:rPr>
+      </w:pPr>
+      <w:r>
+        <w:rPr>
+          <w:rFonts w:ascii="Segoe UI" w:eastAsia="Segoe UI" w:hAnsi="Segoe UI" w:cs="Times New Roman"/>
+          <w:bCs/>
+          <w:sz w:val="20"/>
+        </w:rPr>
+        <w:t>Try the following code:</w:t>
+      </w:r>
+    </w:p>
+    <w:p>
+      <w:pPr>
+        <w:jc w:val="center"/>
+        <w:rPr>
+          <w:rFonts w:ascii="Segoe UI" w:eastAsia="Segoe UI" w:hAnsi="Segoe UI" w:cs="Times New Roman"/>
+          <w:bCs/>
+          <w:sz w:val="20"/>
+        </w:rPr>
+      </w:pPr>
+      <w:r>
+        <w:rPr>
+          <w:rFonts w:ascii="Segoe UI" w:eastAsia="Segoe UI" w:hAnsi="Segoe UI" w:cs="Times New Roman"/>
+          <w:noProof/>
+          <w:sz w:val="20"/>
+        </w:rPr>
+        <w:t xml:space="preserve"> </w:t>
+      </w:r>
+      <w:r>
+        <w:rPr>
+          <w:rFonts w:ascii="Segoe UI" w:eastAsia="Segoe UI" w:hAnsi="Segoe UI" w:cs="Times New Roman"/>
+          <w:noProof/>
+          <w:sz w:val="20"/>
+        </w:rPr>
+        <w:drawing>
+          <wp:inline distT="0" distB="0" distL="0" distR="0" wp14:anchorId="3B7F2F47" wp14:editId="64644470">
+            <wp:extent cx="3460420" cy="2052990"/>
+            <wp:effectExtent l="19050" t="19050" r="26035" b="23495"/>
+            <wp:docPr id="2087331118" name="Picture 41"/>
+            <wp:cNvGraphicFramePr>
+              <a:graphicFrameLocks xmlns:a="http://schemas.openxmlformats.org/drawingml/2006/main" noChangeAspect="1"/>
+            </wp:cNvGraphicFramePr>
+            <a:graphic xmlns:a="http://schemas.openxmlformats.org/drawingml/2006/main">
+              <a:graphicData uri="http://schemas.openxmlformats.org/drawingml/2006/picture">
+                <pic:pic xmlns:pic="http://schemas.openxmlformats.org/drawingml/2006/picture">
+                  <pic:nvPicPr>
+                    <pic:cNvPr id="0" name="Picture 41"/>
+                    <pic:cNvPicPr/>
+                  </pic:nvPicPr>
+                  <pic:blipFill>
+                    <a:blip r:embed="rId24">
+                      <a:extLst>
+                        <a:ext uri="{28A0092B-C50C-407E-A947-70E740481C1C}">
+                          <a14:useLocalDpi xmlns:a14="http://schemas.microsoft.com/office/drawing/2010/main" val="0"/>
+                        </a:ext>
+                      </a:extLst>
+                    </a:blip>
+                    <a:stretch>
+                      <a:fillRect/>
+                    </a:stretch>
+                  </pic:blipFill>
+                  <pic:spPr>
+                    <a:xfrm>
+                      <a:off x="0" y="0"/>
+                      <a:ext cx="3480463" cy="2064881"/>
+                    </a:xfrm>
+                    <a:prstGeom prst="rect">
+                      <a:avLst/>
+                    </a:prstGeom>
+                    <a:ln>
+                      <a:solidFill>
+                        <a:schemeClr val="bg1">
+                          <a:lumMod val="75000"/>
+                        </a:schemeClr>
+                      </a:solidFill>
+                    </a:ln>
+                  </pic:spPr>
+                </pic:pic>
+              </a:graphicData>
+            </a:graphic>
+          </wp:inline>
+        </w:drawing>
+      </w:r>
+    </w:p>
+    <w:p>
+      <w:pPr>
+        <w:rPr>
+          <w:rFonts w:ascii="Segoe UI" w:eastAsia="Segoe UI" w:hAnsi="Segoe UI" w:cs="Times New Roman"/>
+          <w:sz w:val="20"/>
+        </w:rPr>
+      </w:pPr>
+    </w:p>
+    <w:p>
+      <w:pPr>
+        <w:rPr>
+          <w:rFonts w:ascii="Segoe UI" w:eastAsia="Segoe UI" w:hAnsi="Segoe UI" w:cs="Times New Roman"/>
+          <w:sz w:val="20"/>
+        </w:rPr>
+      </w:pPr>
+      <w:r>
+        <w:rPr>
+          <w:rFonts w:ascii="Segoe UI" w:eastAsia="Segoe UI" w:hAnsi="Segoe UI" w:cs="Times New Roman"/>
+          <w:sz w:val="20"/>
+        </w:rPr>
+        <w:t>Optional</w:t>
+      </w:r>
+    </w:p>
+    <w:p>
+      <w:pPr>
+        <w:rPr>
+          <w:rFonts w:ascii="Segoe UI" w:eastAsia="Segoe UI" w:hAnsi="Segoe UI" w:cs="Times New Roman"/>
+          <w:sz w:val="20"/>
+        </w:rPr>
+      </w:pPr>
+      <w:r>
+        <w:rPr>
+          <w:rFonts w:ascii="Segoe UI" w:eastAsia="Segoe UI" w:hAnsi="Segoe UI" w:cs="Times New Roman"/>
+          <w:sz w:val="20"/>
+        </w:rPr>
+        <w:t xml:space="preserve">Why did we switch the </w:t>
+      </w:r>
+      <w:r>
+        <w:rPr>
+          <w:rFonts w:ascii="Segoe UI" w:eastAsia="Segoe UI" w:hAnsi="Segoe UI" w:cs="Times New Roman"/>
+          <w:sz w:val="20"/>
+        </w:rPr>
+        <w:t xml:space="preserve">format of the Deadline column to </w:t>
+      </w:r>
+      <w:r>
+        <w:rPr>
+          <w:rFonts w:ascii="Segoe UI" w:eastAsia="Segoe UI" w:hAnsi="Segoe UI" w:cs="Times New Roman"/>
+          <w:sz w:val="20"/>
+        </w:rPr>
+        <w:t>Text?</w:t>
+      </w:r>
+      <w:r>
+        <w:rPr>
+          <w:rFonts w:ascii="Segoe UI" w:eastAsia="Segoe UI" w:hAnsi="Segoe UI" w:cs="Times New Roman"/>
+          <w:sz w:val="20"/>
+        </w:rPr>
+        <w:t xml:space="preserve"> Because by default</w:t>
+      </w:r>
+      <w:r>
+        <w:rPr>
+          <w:rFonts w:ascii="Segoe UI" w:eastAsia="Segoe UI" w:hAnsi="Segoe UI" w:cs="Times New Roman"/>
+          <w:sz w:val="20"/>
+        </w:rPr>
+        <w:t xml:space="preserve"> it is a number.</w:t>
+      </w:r>
+    </w:p>
+    <w:p>
+      <w:pPr>
+        <w:rPr>
+          <w:rFonts w:ascii="Segoe UI" w:eastAsia="Segoe UI" w:hAnsi="Segoe UI" w:cs="Times New Roman"/>
+          <w:sz w:val="20"/>
+        </w:rPr>
+      </w:pPr>
+      <w:r>
+        <w:rPr>
+          <w:rFonts w:ascii="Segoe UI" w:eastAsia="Segoe UI" w:hAnsi="Segoe UI" w:cs="Times New Roman"/>
+          <w:sz w:val="20"/>
+        </w:rPr>
+        <w:t>Indeed,</w:t>
+      </w:r>
+      <w:r>
+        <w:rPr>
+          <w:rFonts w:ascii="Segoe UI" w:eastAsia="Segoe UI" w:hAnsi="Segoe UI" w:cs="Times New Roman"/>
+          <w:sz w:val="20"/>
+        </w:rPr>
+        <w:t xml:space="preserve"> if we s</w:t>
+      </w:r>
+      <w:r>
+        <w:rPr>
+          <w:rFonts w:ascii="Segoe UI" w:eastAsia="Segoe UI" w:hAnsi="Segoe UI" w:cs="Times New Roman"/>
+          <w:sz w:val="20"/>
+        </w:rPr>
+        <w:t xml:space="preserve">witch the Deadline column type to </w:t>
+      </w:r>
+      <w:r>
+        <w:rPr>
+          <w:rFonts w:ascii="Segoe UI" w:eastAsia="Segoe UI" w:hAnsi="Segoe UI" w:cs="Times New Roman"/>
+          <w:b/>
+          <w:bCs/>
+          <w:sz w:val="20"/>
         </w:rPr>
         <w:t xml:space="preserve">General </w:t>
       </w:r>
@@ -2726,9 +4290,9 @@
         </w:rPr>
         <w:lastRenderedPageBreak/>
         <w:drawing>
-          <wp:inline distT="0" distB="0" distL="0" distR="0" wp14:anchorId="25120ED2" wp14:editId="40CF66B4">
-            <wp:extent cx="4240862" cy="4163048"/>
-            <wp:effectExtent l="0" t="0" r="7620" b="9525"/>
+          <wp:inline distT="0" distB="0" distL="0" distR="0" wp14:anchorId="25120ED2" wp14:editId="2273C0CC">
+            <wp:extent cx="2770281" cy="2719450"/>
+            <wp:effectExtent l="0" t="0" r="0" b="5080"/>
             <wp:docPr id="3" name="Picture 3"/>
             <wp:cNvGraphicFramePr>
               <a:graphicFrameLocks xmlns:a="http://schemas.openxmlformats.org/drawingml/2006/main" noChangeAspect="1"/>
@@ -2741,7 +4305,7 @@
                     <pic:cNvPicPr/>
                   </pic:nvPicPr>
                   <pic:blipFill>
-                    <a:blip r:embed="rId22"/>
+                    <a:blip r:embed="rId25"/>
                     <a:stretch>
                       <a:fillRect/>
                     </a:stretch>
@@ -2749,7 +4313,7 @@
                   <pic:spPr>
                     <a:xfrm>
                       <a:off x="0" y="0"/>
-                      <a:ext cx="4270577" cy="4192217"/>
+                      <a:ext cx="2825045" cy="2773209"/>
                     </a:xfrm>
                     <a:prstGeom prst="rect">
                       <a:avLst/>
@@ -2851,9 +4415,19 @@
           <w:sz w:val="21"/>
           <w:szCs w:val="21"/>
         </w:rPr>
-        <w:t>ticks(</w:t>
-      </w:r>
-      <w:proofErr w:type="spellStart"/>
+        <w:t>ticks(addDays('1899-12-30',int(item</w:t>
+      </w:r>
+      <w:ins w:id="159" w:author="Dattatray Patil (Contractor)" w:date="2021-02-15T10:31:00Z">
+        <w:r>
+          <w:rPr>
+            <w:rFonts w:ascii="Consolas" w:eastAsia="Times New Roman" w:hAnsi="Consolas" w:cs="Times New Roman"/>
+            <w:color w:val="000000"/>
+            <w:sz w:val="21"/>
+            <w:szCs w:val="21"/>
+          </w:rPr>
+          <w:t>s</w:t>
+        </w:r>
+      </w:ins>
       <w:r>
         <w:rPr>
           <w:rFonts w:ascii="Consolas" w:eastAsia="Times New Roman" w:hAnsi="Consolas" w:cs="Times New Roman"/>
@@ -2861,9 +4435,43 @@
           <w:sz w:val="21"/>
           <w:szCs w:val="21"/>
         </w:rPr>
-        <w:t>addDays</w:t>
-      </w:r>
-      <w:proofErr w:type="spellEnd"/>
+        <w:t>(</w:t>
+      </w:r>
+      <w:ins w:id="160" w:author="Dattatray Patil (Contractor)" w:date="2021-02-15T10:31:00Z">
+        <w:r>
+          <w:rPr>
+            <w:rFonts w:ascii="Consolas" w:eastAsia="Times New Roman" w:hAnsi="Consolas" w:cs="Times New Roman"/>
+            <w:color w:val="000000"/>
+            <w:sz w:val="21"/>
+            <w:szCs w:val="21"/>
+          </w:rPr>
+          <w:t>‘Apply</w:t>
+        </w:r>
+      </w:ins>
+      <w:ins w:id="161" w:author="Dattatray Patil (Contractor)" w:date="2021-02-15T10:32:00Z">
+        <w:r>
+          <w:rPr>
+            <w:rFonts w:ascii="Consolas" w:eastAsia="Times New Roman" w:hAnsi="Consolas" w:cs="Times New Roman"/>
+            <w:color w:val="000000"/>
+            <w:sz w:val="21"/>
+            <w:szCs w:val="21"/>
+          </w:rPr>
+          <w:t>_to_each</w:t>
+        </w:r>
+      </w:ins>
+      <w:bookmarkStart w:id="162" w:name="_GoBack"/>
+      <w:bookmarkEnd w:id="162"/>
+      <w:ins w:id="163" w:author="Dattatray Patil (Contractor)" w:date="2021-02-15T10:31:00Z">
+        <w:r>
+          <w:rPr>
+            <w:rFonts w:ascii="Consolas" w:eastAsia="Times New Roman" w:hAnsi="Consolas" w:cs="Times New Roman"/>
+            <w:color w:val="000000"/>
+            <w:sz w:val="21"/>
+            <w:szCs w:val="21"/>
+          </w:rPr>
+          <w:t>’</w:t>
+        </w:r>
+      </w:ins>
       <w:r>
         <w:rPr>
           <w:rFonts w:ascii="Consolas" w:eastAsia="Times New Roman" w:hAnsi="Consolas" w:cs="Times New Roman"/>
@@ -2871,44 +4479,70 @@
           <w:sz w:val="21"/>
           <w:szCs w:val="21"/>
         </w:rPr>
-        <w:t>('1899-12-30',int(item()['deadline'])))</w:t>
-      </w:r>
-    </w:p>
-    <w:p>
-      <w:pPr>
-        <w:rPr>
-          <w:rFonts w:ascii="Segoe UI" w:eastAsia="Segoe UI" w:hAnsi="Segoe UI" w:cs="Times New Roman"/>
-          <w:sz w:val="20"/>
-        </w:rPr>
-      </w:pPr>
-    </w:p>
-    <w:p>
-      <w:pPr>
-        <w:rPr>
-          <w:rFonts w:ascii="Segoe UI" w:eastAsia="Segoe UI" w:hAnsi="Segoe UI" w:cs="Times New Roman"/>
-          <w:sz w:val="20"/>
-        </w:rPr>
-      </w:pPr>
-    </w:p>
-    <w:p>
-      <w:pPr>
-        <w:rPr>
-          <w:rFonts w:ascii="Segoe UI" w:eastAsia="Segoe UI" w:hAnsi="Segoe UI" w:cs="Times New Roman"/>
-          <w:sz w:val="20"/>
-        </w:rPr>
-      </w:pPr>
-    </w:p>
-    <w:p>
-      <w:pPr>
-        <w:rPr>
+        <w:t>)['deadline'])))</w:t>
+      </w:r>
+    </w:p>
+    <w:p>
+      <w:pPr>
+        <w:rPr>
+          <w:del w:id="164" w:author="Dattatray Patil (Contractor)" w:date="2021-02-15T10:31:00Z"/>
+          <w:rFonts w:ascii="Segoe UI" w:eastAsia="Segoe UI" w:hAnsi="Segoe UI" w:cs="Times New Roman"/>
+          <w:sz w:val="20"/>
+        </w:rPr>
+      </w:pPr>
+    </w:p>
+    <w:p>
+      <w:pPr>
+        <w:rPr>
+          <w:del w:id="165" w:author="Dattatray Patil (Contractor)" w:date="2021-02-15T10:31:00Z"/>
+          <w:rFonts w:ascii="Segoe UI" w:eastAsia="Segoe UI" w:hAnsi="Segoe UI" w:cs="Times New Roman"/>
+          <w:sz w:val="20"/>
+        </w:rPr>
+      </w:pPr>
+    </w:p>
+    <w:p>
+      <w:pPr>
+        <w:rPr>
+          <w:del w:id="166" w:author="Dattatray Patil (Contractor)" w:date="2021-02-15T10:31:00Z"/>
+          <w:rFonts w:ascii="Segoe UI" w:eastAsia="Segoe UI" w:hAnsi="Segoe UI" w:cs="Times New Roman"/>
+          <w:sz w:val="20"/>
+        </w:rPr>
+      </w:pPr>
+    </w:p>
+    <w:p>
+      <w:pPr>
+        <w:rPr>
+          <w:ins w:id="167" w:author="Dattatray Patil (Contractor)" w:date="2021-02-15T10:31:00Z"/>
           <w:b/>
           <w:bCs/>
         </w:rPr>
       </w:pPr>
-      <w:r>
-        <w:rPr>
-          <w:b/>
-          <w:bCs/>
+    </w:p>
+    <w:p>
+      <w:pPr>
+        <w:pStyle w:val="Heading2"/>
+        <w:rPr>
+          <w:rFonts w:ascii="Segoe UI" w:hAnsi="Segoe UI" w:cs="Segoe UI"/>
+          <w:color w:val="0070C0"/>
+          <w:sz w:val="28"/>
+          <w:szCs w:val="28"/>
+          <w:rPrChange w:id="168" w:author="Dattatray Patil (Contractor)" w:date="2021-02-15T10:31:00Z">
+            <w:rPr/>
+          </w:rPrChange>
+        </w:rPr>
+        <w:pPrChange w:id="169" w:author="Dattatray Patil (Contractor)" w:date="2021-02-15T10:31:00Z">
+          <w:pPr/>
+        </w:pPrChange>
+      </w:pPr>
+      <w:r>
+        <w:rPr>
+          <w:rFonts w:ascii="Segoe UI" w:hAnsi="Segoe UI" w:cs="Segoe UI"/>
+          <w:color w:val="0070C0"/>
+          <w:sz w:val="28"/>
+          <w:szCs w:val="28"/>
+          <w:rPrChange w:id="170" w:author="Dattatray Patil (Contractor)" w:date="2021-02-15T10:31:00Z">
+            <w:rPr/>
+          </w:rPrChange>
         </w:rPr>
         <w:t>We need your feedback</w:t>
       </w:r>
@@ -2917,7 +4551,7 @@
       <w:r>
         <w:t xml:space="preserve">Do you want to report an issue or to suggest something? We need your feedback: </w:t>
       </w:r>
-      <w:hyperlink r:id="rId23" w:history="1">
+      <w:hyperlink r:id="rId26" w:history="1">
         <w:r>
           <w:rPr>
             <w:rStyle w:val="Hyperlink"/>
@@ -2948,8 +4582,58 @@
 </w:document>
 </file>
 
+<file path=word/endnotes.xml><?xml version="1.0" encoding="utf-8"?>
+<w:endnotes xmlns:wpc="http://schemas.microsoft.com/office/word/2010/wordprocessingCanvas" xmlns:cx="http://schemas.microsoft.com/office/drawing/2014/chartex" xmlns:cx1="http://schemas.microsoft.com/office/drawing/2015/9/8/chartex" xmlns:cx2="http://schemas.microsoft.com/office/drawing/2015/10/21/chartex" xmlns:cx3="http://schemas.microsoft.com/office/drawing/2016/5/9/chartex" xmlns:cx4="http://schemas.microsoft.com/office/drawing/2016/5/10/chartex" xmlns:cx5="http://schemas.microsoft.com/office/drawing/2016/5/11/chartex" xmlns:cx6="http://schemas.microsoft.com/office/drawing/2016/5/12/chartex" xmlns:cx7="http://schemas.microsoft.com/office/drawing/2016/5/13/chartex" xmlns:cx8="http://schemas.microsoft.com/office/drawing/2016/5/14/chartex" xmlns:mc="http://schemas.openxmlformats.org/markup-compatibility/2006" xmlns:aink="http://schemas.microsoft.com/office/drawing/2016/ink" xmlns:am3d="http://schemas.microsoft.com/office/drawing/2017/model3d" xmlns:o="urn:schemas-microsoft-com:office:office" xmlns:r="http://schemas.openxmlformats.org/officeDocument/2006/relationships" xmlns:m="http://schemas.openxmlformats.org/officeDocument/2006/math" xmlns:v="urn:schemas-microsoft-com:vml" xmlns:wp14="http://schemas.microsoft.com/office/word/2010/wordprocessingDrawing" xmlns:wp="http://schemas.openxmlformats.org/drawingml/2006/wordprocessingDrawing" xmlns:w10="urn:schemas-microsoft-com:office:word" xmlns:w="http://schemas.openxmlformats.org/wordprocessingml/2006/main" xmlns:w14="http://schemas.microsoft.com/office/word/2010/wordml" xmlns:w15="http://schemas.microsoft.com/office/word/2012/wordml" xmlns:w16cid="http://schemas.microsoft.com/office/word/2016/wordml/cid" xmlns:w16se="http://schemas.microsoft.com/office/word/2015/wordml/symex" xmlns:wpg="http://schemas.microsoft.com/office/word/2010/wordprocessingGroup" xmlns:wpi="http://schemas.microsoft.com/office/word/2010/wordprocessingInk" xmlns:wne="http://schemas.microsoft.com/office/word/2006/wordml" xmlns:wps="http://schemas.microsoft.com/office/word/2010/wordprocessingShape" mc:Ignorable="w14 w15 w16se w16cid wp14">
+  <w:endnote w:type="separator" w:id="-1">
+    <w:p>
+      <w:pPr>
+        <w:spacing w:after="0" w:line="240" w:lineRule="auto"/>
+      </w:pPr>
+      <w:r>
+        <w:separator/>
+      </w:r>
+    </w:p>
+  </w:endnote>
+  <w:endnote w:type="continuationSeparator" w:id="0">
+    <w:p>
+      <w:pPr>
+        <w:spacing w:after="0" w:line="240" w:lineRule="auto"/>
+      </w:pPr>
+      <w:r>
+        <w:continuationSeparator/>
+      </w:r>
+    </w:p>
+  </w:endnote>
+</w:endnotes>
+</file>
+
+<file path=word/footnotes.xml><?xml version="1.0" encoding="utf-8"?>
+<w:footnotes xmlns:wpc="http://schemas.microsoft.com/office/word/2010/wordprocessingCanvas" xmlns:cx="http://schemas.microsoft.com/office/drawing/2014/chartex" xmlns:cx1="http://schemas.microsoft.com/office/drawing/2015/9/8/chartex" xmlns:cx2="http://schemas.microsoft.com/office/drawing/2015/10/21/chartex" xmlns:cx3="http://schemas.microsoft.com/office/drawing/2016/5/9/chartex" xmlns:cx4="http://schemas.microsoft.com/office/drawing/2016/5/10/chartex" xmlns:cx5="http://schemas.microsoft.com/office/drawing/2016/5/11/chartex" xmlns:cx6="http://schemas.microsoft.com/office/drawing/2016/5/12/chartex" xmlns:cx7="http://schemas.microsoft.com/office/drawing/2016/5/13/chartex" xmlns:cx8="http://schemas.microsoft.com/office/drawing/2016/5/14/chartex" xmlns:mc="http://schemas.openxmlformats.org/markup-compatibility/2006" xmlns:aink="http://schemas.microsoft.com/office/drawing/2016/ink" xmlns:am3d="http://schemas.microsoft.com/office/drawing/2017/model3d" xmlns:o="urn:schemas-microsoft-com:office:office" xmlns:r="http://schemas.openxmlformats.org/officeDocument/2006/relationships" xmlns:m="http://schemas.openxmlformats.org/officeDocument/2006/math" xmlns:v="urn:schemas-microsoft-com:vml" xmlns:wp14="http://schemas.microsoft.com/office/word/2010/wordprocessingDrawing" xmlns:wp="http://schemas.openxmlformats.org/drawingml/2006/wordprocessingDrawing" xmlns:w10="urn:schemas-microsoft-com:office:word" xmlns:w="http://schemas.openxmlformats.org/wordprocessingml/2006/main" xmlns:w14="http://schemas.microsoft.com/office/word/2010/wordml" xmlns:w15="http://schemas.microsoft.com/office/word/2012/wordml" xmlns:w16cid="http://schemas.microsoft.com/office/word/2016/wordml/cid" xmlns:w16se="http://schemas.microsoft.com/office/word/2015/wordml/symex" xmlns:wpg="http://schemas.microsoft.com/office/word/2010/wordprocessingGroup" xmlns:wpi="http://schemas.microsoft.com/office/word/2010/wordprocessingInk" xmlns:wne="http://schemas.microsoft.com/office/word/2006/wordml" xmlns:wps="http://schemas.microsoft.com/office/word/2010/wordprocessingShape" mc:Ignorable="w14 w15 w16se w16cid wp14">
+  <w:footnote w:type="separator" w:id="-1">
+    <w:p>
+      <w:pPr>
+        <w:spacing w:after="0" w:line="240" w:lineRule="auto"/>
+      </w:pPr>
+      <w:r>
+        <w:separator/>
+      </w:r>
+    </w:p>
+  </w:footnote>
+  <w:footnote w:type="continuationSeparator" w:id="0">
+    <w:p>
+      <w:pPr>
+        <w:spacing w:after="0" w:line="240" w:lineRule="auto"/>
+      </w:pPr>
+      <w:r>
+        <w:continuationSeparator/>
+      </w:r>
+    </w:p>
+  </w:footnote>
+</w:footnotes>
+</file>
+
 <file path=word/numbering.xml><?xml version="1.0" encoding="utf-8"?>
-<w:numbering xmlns:wpc="http://schemas.microsoft.com/office/word/2010/wordprocessingCanvas" xmlns:cx="http://schemas.microsoft.com/office/drawing/2014/chartex" xmlns:cx1="http://schemas.microsoft.com/office/drawing/2015/9/8/chartex" xmlns:cx2="http://schemas.microsoft.com/office/drawing/2015/10/21/chartex" xmlns:cx3="http://schemas.microsoft.com/office/drawing/2016/5/9/chartex" xmlns:cx4="http://schemas.microsoft.com/office/drawing/2016/5/10/chartex" xmlns:cx5="http://schemas.microsoft.com/office/drawing/2016/5/11/chartex" xmlns:cx6="http://schemas.microsoft.com/office/drawing/2016/5/12/chartex" xmlns:cx7="http://schemas.microsoft.com/office/drawing/2016/5/13/chartex" xmlns:cx8="http://schemas.microsoft.com/office/drawing/2016/5/14/chartex" xmlns:mc="http://schemas.openxmlformats.org/markup-compatibility/2006" xmlns:aink="http://schemas.microsoft.com/office/drawing/2016/ink" xmlns:am3d="http://schemas.microsoft.com/office/drawing/2017/model3d" xmlns:o="urn:schemas-microsoft-com:office:office" xmlns:r="http://schemas.openxmlformats.org/officeDocument/2006/relationships" xmlns:m="http://schemas.openxmlformats.org/officeDocument/2006/math" xmlns:v="urn:schemas-microsoft-com:vml" xmlns:wp14="http://schemas.microsoft.com/office/word/2010/wordprocessingDrawing" xmlns:wp="http://schemas.openxmlformats.org/drawingml/2006/wordprocessingDrawing" xmlns:w10="urn:schemas-microsoft-com:office:word" xmlns:w="http://schemas.openxmlformats.org/wordprocessingml/2006/main" xmlns:w14="http://schemas.microsoft.com/office/word/2010/wordml" xmlns:w15="http://schemas.microsoft.com/office/word/2012/wordml" xmlns:w16cex="http://schemas.microsoft.com/office/word/2018/wordml/cex" xmlns:w16cid="http://schemas.microsoft.com/office/word/2016/wordml/cid" xmlns:w16="http://schemas.microsoft.com/office/word/2018/wordml" xmlns:w16se="http://schemas.microsoft.com/office/word/2015/wordml/symex" xmlns:wpg="http://schemas.microsoft.com/office/word/2010/wordprocessingGroup" xmlns:wpi="http://schemas.microsoft.com/office/word/2010/wordprocessingInk" xmlns:wne="http://schemas.microsoft.com/office/word/2006/wordml" xmlns:wps="http://schemas.microsoft.com/office/word/2010/wordprocessingShape" mc:Ignorable="w14 w15 w16se w16cid w16 w16cex wp14">
+<w:numbering xmlns:wpc="http://schemas.microsoft.com/office/word/2010/wordprocessingCanvas" xmlns:cx="http://schemas.microsoft.com/office/drawing/2014/chartex" xmlns:cx1="http://schemas.microsoft.com/office/drawing/2015/9/8/chartex" xmlns:cx2="http://schemas.microsoft.com/office/drawing/2015/10/21/chartex" xmlns:cx3="http://schemas.microsoft.com/office/drawing/2016/5/9/chartex" xmlns:cx4="http://schemas.microsoft.com/office/drawing/2016/5/10/chartex" xmlns:cx5="http://schemas.microsoft.com/office/drawing/2016/5/11/chartex" xmlns:cx6="http://schemas.microsoft.com/office/drawing/2016/5/12/chartex" xmlns:cx7="http://schemas.microsoft.com/office/drawing/2016/5/13/chartex" xmlns:cx8="http://schemas.microsoft.com/office/drawing/2016/5/14/chartex" xmlns:mc="http://schemas.openxmlformats.org/markup-compatibility/2006" xmlns:aink="http://schemas.microsoft.com/office/drawing/2016/ink" xmlns:am3d="http://schemas.microsoft.com/office/drawing/2017/model3d" xmlns:o="urn:schemas-microsoft-com:office:office" xmlns:r="http://schemas.openxmlformats.org/officeDocument/2006/relationships" xmlns:m="http://schemas.openxmlformats.org/officeDocument/2006/math" xmlns:v="urn:schemas-microsoft-com:vml" xmlns:wp14="http://schemas.microsoft.com/office/word/2010/wordprocessingDrawing" xmlns:wp="http://schemas.openxmlformats.org/drawingml/2006/wordprocessingDrawing" xmlns:w10="urn:schemas-microsoft-com:office:word" xmlns:w="http://schemas.openxmlformats.org/wordprocessingml/2006/main" xmlns:w14="http://schemas.microsoft.com/office/word/2010/wordml" xmlns:w15="http://schemas.microsoft.com/office/word/2012/wordml" xmlns:w16cid="http://schemas.microsoft.com/office/word/2016/wordml/cid" xmlns:w16se="http://schemas.microsoft.com/office/word/2015/wordml/symex" xmlns:wpg="http://schemas.microsoft.com/office/word/2010/wordprocessingGroup" xmlns:wpi="http://schemas.microsoft.com/office/word/2010/wordprocessingInk" xmlns:wne="http://schemas.microsoft.com/office/word/2006/wordml" xmlns:wps="http://schemas.microsoft.com/office/word/2010/wordprocessingShape" mc:Ignorable="w14 w15 w16se w16cid wp14">
   <w:abstractNum w:abstractNumId="0" w15:restartNumberingAfterBreak="0">
     <w:nsid w:val="4A0E2E32"/>
     <w:multiLevelType w:val="hybridMultilevel"/>
@@ -3131,8 +4815,16 @@
 </w:numbering>
 </file>
 
+<file path=word/people.xml><?xml version="1.0" encoding="utf-8"?>
+<w15:people xmlns:wpc="http://schemas.microsoft.com/office/word/2010/wordprocessingCanvas" xmlns:cx="http://schemas.microsoft.com/office/drawing/2014/chartex" xmlns:cx1="http://schemas.microsoft.com/office/drawing/2015/9/8/chartex" xmlns:cx2="http://schemas.microsoft.com/office/drawing/2015/10/21/chartex" xmlns:cx3="http://schemas.microsoft.com/office/drawing/2016/5/9/chartex" xmlns:cx4="http://schemas.microsoft.com/office/drawing/2016/5/10/chartex" xmlns:cx5="http://schemas.microsoft.com/office/drawing/2016/5/11/chartex" xmlns:cx6="http://schemas.microsoft.com/office/drawing/2016/5/12/chartex" xmlns:cx7="http://schemas.microsoft.com/office/drawing/2016/5/13/chartex" xmlns:cx8="http://schemas.microsoft.com/office/drawing/2016/5/14/chartex" xmlns:mc="http://schemas.openxmlformats.org/markup-compatibility/2006" xmlns:aink="http://schemas.microsoft.com/office/drawing/2016/ink" xmlns:am3d="http://schemas.microsoft.com/office/drawing/2017/model3d" xmlns:o="urn:schemas-microsoft-com:office:office" xmlns:r="http://schemas.openxmlformats.org/officeDocument/2006/relationships" xmlns:m="http://schemas.openxmlformats.org/officeDocument/2006/math" xmlns:v="urn:schemas-microsoft-com:vml" xmlns:wp14="http://schemas.microsoft.com/office/word/2010/wordprocessingDrawing" xmlns:wp="http://schemas.openxmlformats.org/drawingml/2006/wordprocessingDrawing" xmlns:w10="urn:schemas-microsoft-com:office:word" xmlns:w="http://schemas.openxmlformats.org/wordprocessingml/2006/main" xmlns:w14="http://schemas.microsoft.com/office/word/2010/wordml" xmlns:w15="http://schemas.microsoft.com/office/word/2012/wordml" xmlns:w16cid="http://schemas.microsoft.com/office/word/2016/wordml/cid" xmlns:w16se="http://schemas.microsoft.com/office/word/2015/wordml/symex" xmlns:wpg="http://schemas.microsoft.com/office/word/2010/wordprocessingGroup" xmlns:wpi="http://schemas.microsoft.com/office/word/2010/wordprocessingInk" xmlns:wne="http://schemas.microsoft.com/office/word/2006/wordml" xmlns:wps="http://schemas.microsoft.com/office/word/2010/wordprocessingShape" mc:Ignorable="w14 w15 w16se w16cid wp14">
+  <w15:person w15:author="Dattatray Patil (Contractor)">
+    <w15:presenceInfo w15:providerId="AD" w15:userId="S::Dattatray.Patil@gilead.com::715305f0-418e-4b1a-9e3b-ccb2b683531e"/>
+  </w15:person>
+</w15:people>
+</file>
+
 <file path=word/styles.xml><?xml version="1.0" encoding="utf-8"?>
-<w:styles xmlns:mc="http://schemas.openxmlformats.org/markup-compatibility/2006" xmlns:r="http://schemas.openxmlformats.org/officeDocument/2006/relationships" xmlns:w="http://schemas.openxmlformats.org/wordprocessingml/2006/main" xmlns:w14="http://schemas.microsoft.com/office/word/2010/wordml" xmlns:w15="http://schemas.microsoft.com/office/word/2012/wordml" xmlns:w16cex="http://schemas.microsoft.com/office/word/2018/wordml/cex" xmlns:w16cid="http://schemas.microsoft.com/office/word/2016/wordml/cid" xmlns:w16="http://schemas.microsoft.com/office/word/2018/wordml" xmlns:w16se="http://schemas.microsoft.com/office/word/2015/wordml/symex" mc:Ignorable="w14 w15 w16se w16cid w16 w16cex">
+<w:styles xmlns:mc="http://schemas.openxmlformats.org/markup-compatibility/2006" xmlns:r="http://schemas.openxmlformats.org/officeDocument/2006/relationships" xmlns:w="http://schemas.openxmlformats.org/wordprocessingml/2006/main" xmlns:w14="http://schemas.microsoft.com/office/word/2010/wordml" xmlns:w15="http://schemas.microsoft.com/office/word/2012/wordml" xmlns:w16cid="http://schemas.microsoft.com/office/word/2016/wordml/cid" xmlns:w16se="http://schemas.microsoft.com/office/word/2015/wordml/symex" mc:Ignorable="w14 w15 w16se w16cid">
   <w:docDefaults>
     <w:rPrDefault>
       <w:rPr>
@@ -3148,7 +4840,7 @@
       </w:pPr>
     </w:pPrDefault>
   </w:docDefaults>
-  <w:latentStyles w:defLockedState="0" w:defUIPriority="99" w:defSemiHidden="0" w:defUnhideWhenUsed="0" w:defQFormat="0" w:count="376">
+  <w:latentStyles w:defLockedState="0" w:defUIPriority="99" w:defSemiHidden="0" w:defUnhideWhenUsed="0" w:defQFormat="0" w:count="377">
     <w:lsdException w:name="Normal" w:uiPriority="0" w:qFormat="1"/>
     <w:lsdException w:name="heading 1" w:uiPriority="9" w:qFormat="1"/>
     <w:lsdException w:name="heading 2" w:semiHidden="1" w:uiPriority="9" w:unhideWhenUsed="1" w:qFormat="1"/>
@@ -3254,7 +4946,6 @@
     <w:lsdException w:name="HTML Sample" w:semiHidden="1" w:unhideWhenUsed="1"/>
     <w:lsdException w:name="HTML Typewriter" w:semiHidden="1" w:unhideWhenUsed="1"/>
     <w:lsdException w:name="HTML Variable" w:semiHidden="1" w:unhideWhenUsed="1"/>
-    <w:lsdException w:name="Normal Table" w:semiHidden="1" w:unhideWhenUsed="1"/>
     <w:lsdException w:name="annotation subject" w:semiHidden="1" w:unhideWhenUsed="1"/>
     <w:lsdException w:name="No List" w:semiHidden="1" w:unhideWhenUsed="1"/>
     <w:lsdException w:name="Outline List 1" w:semiHidden="1" w:unhideWhenUsed="1"/>
@@ -3301,10 +4992,8 @@
     <w:lsdException w:name="Table Subtle 2" w:semiHidden="1" w:unhideWhenUsed="1"/>
     <w:lsdException w:name="Table Web 1" w:semiHidden="1" w:unhideWhenUsed="1"/>
     <w:lsdException w:name="Table Web 2" w:semiHidden="1" w:unhideWhenUsed="1"/>
-    <w:lsdException w:name="Table Web 3" w:semiHidden="1" w:unhideWhenUsed="1"/>
     <w:lsdException w:name="Balloon Text" w:semiHidden="1" w:unhideWhenUsed="1"/>
     <w:lsdException w:name="Table Grid" w:uiPriority="39"/>
-    <w:lsdException w:name="Table Theme" w:semiHidden="1" w:unhideWhenUsed="1"/>
     <w:lsdException w:name="Placeholder Text" w:semiHidden="1"/>
     <w:lsdException w:name="No Spacing" w:uiPriority="1" w:qFormat="1"/>
     <w:lsdException w:name="Light Shading" w:uiPriority="60"/>
@@ -3525,10 +5214,54 @@
     <w:lsdException w:name="Hashtag" w:semiHidden="1" w:unhideWhenUsed="1"/>
     <w:lsdException w:name="Unresolved Mention" w:semiHidden="1" w:unhideWhenUsed="1"/>
     <w:lsdException w:name="Smart Link" w:semiHidden="1" w:unhideWhenUsed="1"/>
+    <w:lsdException w:name="Smart Link Error" w:semiHidden="1" w:unhideWhenUsed="1"/>
   </w:latentStyles>
   <w:style w:type="paragraph" w:default="1" w:styleId="Normal">
     <w:name w:val="Normal"/>
     <w:qFormat/>
+  </w:style>
+  <w:style w:type="paragraph" w:styleId="Heading1">
+    <w:name w:val="heading 1"/>
+    <w:basedOn w:val="Normal"/>
+    <w:next w:val="Normal"/>
+    <w:link w:val="Heading1Char"/>
+    <w:uiPriority w:val="9"/>
+    <w:qFormat/>
+    <w:rsid w:val="002D26C7"/>
+    <w:pPr>
+      <w:keepNext/>
+      <w:keepLines/>
+      <w:spacing w:before="240" w:after="0"/>
+      <w:outlineLvl w:val="0"/>
+    </w:pPr>
+    <w:rPr>
+      <w:rFonts w:asciiTheme="majorHAnsi" w:eastAsiaTheme="majorEastAsia" w:hAnsiTheme="majorHAnsi" w:cstheme="majorBidi"/>
+      <w:color w:val="2F5496" w:themeColor="accent1" w:themeShade="BF"/>
+      <w:sz w:val="32"/>
+      <w:szCs w:val="32"/>
+    </w:rPr>
+  </w:style>
+  <w:style w:type="paragraph" w:styleId="Heading2">
+    <w:name w:val="heading 2"/>
+    <w:basedOn w:val="Normal"/>
+    <w:next w:val="Normal"/>
+    <w:link w:val="Heading2Char"/>
+    <w:uiPriority w:val="9"/>
+    <w:unhideWhenUsed/>
+    <w:qFormat/>
+    <w:rsid w:val="002D26C7"/>
+    <w:pPr>
+      <w:keepNext/>
+      <w:keepLines/>
+      <w:spacing w:before="40" w:after="0"/>
+      <w:outlineLvl w:val="1"/>
+    </w:pPr>
+    <w:rPr>
+      <w:rFonts w:asciiTheme="majorHAnsi" w:eastAsiaTheme="majorEastAsia" w:hAnsiTheme="majorHAnsi" w:cstheme="majorBidi"/>
+      <w:color w:val="2F5496" w:themeColor="accent1" w:themeShade="BF"/>
+      <w:sz w:val="26"/>
+      <w:szCs w:val="26"/>
+    </w:rPr>
   </w:style>
   <w:style w:type="character" w:default="1" w:styleId="DefaultParagraphFont">
     <w:name w:val="Default Paragraph Font"/>
@@ -3664,6 +5397,51 @@
     <w:rPr>
       <w:color w:val="0563C1" w:themeColor="hyperlink"/>
       <w:u w:val="single"/>
+    </w:rPr>
+  </w:style>
+  <w:style w:type="table" w:styleId="TableGrid">
+    <w:name w:val="Table Grid"/>
+    <w:basedOn w:val="TableNormal"/>
+    <w:uiPriority w:val="39"/>
+    <w:rsid w:val="00914CB7"/>
+    <w:pPr>
+      <w:spacing w:after="0" w:line="240" w:lineRule="auto"/>
+    </w:pPr>
+    <w:tblPr>
+      <w:tblBorders>
+        <w:top w:val="single" w:sz="4" w:space="0" w:color="auto"/>
+        <w:left w:val="single" w:sz="4" w:space="0" w:color="auto"/>
+        <w:bottom w:val="single" w:sz="4" w:space="0" w:color="auto"/>
+        <w:right w:val="single" w:sz="4" w:space="0" w:color="auto"/>
+        <w:insideH w:val="single" w:sz="4" w:space="0" w:color="auto"/>
+        <w:insideV w:val="single" w:sz="4" w:space="0" w:color="auto"/>
+      </w:tblBorders>
+    </w:tblPr>
+  </w:style>
+  <w:style w:type="character" w:customStyle="1" w:styleId="Heading1Char">
+    <w:name w:val="Heading 1 Char"/>
+    <w:basedOn w:val="DefaultParagraphFont"/>
+    <w:link w:val="Heading1"/>
+    <w:uiPriority w:val="9"/>
+    <w:rsid w:val="002D26C7"/>
+    <w:rPr>
+      <w:rFonts w:asciiTheme="majorHAnsi" w:eastAsiaTheme="majorEastAsia" w:hAnsiTheme="majorHAnsi" w:cstheme="majorBidi"/>
+      <w:color w:val="2F5496" w:themeColor="accent1" w:themeShade="BF"/>
+      <w:sz w:val="32"/>
+      <w:szCs w:val="32"/>
+    </w:rPr>
+  </w:style>
+  <w:style w:type="character" w:customStyle="1" w:styleId="Heading2Char">
+    <w:name w:val="Heading 2 Char"/>
+    <w:basedOn w:val="DefaultParagraphFont"/>
+    <w:link w:val="Heading2"/>
+    <w:uiPriority w:val="9"/>
+    <w:rsid w:val="002D26C7"/>
+    <w:rPr>
+      <w:rFonts w:asciiTheme="majorHAnsi" w:eastAsiaTheme="majorEastAsia" w:hAnsiTheme="majorHAnsi" w:cstheme="majorBidi"/>
+      <w:color w:val="2F5496" w:themeColor="accent1" w:themeShade="BF"/>
+      <w:sz w:val="26"/>
+      <w:szCs w:val="26"/>
     </w:rPr>
   </w:style>
 </w:styles>

</xml_diff>